<commit_message>
update docs and adds oficina.qmd
</commit_message>
<xml_diff>
--- a/docs/Oficina--Mapeamento-de-áreas-resilientes-a-mudanças-climáticas-nos-biomas-brasileiros.docx
+++ b/docs/Oficina--Mapeamento-de-áreas-resilientes-a-mudanças-climáticas-nos-biomas-brasileiros.docx
@@ -104,13 +104,13 @@
         </w:p>
       </w:sdtContent>
     </w:sdt>
-    <w:bookmarkStart w:id="21" w:name="resumo"/>
+    <w:bookmarkStart w:id="21" w:name="síntese-do-projeto"/>
     <w:p>
       <w:pPr>
         <w:pStyle w:val="Ttulo1"/>
       </w:pPr>
       <w:r>
-        <w:t xml:space="preserve">Resumo</w:t>
+        <w:t xml:space="preserve">Síntese do projeto</w:t>
       </w:r>
     </w:p>
     <w:p>
@@ -118,7 +118,7 @@
         <w:pStyle w:val="FirstParagraph"/>
       </w:pPr>
       <w:r>
-        <w:t xml:space="preserve">As mudanças no clima modificam ambientes naturais e pressionam espécies a se adaptarem às novas condições ambientais ou alterarem suas distribuições espaciais para locais adequados climaticamente.</w:t>
+        <w:t xml:space="preserve">As mudanças no clima modificam ambientes naturais e pressionam espécies a se adaptarem às novas condições ambientais ou alterarem sua distribuição espacial para locais mais adequados climaticamente.</w:t>
       </w:r>
       <w:r>
         <w:t xml:space="preserve"> </w:t>
@@ -177,13 +177,11 @@
         <w:t xml:space="preserve">mapear sítios resilientes às mudanças climáticas</w:t>
       </w:r>
       <w:r>
-        <w:t xml:space="preserve">, que permitam a movimentação da biodiversidade na busca de áreas mais climaticamente adequadas.</w:t>
-      </w:r>
-    </w:p>
-    <w:p>
-      <w:pPr>
-        <w:pStyle w:val="Textoindependiente"/>
-      </w:pPr>
+        <w:t xml:space="preserve">.</w:t>
+      </w:r>
+      <w:r>
+        <w:t xml:space="preserve"> </w:t>
+      </w:r>
       <w:r>
         <w:t xml:space="preserve">O termo</w:t>
       </w:r>
@@ -241,7 +239,7 @@
         <w:t xml:space="preserve"> </w:t>
       </w:r>
       <w:r>
-        <w:t xml:space="preserve">da variabilidade microclimática, com a conectividade local, identificando locais que forneçam condições microclimáticas para o enfrentamento às mudanças climáticas, cujas matrizes da paisagem sejam permeáveis à movimentação das espécies.</w:t>
+        <w:t xml:space="preserve">da variabilidade microclimática, com a conectividade local, identificando locais que fornecem condições microclimáticas para o enfrentamento às mudanças climáticas e cujas matrizes da paisagem sejam permeáveis à movimentação das espécies.</w:t>
       </w:r>
     </w:p>
     <w:p>
@@ -328,7 +326,7 @@
         <w:pStyle w:val="Compact"/>
       </w:pPr>
       <w:r>
-        <w:t xml:space="preserve">a diversidade de espécies é correlacionada com a diversidade da paisagem (geodiversidade)</w:t>
+        <w:t xml:space="preserve">a diversidade de espécies é correlacionada com a diversidade da paisagem (geodiversidade);</w:t>
       </w:r>
     </w:p>
     <w:p>
@@ -340,7 +338,7 @@
         <w:pStyle w:val="Compact"/>
       </w:pPr>
       <w:r>
-        <w:t xml:space="preserve">em um cenário de mudança climática, espécies se beneficiam de microclimas locais para se manterem na paisagem</w:t>
+        <w:t xml:space="preserve">em um cenário de mudança climática, espécies se beneficiam de microclimas locais para se manterem na paisagem;</w:t>
       </w:r>
     </w:p>
     <w:p>
@@ -378,13 +376,22 @@
       <w:r>
         <w:t xml:space="preserve">(TNC), complementando outras metodologias disponíveis na literatura, uma vez que ela foca nas propriedades do terreno para identificar áreas resilientes.</w:t>
       </w:r>
+      <w:r>
+        <w:t xml:space="preserve"> </w:t>
+      </w:r>
+      <w:r>
+        <w:t xml:space="preserve">A aplicação da metodologia da TNC para os biomas brasileiros é um passo importante na identificaçao de sítios resilientes em ambientes tropicais megadiversos.</w:t>
+      </w:r>
     </w:p>
     <w:p>
       <w:pPr>
         <w:pStyle w:val="Textoindependiente"/>
       </w:pPr>
       <w:r>
-        <w:t xml:space="preserve">A aplicação da metodologia da TNC para os biomas brasileiros é um passo importante na identificaçao de sítios resilientes em ambientes tropicais megadiversos.</w:t>
+        <w:t xml:space="preserve">Atuando em conjunto com especialistas dos diferentes biomas e em diferentes temáticas de pesquisa, e baseado na literatura disponível, o projeto busca adequar a metodologia original ao contexto dos biomas brasileiros, refinando e adaptando quando necessário.</w:t>
+      </w:r>
+      <w:r>
+        <w:t xml:space="preserve"> </w:t>
       </w:r>
     </w:p>
     <w:p>
@@ -392,30 +399,41 @@
         <w:pStyle w:val="Textoindependiente"/>
       </w:pPr>
       <w:r>
-        <w:t xml:space="preserve">Atuando em conjunto com especialistas dos diferentes biomas e baseado na literatura disponível, o projeto busca adequar a metodologia original ao contexto dos biomas brasileiros, refinando e adaptando quando necessário.</w:t>
-      </w:r>
-      <w:r>
-        <w:t xml:space="preserve"> </w:t>
-      </w:r>
-    </w:p>
-    <w:p>
-      <w:pPr>
-        <w:pStyle w:val="Textoindependiente"/>
-      </w:pPr>
-      <w:r>
-        <w:t xml:space="preserve">O produto resultante desse projeto é um mapa de áreas resilientes e conectadas para os biomas do Brasil e permite identificar áreas com potencial de sustentar animais e plantas em um clima sob mudanças, um relatório técnico, uma documentação reproduzível das análises e um artigo científico.</w:t>
-      </w:r>
-    </w:p>
-    <w:bookmarkStart w:id="20" w:name="palavras-chave"/>
-    <w:p>
-      <w:pPr>
-        <w:pStyle w:val="Ttulo2"/>
-      </w:pPr>
+        <w:t xml:space="preserve">O</w:t>
+      </w:r>
+      <w:r>
+        <w:t xml:space="preserve"> </w:t>
+      </w:r>
       <w:r>
         <w:rPr>
           <w:bCs/>
           <w:b/>
         </w:rPr>
+        <w:t xml:space="preserve">produto</w:t>
+      </w:r>
+      <w:r>
+        <w:t xml:space="preserve"> </w:t>
+      </w:r>
+      <w:r>
+        <w:t xml:space="preserve">principal resultante desse projeto é um mapa de áreas resilientes e conectadas para o Brasil, que permite identificar áreas com potencial de sustentar animais e plantas em um clima sob mudanças.</w:t>
+      </w:r>
+      <w:r>
+        <w:t xml:space="preserve"> </w:t>
+      </w:r>
+      <w:r>
+        <w:t xml:space="preserve">Além disso, estão previstos ainda a prepararação de um relatório técnico sobre o projeto, uma documentação reproduzível das análises e ao menos um artigo científico.</w:t>
+      </w:r>
+    </w:p>
+    <w:bookmarkStart w:id="20" w:name="palavras-chave"/>
+    <w:p>
+      <w:pPr>
+        <w:pStyle w:val="Ttulo2"/>
+      </w:pPr>
+      <w:r>
+        <w:rPr>
+          <w:bCs/>
+          <w:b/>
+        </w:rPr>
         <w:t xml:space="preserve">Palavras chave:</w:t>
       </w:r>
     </w:p>
@@ -424,7 +442,7 @@
         <w:pStyle w:val="FirstParagraph"/>
       </w:pPr>
       <w:r>
-        <w:t xml:space="preserve">Resiliência climática, mudanças climáticas, conectividade, paisagem, geodiversidade, conservação, biodiversidade</w:t>
+        <w:t xml:space="preserve">Resiliência climática, mudanças climáticas, conectividade, paisagem, geodiversidade, conservação, biodiversidade.</w:t>
       </w:r>
     </w:p>
     <w:bookmarkEnd w:id="20"/>
@@ -561,13 +579,13 @@
         </w:drawing>
       </w:r>
     </w:p>
-    <w:bookmarkStart w:id="25" w:name="equipe-tnc"/>
+    <w:bookmarkStart w:id="25" w:name="equipe-tnc-brasil"/>
     <w:p>
       <w:pPr>
         <w:pStyle w:val="Ttulo3"/>
       </w:pPr>
       <w:r>
-        <w:t xml:space="preserve">1.1.1 Equipe TNC</w:t>
+        <w:t xml:space="preserve">1.1.1 Equipe TNC Brasil</w:t>
       </w:r>
     </w:p>
     <w:p>
@@ -579,10 +597,7 @@
         <w:pStyle w:val="Compact"/>
       </w:pPr>
       <w:r>
-        <w:t xml:space="preserve">Milena Rosenfield</w:t>
-      </w:r>
-      <w:r>
-        <w:br/>
+        <w:t xml:space="preserve">Milena Rosenfield (coordenação)</w:t>
       </w:r>
     </w:p>
     <w:p>
@@ -634,13 +649,13 @@
       </w:r>
     </w:p>
     <w:bookmarkEnd w:id="25"/>
-    <w:bookmarkStart w:id="26" w:name="equipe-biomas"/>
+    <w:bookmarkStart w:id="26" w:name="equipe-central-por-bioma"/>
     <w:p>
       <w:pPr>
         <w:pStyle w:val="Ttulo3"/>
       </w:pPr>
       <w:r>
-        <w:t xml:space="preserve">1.1.2 Equipe Biomas</w:t>
+        <w:t xml:space="preserve">1.1.2 Equipe central por bioma</w:t>
       </w:r>
     </w:p>
     <w:p>
@@ -652,7 +667,7 @@
         <w:pStyle w:val="Compact"/>
       </w:pPr>
       <w:r>
-        <w:t xml:space="preserve">Amazônia: Ana Albernaz, Luciano Querido</w:t>
+        <w:t xml:space="preserve">Amazônia: Ana Albernaz, Luciano Querido (Museu Paraense Emílio Goeldi)</w:t>
       </w:r>
     </w:p>
     <w:p>
@@ -664,7 +679,7 @@
         <w:pStyle w:val="Compact"/>
       </w:pPr>
       <w:r>
-        <w:t xml:space="preserve">Caatinga: Eduardo Venticinque, Marina Antongiovanni</w:t>
+        <w:t xml:space="preserve">Caatinga: Eduardo Venticinque, Marina Antongiovanni (Universidade Federal do Rio Grande do Norte)</w:t>
       </w:r>
     </w:p>
     <w:p>
@@ -676,7 +691,7 @@
         <w:pStyle w:val="Compact"/>
       </w:pPr>
       <w:r>
-        <w:t xml:space="preserve">Cerrado: Levi Carina Terribile, Lucas Jardim</w:t>
+        <w:t xml:space="preserve">Cerrado: Levi Carina Terribile, Lucas Jardim (Universidade Federal do Jataí)</w:t>
       </w:r>
     </w:p>
     <w:p>
@@ -688,7 +703,7 @@
         <w:pStyle w:val="Compact"/>
       </w:pPr>
       <w:r>
-        <w:t xml:space="preserve">Mata Atlântica: Leandro Tambosi, Andrea Sánchez-Tapia</w:t>
+        <w:t xml:space="preserve">Mata Atlântica: Leandro Tambosi, Andrea Sánchez-Tapia (Universidade Federal do ABC)</w:t>
       </w:r>
     </w:p>
     <w:p>
@@ -700,7 +715,7 @@
         <w:pStyle w:val="Compact"/>
       </w:pPr>
       <w:r>
-        <w:t xml:space="preserve">Pampa: Milena Rosenfield, Mário Barroso, José Fronza</w:t>
+        <w:t xml:space="preserve">Pampa: Milena Rosenfield, Mário Barroso, José Fronza (The Nature Conservancy Brasil)</w:t>
       </w:r>
     </w:p>
     <w:p>
@@ -712,12 +727,20 @@
         <w:pStyle w:val="Compact"/>
       </w:pPr>
       <w:r>
-        <w:t xml:space="preserve">Pantanal: Letícia Couto Garcia, Alisson Ribeiro</w:t>
+        <w:t xml:space="preserve">Pantanal: Letícia Couto Garcia, Alisson Ribeiro (Universidade Federal do Mato Grosso do Sul)</w:t>
       </w:r>
     </w:p>
     <w:p>
       <w:pPr>
         <w:pStyle w:val="FirstParagraph"/>
+      </w:pPr>
+      <w:r>
+        <w:t xml:space="preserve">## Especialistas convidados</w:t>
+      </w:r>
+    </w:p>
+    <w:p>
+      <w:pPr>
+        <w:pStyle w:val="Textoindependiente"/>
       </w:pPr>
     </w:p>
     <w:bookmarkEnd w:id="26"/>
@@ -737,7 +760,7 @@
         <w:pStyle w:val="FirstParagraph"/>
       </w:pPr>
       <w:r>
-        <w:t xml:space="preserve">O objetivo principal do projeto é mapear sítios resilientes a mudanças climáticas e conectados entre si, identificando locais que seriam mais adequados a persistir e se adaptar a mudanças no clima.</w:t>
+        <w:t xml:space="preserve">O objetivo principal do projeto é mapear sítios resilientes a mudanças climáticas e conectados entre si, identificando locais que seriam mais adequados a sustentar a biodiversidade em um futuro de mudanças no clima.</w:t>
       </w:r>
     </w:p>
     <w:bookmarkStart w:id="29" w:name="objetivos-específicos"/>
@@ -765,7 +788,7 @@
         </w:numPr>
       </w:pPr>
       <w:r>
-        <w:t xml:space="preserve">Aplicar a metodologia de mapeamento de sítios resilientes, proposta e validada para a região da América do Norte, para o Brasil, conduzindo as análises de diversidade da paisagem e de conectividade local</w:t>
+        <w:t xml:space="preserve">Aplicar a metodologia de mapeamento de sítios resilientes, proposta e validada para a região da América do Norte, para o Brasil, conduzindo as análises de diversidade da paisagem e de conectividade local;</w:t>
       </w:r>
     </w:p>
     <w:p>
@@ -794,13 +817,13 @@
     </w:p>
     <w:bookmarkEnd w:id="29"/>
     <w:bookmarkEnd w:id="30"/>
-    <w:bookmarkStart w:id="37" w:name="métodos"/>
+    <w:bookmarkStart w:id="41" w:name="metodologia-resumida"/>
     <w:p>
       <w:pPr>
         <w:pStyle w:val="Ttulo1"/>
       </w:pPr>
       <w:r>
-        <w:t xml:space="preserve">3. Métodos</w:t>
+        <w:t xml:space="preserve">3. Metodologia resumida</w:t>
       </w:r>
     </w:p>
     <w:p>
@@ -808,7 +831,7 @@
         <w:pStyle w:val="FirstParagraph"/>
       </w:pPr>
       <w:r>
-        <w:t xml:space="preserve">A metodologia proposta para identificar sítios resilientes</w:t>
+        <w:t xml:space="preserve">A metodologia proposta para identificar os sítios resilientes às mudanças climáticas</w:t>
       </w:r>
       <w:r>
         <w:t xml:space="preserve"> </w:t>
@@ -820,13 +843,36 @@
         <w:t xml:space="preserve"> </w:t>
       </w:r>
       <w:r>
-        <w:t xml:space="preserve">envolve o mapeamento das configurações geofísicas, a análise da diversidade da paisagem e da conectividade local, para, por fim, gerar o mapa de áreas resilientes.</w:t>
-      </w:r>
-      <w:r>
-        <w:t xml:space="preserve"> </w:t>
-      </w:r>
-      <w:r>
-        <w:t xml:space="preserve">Cada uma dessas etapas é descrita a seguir.</w:t>
+        <w:t xml:space="preserve">envolve a divisão do espaço geográfico em regiões eco-geológicas, que são similares na sua geologia, geomorfologia, vulnerabilidade ao intemperismo, formação de solos e biodiversidade. Dentro de cada região são mapeadas a diversidade da paisagem e a conectividade local, que posteriomente, formam a camada de resiliência da paisagem.</w:t>
+      </w:r>
+    </w:p>
+    <w:p>
+      <w:pPr>
+        <w:pStyle w:val="Textoindependiente"/>
+      </w:pPr>
+      <w:r>
+        <w:t xml:space="preserve">Os sítios com valores mais elevados de resiliência estão associados a locais com maiores níveis de biodiversidade</w:t>
+      </w:r>
+      <w:r>
+        <w:t xml:space="preserve"> </w:t>
+      </w:r>
+      <w:r>
+        <w:t xml:space="preserve">(Anderson et al. 2014)</w:t>
+      </w:r>
+      <w:r>
+        <w:t xml:space="preserve">.</w:t>
+      </w:r>
+      <w:r>
+        <w:t xml:space="preserve"> </w:t>
+      </w:r>
+      <w:r>
+        <w:t xml:space="preserve">A metodologia utilizada indica, para cada configuração geofísica, sítios que são mais prováveis de reter espécies e funções por um longo período em um futuro de mudanças no clima, possibilitando a identificação de refúgios naturais para conservação no futuro</w:t>
+      </w:r>
+      <w:r>
+        <w:t xml:space="preserve"> </w:t>
+      </w:r>
+      <w:r>
+        <w:t xml:space="preserve">(Anderson et al. 2014)</w:t>
       </w:r>
     </w:p>
     <w:bookmarkStart w:id="31" w:name="regiões-eco-geológicas"/>
@@ -841,6 +887,11 @@
     <w:p>
       <w:pPr>
         <w:pStyle w:val="FirstParagraph"/>
+      </w:pPr>
+    </w:p>
+    <w:p>
+      <w:pPr>
+        <w:pStyle w:val="Textoindependiente"/>
       </w:pPr>
       <w:r>
         <w:t xml:space="preserve">A primeira etapa consiste em caracterizar e classificar a região de estudo em</w:t>
@@ -856,22 +907,24 @@
         <w:t xml:space="preserve">regiões eco-geológicas</w:t>
       </w:r>
       <w:r>
-        <w:t xml:space="preserve"> </w:t>
-      </w:r>
-      <w:r>
-        <w:t xml:space="preserve">baseadas no meio físico e biológico. Para tal, nós utilizamos domínios geológicos e ecoregiões.</w:t>
-      </w:r>
-      <w:r>
-        <w:t xml:space="preserve"> </w:t>
-      </w:r>
-      <w:r>
-        <w:t xml:space="preserve">Os domínios geológicos foram derivados de unidades geológicas, as quais são agrupamentos de rochas. Entretanto, devido ao alto número de categorias para o Brasil (em torno de 1350), foram utilizados os domínios geológicos (14 categorias) como agrupamentos de unidades geológicas.</w:t>
-      </w:r>
-      <w:r>
-        <w:t xml:space="preserve"> </w:t>
-      </w:r>
-      <w:r>
-        <w:t xml:space="preserve">Zonas altitudinais não foram utilizadas, pois a variabilidade proveniente das mesmas já é considerada nas ecoregiões.</w:t>
+        <w:t xml:space="preserve">, baseadas no meio físico e biológico. Para tal, nós utilizamos domínios geológicos e ecoregiões.</w:t>
+      </w:r>
+      <w:r>
+        <w:t xml:space="preserve"> </w:t>
+      </w:r>
+      <w:r>
+        <w:t xml:space="preserve">Os domínios geológicos foram derivados de unidades geológicas, que são agrupamentos de rochas. Entretanto, devido ao alto número de categorias para o Brasil (em torno de 1350), foram utilizados os domínios geológicos (14 categorias) como agrupamentos de unidades geológicas.</w:t>
+      </w:r>
+      <w:r>
+        <w:t xml:space="preserve"> </w:t>
+      </w:r>
+    </w:p>
+    <w:p>
+      <w:pPr>
+        <w:pStyle w:val="Textoindependiente"/>
+      </w:pPr>
+      <w:r>
+        <w:t xml:space="preserve">Ecoregiões são regiões biogeográficas abaixo hierarquicamente de domínios biogeográficos e biomas, representando agrupamentos de biodiversidade distintos espacialmente, numa escala regional, sustentando seus processos ecológicos principais [Olson et al . 2001; Dinerstein et al 2017 (veja material suplementar)]. Desta forma, ao agruparmos domínios geológicos e ecoregiões, estamos classificando variações geológicas e geomorfológicas que promovem a formação das paisagens, das redes de drenagem, da pedologia e que atuam como base de sustenção da biodiversidade que evoluiu nessas localidades, representadas pelas ecoregiões. A identificação de áreas resilientes às mudanças climáticas dentro das regiões eco-geológicas permitirá o mapeamento sem viés da diversidade geo-biológica, buscando garantir a diversidade de ambientes que mantenham a diversidade biológica e mantenham a sua capacidade evolutiva.</w:t>
       </w:r>
       <w:r>
         <w:t xml:space="preserve"> </w:t>
@@ -1174,7 +1227,7 @@
       </w:r>
     </w:p>
     <w:bookmarkEnd w:id="31"/>
-    <w:bookmarkStart w:id="36" w:name="resiliência"/>
+    <w:bookmarkStart w:id="40" w:name="resiliência"/>
     <w:p>
       <w:pPr>
         <w:pStyle w:val="Ttulo2"/>
@@ -1232,7 +1285,7 @@
         <w:t xml:space="preserve"> </w:t>
       </w:r>
       <w:r>
-        <w:t xml:space="preserve">para cada célula de 30 m.</w:t>
+        <w:t xml:space="preserve">para cada célula de 90 m.</w:t>
       </w:r>
       <w:r>
         <w:t xml:space="preserve"> </w:t>
@@ -1241,7 +1294,7 @@
         <w:t xml:space="preserve">O resultado dessas análises é combinado para então estimar o valor de resiliência para cada local.</w:t>
       </w:r>
     </w:p>
-    <w:bookmarkStart w:id="32" w:name="diversidade-da-paisagem"/>
+    <w:bookmarkStart w:id="35" w:name="diversidade-da-paisagem"/>
     <w:p>
       <w:pPr>
         <w:pStyle w:val="Ttulo3"/>
@@ -1267,45 +1320,39 @@
         <w:t xml:space="preserve"> </w:t>
       </w:r>
       <w:r>
-        <w:t xml:space="preserve">(a) variedade de landforms, (b) amplitude altitudinal, (c) densidade de banhados ou áreas úmidas (</w:t>
+        <w:t xml:space="preserve">(a) variedade de</w:t>
+      </w:r>
+      <w:r>
+        <w:t xml:space="preserve"> </w:t>
       </w:r>
       <w:r>
         <w:rPr>
           <w:iCs/>
           <w:i/>
         </w:rPr>
-        <w:t xml:space="preserve">wetlands</w:t>
-      </w:r>
-      <w:r>
-        <w:t xml:space="preserve">) e (d) propriedades do solo em um determinado local.</w:t>
-      </w:r>
-      <w:r>
-        <w:t xml:space="preserve"> </w:t>
-      </w:r>
-      <w:r>
-        <w:t xml:space="preserve">A variedade de</w:t>
-      </w:r>
-      <w:r>
-        <w:t xml:space="preserve"> </w:t>
+        <w:t xml:space="preserve">landforms</w:t>
+      </w:r>
+      <w:r>
+        <w:t xml:space="preserve">, (b) amplitude altitudinal, (c) densidade de banhados ou áreas úmidas (</w:t>
       </w:r>
       <w:r>
         <w:rPr>
           <w:iCs/>
           <w:i/>
         </w:rPr>
-        <w:t xml:space="preserve">landforms</w:t>
-      </w:r>
-      <w:r>
-        <w:t xml:space="preserve"> </w:t>
-      </w:r>
-      <w:r>
-        <w:t xml:space="preserve">diz respeito à variedade de componentes naturais do terreno criados pela topografia.</w:t>
-      </w:r>
-      <w:r>
-        <w:t xml:space="preserve"> </w:t>
-      </w:r>
-      <w:r>
-        <w:t xml:space="preserve">Sua avaliação é baseada em um modelo de</w:t>
+        <w:t xml:space="preserve">wetlands</w:t>
+      </w:r>
+      <w:r>
+        <w:t xml:space="preserve">) e (d) propriedades do solo em um determinado local.</w:t>
+      </w:r>
+    </w:p>
+    <w:bookmarkStart w:id="32" w:name="variedade-de-landforms"/>
+    <w:p>
+      <w:pPr>
+        <w:pStyle w:val="Ttulo4"/>
+      </w:pPr>
+      <w:r>
+        <w:t xml:space="preserve">3.2.1.1 Variedade de</w:t>
       </w:r>
       <w:r>
         <w:t xml:space="preserve"> </w:t>
@@ -1317,8 +1364,48 @@
         </w:rPr>
         <w:t xml:space="preserve">landforms</w:t>
       </w:r>
-      <w:r>
-        <w:t xml:space="preserve">, derivado de um modelo digital de elevação (DEM) com resolução de 30 m, que classifica a superfície em diversas categorias, como por exemplo:</w:t>
+    </w:p>
+    <w:p>
+      <w:pPr>
+        <w:pStyle w:val="FirstParagraph"/>
+      </w:pPr>
+      <w:r>
+        <w:t xml:space="preserve">A variedade de</w:t>
+      </w:r>
+      <w:r>
+        <w:t xml:space="preserve"> </w:t>
+      </w:r>
+      <w:r>
+        <w:rPr>
+          <w:iCs/>
+          <w:i/>
+        </w:rPr>
+        <w:t xml:space="preserve">landforms</w:t>
+      </w:r>
+      <w:r>
+        <w:t xml:space="preserve"> </w:t>
+      </w:r>
+      <w:r>
+        <w:t xml:space="preserve">diz respeito à variedade de componentes naturais do terreno criados pela topografia.</w:t>
+      </w:r>
+      <w:r>
+        <w:t xml:space="preserve"> </w:t>
+      </w:r>
+      <w:r>
+        <w:t xml:space="preserve">Sua avaliação é baseada em um modelo de</w:t>
+      </w:r>
+      <w:r>
+        <w:t xml:space="preserve"> </w:t>
+      </w:r>
+      <w:r>
+        <w:rPr>
+          <w:iCs/>
+          <w:i/>
+        </w:rPr>
+        <w:t xml:space="preserve">landforms</w:t>
+      </w:r>
+      <w:r>
+        <w:t xml:space="preserve">, derivado de um modelo digital de elevação (DEM) com resolução de 90 m, que classifica a superfície em diversas categorias, como por exemplo:</w:t>
       </w:r>
     </w:p>
     <w:p>
@@ -1501,7 +1588,10 @@
         <w:t xml:space="preserve">land position</w:t>
       </w:r>
       <w:r>
-        <w:t xml:space="preserve">,</w:t>
+        <w:t xml:space="preserve"> </w:t>
+      </w:r>
+      <w:r>
+        <w:t xml:space="preserve">e</w:t>
       </w:r>
       <w:r>
         <w:t xml:space="preserve"> </w:t>
@@ -1514,7 +1604,7 @@
         <w:t xml:space="preserve">moisture accumulation</w:t>
       </w:r>
       <w:r>
-        <w:t xml:space="preserve">), que corresponde a ambientes topográficos locais com combinações distintas de umidade, radiação e deposição.</w:t>
+        <w:t xml:space="preserve">), que correspondem a ambientes topográficos locais com combinações distintas de umidade, radiação e deposição.</w:t>
       </w:r>
     </w:p>
     <w:p>
@@ -1554,22 +1644,17 @@
         <w:t xml:space="preserve"> </w:t>
       </w:r>
       <w:r>
-        <w:t xml:space="preserve">dentro de uma área circular de 40 ha no entorno de cada célula de 30 m.</w:t>
-      </w:r>
-    </w:p>
-    <w:p>
-      <w:pPr>
-        <w:pStyle w:val="Textoindependiente"/>
-      </w:pPr>
+        <w:t xml:space="preserve">dentro de uma área circular de 450 m no entorno de cada célula de 90 m.</w:t>
+      </w:r>
     </w:p>
     <w:bookmarkEnd w:id="32"/>
     <w:bookmarkStart w:id="33" w:name="amplitude-altitudinal"/>
     <w:p>
       <w:pPr>
-        <w:pStyle w:val="Ttulo3"/>
-      </w:pPr>
-      <w:r>
-        <w:t xml:space="preserve">3.2.2 Amplitude altitudinal</w:t>
+        <w:pStyle w:val="Ttulo4"/>
+      </w:pPr>
+      <w:r>
+        <w:t xml:space="preserve">3.2.1.2 Amplitude altitudinal</w:t>
       </w:r>
     </w:p>
     <w:p>
@@ -1577,13 +1662,13 @@
         <w:pStyle w:val="FirstParagraph"/>
       </w:pPr>
       <w:r>
-        <w:t xml:space="preserve">A amplitude altitudinal é determinada a partir do DEM, tabulando a amplitude em uma área circular de 40 ha no entorno de cada célula de 30 m.</w:t>
-      </w:r>
-      <w:r>
-        <w:t xml:space="preserve"> </w:t>
-      </w:r>
-      <w:r>
-        <w:t xml:space="preserve">A amplitude altitudinal considerada no estudo corresponde ao componente não correlacionado (os resíduos de uma regressão linear simples) com a diversidade de</w:t>
+        <w:t xml:space="preserve">A amplitude altitudinal é determinada a partir do DEM, tabulando a amplitude em uma área circular de 450 m no entorno de cada célula de 90 m.</w:t>
+      </w:r>
+      <w:r>
+        <w:t xml:space="preserve"> </w:t>
+      </w:r>
+      <w:r>
+        <w:t xml:space="preserve">A amplitude altitudinal considerada no estudo corresponde ao componente não correlacionado com a diversidade de</w:t>
       </w:r>
       <w:r>
         <w:t xml:space="preserve"> </w:t>
@@ -1596,12 +1681,25 @@
         <w:t xml:space="preserve">landforms</w:t>
       </w:r>
       <w:r>
-        <w:t xml:space="preserve">.</w:t>
-      </w:r>
-    </w:p>
-    <w:p>
-      <w:pPr>
-        <w:pStyle w:val="Textoindependiente"/>
+        <w:t xml:space="preserve"> </w:t>
+      </w:r>
+      <w:r>
+        <w:t xml:space="preserve">(os resíduos de uma regressão linear simples).</w:t>
+      </w:r>
+    </w:p>
+    <w:bookmarkEnd w:id="33"/>
+    <w:bookmarkStart w:id="34" w:name="densidade-de-banhados"/>
+    <w:p>
+      <w:pPr>
+        <w:pStyle w:val="Ttulo4"/>
+      </w:pPr>
+      <w:r>
+        <w:t xml:space="preserve">3.2.1.3 Densidade de banhados</w:t>
+      </w:r>
+    </w:p>
+    <w:p>
+      <w:pPr>
+        <w:pStyle w:val="FirstParagraph"/>
       </w:pPr>
       <w:r>
         <w:t xml:space="preserve">Para áreas extremamente planas, nas quais a variedade de</w:t>
@@ -1620,7 +1718,7 @@
         <w:t xml:space="preserve"> </w:t>
       </w:r>
       <w:r>
-        <w:t xml:space="preserve">e a amplitude altitudinal não permitem discriminar de forma correta células equivalentes, foram avaliadas a densidade de áreas úmidas/banhados (</w:t>
+        <w:t xml:space="preserve">e a amplitude altitudinal não permitem discriminar de forma correta células equivalentes, foram avaliadas a densidade de banhados/áreas úmidas (</w:t>
       </w:r>
       <w:r>
         <w:rPr>
@@ -1630,7 +1728,7 @@
         <w:t xml:space="preserve">wetlands</w:t>
       </w:r>
       <w:r>
-        <w:t xml:space="preserve">) e a diversidade de solos.</w:t>
+        <w:t xml:space="preserve">) e a diversidade de solos (descrito abaixo).</w:t>
       </w:r>
       <w:r>
         <w:t xml:space="preserve"> </w:t>
@@ -1657,7 +1755,7 @@
         <w:pStyle w:val="Textoindependiente"/>
       </w:pPr>
       <w:r>
-        <w:t xml:space="preserve">O índice de densidade de banhados é obtido pelo cálculo do percentual de banhados dentro de buffers de 40 ha e 400 ha em cada célula de 30 m.</w:t>
+        <w:t xml:space="preserve">O índice de densidade de banhados é obtido pelo cálculo do percentual de banhados dentro de buffers de 40 ha (escala local) e 400 ha (escala regional) em cada célula de 30 m.</w:t>
       </w:r>
       <w:r>
         <w:t xml:space="preserve"> </w:t>
@@ -1676,9 +1774,20 @@
         <w:t xml:space="preserve">) na paisagem, que leva em conta a distribuição irregular de áreas úmidas de tamanho reduzido.</w:t>
       </w:r>
     </w:p>
-    <w:p>
-      <w:pPr>
-        <w:pStyle w:val="Textoindependiente"/>
+    <w:bookmarkEnd w:id="34"/>
+    <w:bookmarkEnd w:id="35"/>
+    <w:bookmarkStart w:id="36" w:name="diversidade-de-solo"/>
+    <w:p>
+      <w:pPr>
+        <w:pStyle w:val="Ttulo3"/>
+      </w:pPr>
+      <w:r>
+        <w:t xml:space="preserve">3.2.2 Diversidade de solo</w:t>
+      </w:r>
+    </w:p>
+    <w:p>
+      <w:pPr>
+        <w:pStyle w:val="FirstParagraph"/>
       </w:pPr>
       <w:r>
         <w:t xml:space="preserve">Por fim, em áreas muito planas de regiões costeiras,</w:t>
@@ -1709,22 +1818,22 @@
       </w:r>
       <w:r>
         <w:rPr>
+          <w:iCs/>
+          <w:i/>
+        </w:rPr>
+        <w:t xml:space="preserve">landforms</w:t>
+      </w:r>
+      <w:r>
+        <w:t xml:space="preserve">, amplitude altitudinal, valor de banhado e diversidade de solos descritos acima gera o</w:t>
+      </w:r>
+      <w:r>
+        <w:t xml:space="preserve"> </w:t>
+      </w:r>
+      <w:r>
+        <w:rPr>
           <w:bCs/>
           <w:b/>
         </w:rPr>
-        <w:t xml:space="preserve">landforms</w:t>
-      </w:r>
-      <w:r>
-        <w:t xml:space="preserve">, amplitude altitudinal, valor de banhado e diversidade de solos descritos acima gera o</w:t>
-      </w:r>
-      <w:r>
-        <w:t xml:space="preserve"> </w:t>
-      </w:r>
-      <w:r>
-        <w:rPr>
-          <w:bCs/>
-          <w:b/>
-        </w:rPr>
         <w:t xml:space="preserve">índice de diversidade da paisagem</w:t>
       </w:r>
       <w:r>
@@ -1758,8 +1867,8 @@
         <w:pStyle w:val="Textoindependiente"/>
       </w:pPr>
     </w:p>
-    <w:bookmarkEnd w:id="33"/>
-    <w:bookmarkStart w:id="34" w:name="conectividade-local"/>
+    <w:bookmarkEnd w:id="36"/>
+    <w:bookmarkStart w:id="37" w:name="conectividade-local"/>
     <w:p>
       <w:pPr>
         <w:pStyle w:val="Ttulo3"/>
@@ -1795,7 +1904,7 @@
         <w:pStyle w:val="Textoindependiente"/>
       </w:pPr>
       <w:r>
-        <w:t xml:space="preserve">A partir de um mapa de uso e cobertura do solo, incluindo a presença de estradas, foi realizada uma simplificação dos tipos de uso em componentes principais da paisagem e determinado pesos de resistência para cada categoria, nos quais áreas naturais apresentam o valor mínimo, e áreas com intervenção antrópica intensa, o valor máximo.</w:t>
+        <w:t xml:space="preserve">A partir de um mapa de uso e cobertura do solo, incluindo a presença de infraestruturas energéticas e de transporte, foi realizada uma simplificação dos tipos de uso em componentes principais da paisagem e determinado pesos de resistência para cada categoria, nos quais áreas naturais apresentam o valor mínimo, e áreas com intervenção antrópica intensa, o valor máximo.</w:t>
       </w:r>
     </w:p>
     <w:p>
@@ -1815,7 +1924,7 @@
         <w:pStyle w:val="Compact"/>
       </w:pPr>
       <w:r>
-        <w:t xml:space="preserve">áreas naturais (florestas, banhados, campos),</w:t>
+        <w:t xml:space="preserve">áreas naturais (florestas, banhados, campos, etc.),</w:t>
       </w:r>
     </w:p>
     <w:p>
@@ -1862,14 +1971,14 @@
         <w:t xml:space="preserve">A nota de conectividade local para uma célula é igual à área de dispersão, levando em conta a resistência dividida pela área de dispersão teórica se não houvesse resistência.</w:t>
       </w:r>
     </w:p>
-    <w:bookmarkEnd w:id="34"/>
-    <w:bookmarkStart w:id="35" w:name="X92e4cd55c489dd4a866fe60321a598b36f59b6f"/>
+    <w:bookmarkEnd w:id="37"/>
+    <w:bookmarkStart w:id="38" w:name="X29eeab9ab0de43df124e8398aa33595e4e2b412"/>
     <w:p>
       <w:pPr>
         <w:pStyle w:val="Ttulo3"/>
       </w:pPr>
       <w:r>
-        <w:t xml:space="preserve">3.2.4 Combinando diversidade da paisagem e conectividade local: resiliência</w:t>
+        <w:t xml:space="preserve">3.2.4 Resiliência: combinando diversidade da paisagem e conectividade local</w:t>
       </w:r>
     </w:p>
     <w:p>
@@ -1884,26 +1993,225 @@
       <w:pPr>
         <w:pStyle w:val="Textoindependiente"/>
       </w:pPr>
-      <w:r>
-        <w:t xml:space="preserve">(valor de resiliência = (diversidade da paisagem + conectividade local)/2),</w:t>
-      </w:r>
-    </w:p>
-    <w:p>
-      <w:pPr>
-        <w:pStyle w:val="Textoindependiente"/>
-      </w:pPr>
-      <w:r>
-        <w:t xml:space="preserve">utilizando dados padronizados (</w:t>
+      <m:oMathPara>
+        <m:oMathParaPr>
+          <m:jc m:val="center"/>
+        </m:oMathParaPr>
+        <m:oMath>
+          <m:r>
+            <m:t>R</m:t>
+          </m:r>
+          <m:r>
+            <m:t>e</m:t>
+          </m:r>
+          <m:r>
+            <m:t>s</m:t>
+          </m:r>
+          <m:r>
+            <m:t>i</m:t>
+          </m:r>
+          <m:r>
+            <m:t>l</m:t>
+          </m:r>
+          <m:r>
+            <m:t>i</m:t>
+          </m:r>
+          <m:r>
+            <m:t>ê</m:t>
+          </m:r>
+          <m:r>
+            <m:t>n</m:t>
+          </m:r>
+          <m:r>
+            <m:t>c</m:t>
+          </m:r>
+          <m:r>
+            <m:t>i</m:t>
+          </m:r>
+          <m:r>
+            <m:t>a</m:t>
+          </m:r>
+          <m:r>
+            <m:rPr>
+              <m:sty m:val="p"/>
+            </m:rPr>
+            <m:t>=</m:t>
+          </m:r>
+          <m:f>
+            <m:fPr>
+              <m:type m:val="bar"/>
+            </m:fPr>
+            <m:num>
+              <m:d>
+                <m:dPr>
+                  <m:begChr m:val="("/>
+                  <m:endChr m:val=")"/>
+                  <m:sepChr m:val=""/>
+                  <m:grow/>
+                </m:dPr>
+                <m:e>
+                  <m:r>
+                    <m:t>D</m:t>
+                  </m:r>
+                  <m:r>
+                    <m:t>i</m:t>
+                  </m:r>
+                  <m:r>
+                    <m:t>v</m:t>
+                  </m:r>
+                  <m:r>
+                    <m:t>e</m:t>
+                  </m:r>
+                  <m:r>
+                    <m:t>r</m:t>
+                  </m:r>
+                  <m:r>
+                    <m:t>s</m:t>
+                  </m:r>
+                  <m:r>
+                    <m:t>i</m:t>
+                  </m:r>
+                  <m:r>
+                    <m:t>d</m:t>
+                  </m:r>
+                  <m:r>
+                    <m:t>a</m:t>
+                  </m:r>
+                  <m:r>
+                    <m:t>d</m:t>
+                  </m:r>
+                  <m:r>
+                    <m:t>e</m:t>
+                  </m:r>
+                  <m:r>
+                    <m:t> </m:t>
+                  </m:r>
+                  <m:r>
+                    <m:t>d</m:t>
+                  </m:r>
+                  <m:r>
+                    <m:t>a</m:t>
+                  </m:r>
+                  <m:r>
+                    <m:t> </m:t>
+                  </m:r>
+                  <m:r>
+                    <m:t>p</m:t>
+                  </m:r>
+                  <m:r>
+                    <m:t>a</m:t>
+                  </m:r>
+                  <m:r>
+                    <m:t>i</m:t>
+                  </m:r>
+                  <m:r>
+                    <m:t>s</m:t>
+                  </m:r>
+                  <m:r>
+                    <m:t>a</m:t>
+                  </m:r>
+                  <m:r>
+                    <m:t>g</m:t>
+                  </m:r>
+                  <m:r>
+                    <m:t>e</m:t>
+                  </m:r>
+                  <m:r>
+                    <m:t>m</m:t>
+                  </m:r>
+                  <m:r>
+                    <m:rPr>
+                      <m:sty m:val="p"/>
+                    </m:rPr>
+                    <m:t>+</m:t>
+                  </m:r>
+                  <m:r>
+                    <m:t>C</m:t>
+                  </m:r>
+                  <m:r>
+                    <m:t>o</m:t>
+                  </m:r>
+                  <m:r>
+                    <m:t>n</m:t>
+                  </m:r>
+                  <m:r>
+                    <m:t>e</m:t>
+                  </m:r>
+                  <m:r>
+                    <m:t>c</m:t>
+                  </m:r>
+                  <m:r>
+                    <m:t>t</m:t>
+                  </m:r>
+                  <m:r>
+                    <m:t>i</m:t>
+                  </m:r>
+                  <m:r>
+                    <m:t>v</m:t>
+                  </m:r>
+                  <m:r>
+                    <m:t>i</m:t>
+                  </m:r>
+                  <m:r>
+                    <m:t>d</m:t>
+                  </m:r>
+                  <m:r>
+                    <m:t>a</m:t>
+                  </m:r>
+                  <m:r>
+                    <m:t>d</m:t>
+                  </m:r>
+                  <m:r>
+                    <m:t>e</m:t>
+                  </m:r>
+                </m:e>
+              </m:d>
+            </m:num>
+            <m:den>
+              <m:r>
+                <m:t>2</m:t>
+              </m:r>
+            </m:den>
+          </m:f>
+        </m:oMath>
+      </m:oMathPara>
+    </w:p>
+    <w:bookmarkEnd w:id="38"/>
+    <w:bookmarkStart w:id="39" w:name="dados-padronizados-z-scores"/>
+    <w:p>
+      <w:pPr>
+        <w:pStyle w:val="Ttulo3"/>
+      </w:pPr>
+      <w:r>
+        <w:t xml:space="preserve">3.2.5 Dados padronizados (</w:t>
       </w:r>
       <w:r>
         <w:rPr>
           <w:iCs/>
           <w:i/>
         </w:rPr>
-        <w:t xml:space="preserve">z-scores</w:t>
-      </w:r>
-      <w:r>
-        <w:t xml:space="preserve">).</w:t>
+        <w:t xml:space="preserve">Z</w:t>
+      </w:r>
+      <w:r>
+        <w:t xml:space="preserve">-</w:t>
+      </w:r>
+      <w:r>
+        <w:rPr>
+          <w:iCs/>
+          <w:i/>
+        </w:rPr>
+        <w:t xml:space="preserve">scores</w:t>
+      </w:r>
+      <w:r>
+        <w:t xml:space="preserve">)</w:t>
+      </w:r>
+    </w:p>
+    <w:p>
+      <w:pPr>
+        <w:pStyle w:val="FirstParagraph"/>
+      </w:pPr>
+      <w:r>
+        <w:t xml:space="preserve">O resultado final é um mapa com grid de 90 m, constando os valores estimados de resiliência para cada local.</w:t>
       </w:r>
     </w:p>
     <w:p>
@@ -1911,34 +2219,26 @@
         <w:pStyle w:val="Textoindependiente"/>
       </w:pPr>
       <w:r>
-        <w:t xml:space="preserve">O resultado final é um mapa com grid de 30 m, constando os valores estimados de resiliência para cada local.</w:t>
-      </w:r>
-    </w:p>
-    <w:p>
-      <w:pPr>
-        <w:pStyle w:val="Textoindependiente"/>
-      </w:pPr>
-      <w:r>
         <w:t xml:space="preserve">O mapeamento final dos sítios resilientes é feito por</w:t>
       </w:r>
       <w:r>
         <w:t xml:space="preserve"> </w:t>
       </w:r>
-      <w:hyperlink w:anchor="configurações-geofísicas">
+      <w:hyperlink w:anchor="configurações-eco-geológicas">
         <w:r>
           <w:rPr>
             <w:rStyle w:val="Hipervnculo"/>
             <w:bCs/>
             <w:b/>
           </w:rPr>
-          <w:t xml:space="preserve">configurações geofísicas</w:t>
+          <w:t xml:space="preserve">configurações eco-geológicas</w:t>
         </w:r>
       </w:hyperlink>
       <w:r>
         <w:t xml:space="preserve"> </w:t>
       </w:r>
       <w:r>
-        <w:t xml:space="preserve">(item acima) dentro de ecoregiões.</w:t>
+        <w:t xml:space="preserve">(item acima).</w:t>
       </w:r>
       <w:r>
         <w:t xml:space="preserve"> </w:t>
@@ -1960,7 +2260,7 @@
           <w:bCs/>
           <w:b/>
         </w:rPr>
-        <w:t xml:space="preserve">a resiliência é comparada dentro de cada configuração e não entre configurações geofísicas</w:t>
+        <w:t xml:space="preserve">a resiliência é comparada dentro de cada configuração e não entre configurações eco-geológicas</w:t>
       </w:r>
       <w:r>
         <w:t xml:space="preserve">.</w:t>
@@ -1980,44 +2280,10 @@
         <w:t xml:space="preserve">São considerados valores médios aqueles com -0,5 a 0,5 desvios padrão ao redor da média.</w:t>
       </w:r>
     </w:p>
-    <w:p>
-      <w:pPr>
-        <w:pStyle w:val="Textoindependiente"/>
-      </w:pPr>
-      <w:r>
-        <w:t xml:space="preserve">Os sítios com valores mais elevados de resiliência estão associados a locais com maiores níveis de biodiversidade</w:t>
-      </w:r>
-      <w:r>
-        <w:t xml:space="preserve"> </w:t>
-      </w:r>
-      <w:r>
-        <w:t xml:space="preserve">(Anderson et al. 2014)</w:t>
-      </w:r>
-      <w:r>
-        <w:t xml:space="preserve">.</w:t>
-      </w:r>
-      <w:r>
-        <w:t xml:space="preserve"> </w:t>
-      </w:r>
-      <w:r>
-        <w:t xml:space="preserve">A metodologia descrita indica, para cada configuração geofísica, sítios que são mais prováveis de reter espécies e funções por um maior período sob mudanças no clima, possibilitando a identificação de refúgios naturais para conservação no futuro</w:t>
-      </w:r>
-      <w:r>
-        <w:t xml:space="preserve"> </w:t>
-      </w:r>
-      <w:r>
-        <w:t xml:space="preserve">(Anderson et al. 2014)</w:t>
-      </w:r>
-    </w:p>
-    <w:p>
-      <w:pPr>
-        <w:pStyle w:val="Textoindependiente"/>
-      </w:pPr>
-    </w:p>
-    <w:bookmarkEnd w:id="35"/>
-    <w:bookmarkEnd w:id="36"/>
-    <w:bookmarkEnd w:id="37"/>
-    <w:bookmarkStart w:id="58" w:name="detalhamento-das-análises"/>
+    <w:bookmarkEnd w:id="39"/>
+    <w:bookmarkEnd w:id="40"/>
+    <w:bookmarkEnd w:id="41"/>
+    <w:bookmarkStart w:id="62" w:name="detalhamento-das-análises"/>
     <w:p>
       <w:pPr>
         <w:pStyle w:val="Ttulo1"/>
@@ -2026,7 +2292,7 @@
         <w:t xml:space="preserve">4. Detalhamento das análises</w:t>
       </w:r>
     </w:p>
-    <w:bookmarkStart w:id="38" w:name="regiões-eco-geológicas-1"/>
+    <w:bookmarkStart w:id="42" w:name="regiões-eco-geológicas-1"/>
     <w:p>
       <w:pPr>
         <w:pStyle w:val="Ttulo2"/>
@@ -2112,7 +2378,7 @@
         <w:t xml:space="preserve"> </w:t>
       </w:r>
       <w:r>
-        <w:t xml:space="preserve">são grupos de unidades geológicas, separados pelas similidades nas classificações de tipo de rocha. Os domínios foram criados a partir da classificação feita pela CPRM (Serviços Geológico do Brasil;</w:t>
+        <w:t xml:space="preserve">são grupos de unidades geológicas, separados pelas similidades nas classificações de tipo de rocha. Os domínios foram criados a partir da classificação feita pela CPRM (Serviços Geológico do Brasil). A classificação por unidades geológicas consistia em um número muito grande de categorias para o Brasil (aproximadamente 1350), por esse motivo utilizamos um agrupamento dessas categorias por</w:t>
       </w:r>
       <w:r>
         <w:t xml:space="preserve"> </w:t>
@@ -2122,58 +2388,29 @@
           <w:bCs/>
           <w:b/>
         </w:rPr>
-        <w:t xml:space="preserve">(</w:t>
+        <w:t xml:space="preserve">Domínios Geológicos</w:t>
+      </w:r>
+      <w:r>
+        <w:t xml:space="preserve"> </w:t>
+      </w:r>
+      <w:r>
+        <w:t xml:space="preserve">(14 domínios).</w:t>
+      </w:r>
+    </w:p>
+    <w:p>
+      <w:pPr>
+        <w:pStyle w:val="Textoindependiente"/>
+      </w:pPr>
+      <w:r>
+        <w:t xml:space="preserve">Já as</w:t>
+      </w:r>
+      <w:r>
+        <w:t xml:space="preserve"> </w:t>
       </w:r>
       <w:r>
         <w:rPr>
           <w:bCs/>
           <w:b/>
-          <w:bCs/>
-          <w:b/>
-        </w:rPr>
-        <w:t xml:space="preserve">citação?</w:t>
-      </w:r>
-      <w:r>
-        <w:rPr>
-          <w:bCs/>
-          <w:b/>
-        </w:rPr>
-        <w:t xml:space="preserve">)</w:t>
-      </w:r>
-      <w:r>
-        <w:t xml:space="preserve">). A classificação por unidades geológicas consistia em um número muito grande de categorias para o Brasil (aproximadamente 1350), por esse motivo utilizamos um agrupamento dessas categorias por</w:t>
-      </w:r>
-      <w:r>
-        <w:t xml:space="preserve"> </w:t>
-      </w:r>
-      <w:r>
-        <w:rPr>
-          <w:bCs/>
-          <w:b/>
-        </w:rPr>
-        <w:t xml:space="preserve">Domínios Geológicos</w:t>
-      </w:r>
-      <w:r>
-        <w:t xml:space="preserve"> </w:t>
-      </w:r>
-      <w:r>
-        <w:t xml:space="preserve">(14 domínios).</w:t>
-      </w:r>
-    </w:p>
-    <w:p>
-      <w:pPr>
-        <w:pStyle w:val="Textoindependiente"/>
-      </w:pPr>
-      <w:r>
-        <w:t xml:space="preserve">Já as</w:t>
-      </w:r>
-      <w:r>
-        <w:t xml:space="preserve"> </w:t>
-      </w:r>
-      <w:r>
-        <w:rPr>
-          <w:bCs/>
-          <w:b/>
         </w:rPr>
         <w:t xml:space="preserve">Ecoregiões</w:t>
       </w:r>
@@ -2187,39 +2424,10 @@
         <w:t xml:space="preserve"> </w:t>
       </w:r>
       <w:r>
-        <w:t xml:space="preserve">(</w:t>
-      </w:r>
-      <w:r>
-        <w:rPr>
-          <w:bCs/>
-          <w:b/>
-        </w:rPr>
-        <w:t xml:space="preserve">citação?</w:t>
-      </w:r>
-      <w:r>
-        <w:t xml:space="preserve">)</w:t>
-      </w:r>
-      <w:r>
-        <w:t xml:space="preserve">. Nós utilizamos a classificação da Terrestrial Ecoregions of the World (TEOW), que é uma regionalização biogeográfica da biodiversidade terrestre realizada pela WWF</w:t>
-      </w:r>
-      <w:r>
-        <w:t xml:space="preserve"> </w:t>
-      </w:r>
-      <w:r>
-        <w:t xml:space="preserve">(</w:t>
-      </w:r>
-      <w:r>
-        <w:rPr>
-          <w:bCs/>
-          <w:b/>
-        </w:rPr>
-        <w:t xml:space="preserve">citação?</w:t>
-      </w:r>
-      <w:r>
-        <w:t xml:space="preserve">)</w:t>
-      </w:r>
-      <w:r>
-        <w:t xml:space="preserve">. Para o Brasil existem 50 ecoregiões.</w:t>
+        <w:t xml:space="preserve">(Olson et al. 2017)</w:t>
+      </w:r>
+      <w:r>
+        <w:t xml:space="preserve">. Nós utilizamos a classificação da Terrestrial Ecoregions of the World (TEOW), que é uma regionalização biogeográfica da biodiversidade terrestre realizada pela WWF, que classifica o Brasil em 50 ecoregiões.</w:t>
       </w:r>
     </w:p>
     <w:p>
@@ -2489,8 +2697,8 @@
         <w:t xml:space="preserve"> </w:t>
       </w:r>
     </w:p>
-    <w:bookmarkEnd w:id="38"/>
-    <w:bookmarkStart w:id="57" w:name="resiliência-da-paisagem"/>
+    <w:bookmarkEnd w:id="42"/>
+    <w:bookmarkStart w:id="61" w:name="resiliência-da-paisagem"/>
     <w:p>
       <w:pPr>
         <w:pStyle w:val="Ttulo2"/>
@@ -2557,13 +2765,23 @@
           <w:iCs/>
           <w:i/>
         </w:rPr>
-        <w:t xml:space="preserve">DATUM WGS84</w:t>
+        <w:t xml:space="preserve">DATUM</w:t>
+      </w:r>
+      <w:r>
+        <w:t xml:space="preserve"> </w:t>
+      </w:r>
+      <w:r>
+        <w:rPr>
+          <w:iCs/>
+          <w:i/>
+        </w:rPr>
+        <w:t xml:space="preserve">WGS84</w:t>
       </w:r>
       <w:r>
         <w:t xml:space="preserve">.</w:t>
       </w:r>
     </w:p>
-    <w:bookmarkStart w:id="51" w:name="diversidade-da-paisagem-1"/>
+    <w:bookmarkStart w:id="56" w:name="diversidade-da-paisagem-1"/>
     <w:p>
       <w:pPr>
         <w:pStyle w:val="Ttulo3"/>
@@ -2681,43 +2899,49 @@
         <w:t xml:space="preserve">(Gorelick et al. 2017)</w:t>
       </w:r>
       <w:r>
-        <w:t xml:space="preserve">. Isso possibilita com que nossas análises sejam de livre acesso e que contribuam para uma ciência mais transparente e livre</w:t>
-      </w:r>
-      <w:r>
-        <w:t xml:space="preserve"> </w:t>
-      </w:r>
-      <w:r>
-        <w:t xml:space="preserve">(</w:t>
+        <w:t xml:space="preserve">. Isso possibilita com que nossas análises sejam de livre acesso e que contribuam para uma ciência mais transparente e livre.</w:t>
+      </w:r>
+    </w:p>
+    <w:bookmarkStart w:id="52" w:name="formas-de-relevo"/>
+    <w:p>
+      <w:pPr>
+        <w:pStyle w:val="Ttulo4"/>
+      </w:pPr>
+      <w:r>
+        <w:t xml:space="preserve">4.2.1.1 Formas de Relevo</w:t>
+      </w:r>
+    </w:p>
+    <w:p>
+      <w:pPr>
+        <w:pStyle w:val="FirstParagraph"/>
+      </w:pPr>
+      <w:r>
+        <w:t xml:space="preserve">A classificação e distribuição espacial das formas de relevo são a base para o cálculo da</w:t>
+      </w:r>
+      <w:r>
+        <w:t xml:space="preserve"> </w:t>
       </w:r>
       <w:r>
         <w:rPr>
           <w:bCs/>
           <w:b/>
         </w:rPr>
-        <w:t xml:space="preserve">citação?</w:t>
-      </w:r>
-      <w:r>
-        <w:t xml:space="preserve">)</w:t>
-      </w:r>
-      <w:r>
-        <w:t xml:space="preserve">.</w:t>
-      </w:r>
-    </w:p>
-    <w:bookmarkStart w:id="47" w:name="formas-de-relevo"/>
-    <w:p>
-      <w:pPr>
-        <w:pStyle w:val="Ttulo4"/>
-      </w:pPr>
-      <w:r>
-        <w:t xml:space="preserve">4.2.1.1 Formas de Relevo</w:t>
-      </w:r>
-    </w:p>
-    <w:p>
-      <w:pPr>
-        <w:pStyle w:val="FirstParagraph"/>
-      </w:pPr>
-      <w:r>
-        <w:t xml:space="preserve">A classificação e distribuição espacial das formas de relevo são a base para o cálculo da</w:t>
+        <w:t xml:space="preserve">diversidade da paisagem</w:t>
+      </w:r>
+      <w:r>
+        <w:t xml:space="preserve"> </w:t>
+      </w:r>
+      <w:r>
+        <w:t xml:space="preserve">e representam áreas com maiores estabilidade microclimática que resistirão aos impactos causados pelas mudanças climáticas</w:t>
+      </w:r>
+      <w:r>
+        <w:t xml:space="preserve"> </w:t>
+      </w:r>
+      <w:r>
+        <w:t xml:space="preserve">(Anderson et al. 2016a)</w:t>
+      </w:r>
+      <w:r>
+        <w:t xml:space="preserve">. Essa classificação é baseada em combinações de informações sobre a</w:t>
       </w:r>
       <w:r>
         <w:t xml:space="preserve"> </w:t>
@@ -2727,32 +2951,49 @@
           <w:bCs/>
           <w:b/>
         </w:rPr>
-        <w:t xml:space="preserve">diversidade da paisagem</w:t>
-      </w:r>
-      <w:r>
-        <w:t xml:space="preserve"> </w:t>
-      </w:r>
-      <w:r>
-        <w:t xml:space="preserve">e representam áreas com maiores estabilidade microclimática que resistirão aos impactos causados pelas mudanças climáticas</w:t>
+        <w:t xml:space="preserve">inclinação</w:t>
       </w:r>
       <w:r>
         <w:t xml:space="preserve"> </w:t>
       </w:r>
       <w:r>
         <w:t xml:space="preserve">(</w:t>
+      </w:r>
+      <w:r>
+        <w:rPr>
+          <w:iCs/>
+          <w:i/>
+        </w:rPr>
+        <w:t xml:space="preserve">slope</w:t>
+      </w:r>
+      <w:r>
+        <w:t xml:space="preserve">),</w:t>
+      </w:r>
+      <w:r>
+        <w:t xml:space="preserve"> </w:t>
       </w:r>
       <w:r>
         <w:rPr>
           <w:bCs/>
           <w:b/>
         </w:rPr>
-        <w:t xml:space="preserve">citação?</w:t>
-      </w:r>
-      <w:r>
-        <w:t xml:space="preserve">)</w:t>
-      </w:r>
-      <w:r>
-        <w:t xml:space="preserve">. Essa classificação é baseada em combinações de informações sobre a</w:t>
+        <w:t xml:space="preserve">orientação</w:t>
+      </w:r>
+      <w:r>
+        <w:t xml:space="preserve"> </w:t>
+      </w:r>
+      <w:r>
+        <w:t xml:space="preserve">(</w:t>
+      </w:r>
+      <w:r>
+        <w:rPr>
+          <w:iCs/>
+          <w:i/>
+        </w:rPr>
+        <w:t xml:space="preserve">aspect</w:t>
+      </w:r>
+      <w:r>
+        <w:t xml:space="preserve">),</w:t>
       </w:r>
       <w:r>
         <w:t xml:space="preserve"> </w:t>
@@ -2762,7 +3003,7 @@
           <w:bCs/>
           <w:b/>
         </w:rPr>
-        <w:t xml:space="preserve">inclinação</w:t>
+        <w:t xml:space="preserve">indice de posição topográfica</w:t>
       </w:r>
       <w:r>
         <w:t xml:space="preserve"> </w:t>
@@ -2775,7 +3016,7 @@
           <w:iCs/>
           <w:i/>
         </w:rPr>
-        <w:t xml:space="preserve">slope</w:t>
+        <w:t xml:space="preserve">topographic position index</w:t>
       </w:r>
       <w:r>
         <w:t xml:space="preserve">),</w:t>
@@ -2788,7 +3029,7 @@
           <w:bCs/>
           <w:b/>
         </w:rPr>
-        <w:t xml:space="preserve">orientação</w:t>
+        <w:t xml:space="preserve">indice de umidade</w:t>
       </w:r>
       <w:r>
         <w:t xml:space="preserve"> </w:t>
@@ -2801,10 +3042,10 @@
           <w:iCs/>
           <w:i/>
         </w:rPr>
-        <w:t xml:space="preserve">aspect</w:t>
-      </w:r>
-      <w:r>
-        <w:t xml:space="preserve">),</w:t>
+        <w:t xml:space="preserve">moisture index</w:t>
+      </w:r>
+      <w:r>
+        <w:t xml:space="preserve">) e a distribuição de</w:t>
       </w:r>
       <w:r>
         <w:t xml:space="preserve"> </w:t>
@@ -2814,23 +3055,10 @@
           <w:bCs/>
           <w:b/>
         </w:rPr>
-        <w:t xml:space="preserve">indice de posição topográfica</w:t>
-      </w:r>
-      <w:r>
-        <w:t xml:space="preserve"> </w:t>
-      </w:r>
-      <w:r>
-        <w:t xml:space="preserve">(</w:t>
-      </w:r>
-      <w:r>
-        <w:rPr>
-          <w:iCs/>
-          <w:i/>
-        </w:rPr>
-        <w:t xml:space="preserve">topographic position index</w:t>
-      </w:r>
-      <w:r>
-        <w:t xml:space="preserve">),</w:t>
+        <w:t xml:space="preserve">rios</w:t>
+      </w:r>
+      <w:r>
+        <w:t xml:space="preserve">,</w:t>
       </w:r>
       <w:r>
         <w:t xml:space="preserve"> </w:t>
@@ -2840,23 +3068,13 @@
           <w:bCs/>
           <w:b/>
         </w:rPr>
-        <w:t xml:space="preserve">indice de umidade</w:t>
-      </w:r>
-      <w:r>
-        <w:t xml:space="preserve"> </w:t>
-      </w:r>
-      <w:r>
-        <w:t xml:space="preserve">(</w:t>
-      </w:r>
-      <w:r>
-        <w:rPr>
-          <w:iCs/>
-          <w:i/>
-        </w:rPr>
-        <w:t xml:space="preserve">moisture index</w:t>
-      </w:r>
-      <w:r>
-        <w:t xml:space="preserve">) e a distribuição de</w:t>
+        <w:t xml:space="preserve">lagos</w:t>
+      </w:r>
+      <w:r>
+        <w:t xml:space="preserve"> </w:t>
+      </w:r>
+      <w:r>
+        <w:t xml:space="preserve">e</w:t>
       </w:r>
       <w:r>
         <w:t xml:space="preserve"> </w:t>
@@ -2866,10 +3084,30 @@
           <w:bCs/>
           <w:b/>
         </w:rPr>
-        <w:t xml:space="preserve">rios</w:t>
-      </w:r>
-      <w:r>
-        <w:t xml:space="preserve">,</w:t>
+        <w:t xml:space="preserve">áreas úmidas</w:t>
+      </w:r>
+      <w:r>
+        <w:t xml:space="preserve"> </w:t>
+      </w:r>
+      <w:r>
+        <w:t xml:space="preserve">dos ambientes. Essa combinação corresponde a ambientes topográficos locais com combinações distintas de umidade, radiação e deposição de sedimentos</w:t>
+      </w:r>
+      <w:r>
+        <w:t xml:space="preserve"> </w:t>
+      </w:r>
+      <w:r>
+        <w:t xml:space="preserve">(Anderson et al. 2016a)</w:t>
+      </w:r>
+      <w:r>
+        <w:t xml:space="preserve">.</w:t>
+      </w:r>
+    </w:p>
+    <w:p>
+      <w:pPr>
+        <w:pStyle w:val="Textoindependiente"/>
+      </w:pPr>
+      <w:r>
+        <w:t xml:space="preserve">Nossa metodologia de classificação de formas de relevo foi baseada em estudos prévios executados pela equipe de</w:t>
       </w:r>
       <w:r>
         <w:t xml:space="preserve"> </w:t>
@@ -2879,65 +3117,6 @@
           <w:bCs/>
           <w:b/>
         </w:rPr>
-        <w:t xml:space="preserve">lagos</w:t>
-      </w:r>
-      <w:r>
-        <w:t xml:space="preserve"> </w:t>
-      </w:r>
-      <w:r>
-        <w:t xml:space="preserve">e</w:t>
-      </w:r>
-      <w:r>
-        <w:t xml:space="preserve"> </w:t>
-      </w:r>
-      <w:r>
-        <w:rPr>
-          <w:bCs/>
-          <w:b/>
-        </w:rPr>
-        <w:t xml:space="preserve">áreas úmidas</w:t>
-      </w:r>
-      <w:r>
-        <w:t xml:space="preserve"> </w:t>
-      </w:r>
-      <w:r>
-        <w:t xml:space="preserve">dos ambientes. Essa combinação corresponde a ambientes topográficos locais com combinações distintas de umidade, radiação e deposição de sedimentos</w:t>
-      </w:r>
-      <w:r>
-        <w:t xml:space="preserve"> </w:t>
-      </w:r>
-      <w:r>
-        <w:t xml:space="preserve">(</w:t>
-      </w:r>
-      <w:r>
-        <w:rPr>
-          <w:bCs/>
-          <w:b/>
-        </w:rPr>
-        <w:t xml:space="preserve">citação?</w:t>
-      </w:r>
-      <w:r>
-        <w:t xml:space="preserve">)</w:t>
-      </w:r>
-      <w:r>
-        <w:t xml:space="preserve">.</w:t>
-      </w:r>
-    </w:p>
-    <w:p>
-      <w:pPr>
-        <w:pStyle w:val="Textoindependiente"/>
-      </w:pPr>
-      <w:r>
-        <w:t xml:space="preserve">Nossa metodologia de classificação de formas de relevo foi baseada em estudos prévios executados pela equipe de</w:t>
-      </w:r>
-      <w:r>
-        <w:t xml:space="preserve"> </w:t>
-      </w:r>
-      <w:r>
-        <w:rPr>
-          <w:bCs/>
-          <w:b/>
-        </w:rPr>
         <w:t xml:space="preserve">Ciências da TNC Global</w:t>
       </w:r>
       <w:r>
@@ -2947,17 +3126,7 @@
         <w:t xml:space="preserve"> </w:t>
       </w:r>
       <w:r>
-        <w:t xml:space="preserve">(</w:t>
-      </w:r>
-      <w:r>
-        <w:rPr>
-          <w:bCs/>
-          <w:b/>
-        </w:rPr>
-        <w:t xml:space="preserve">citação?</w:t>
-      </w:r>
-      <w:r>
-        <w:t xml:space="preserve">)</w:t>
+        <w:t xml:space="preserve">(Anderson et al. 2014)</w:t>
       </w:r>
       <w:r>
         <w:t xml:space="preserve"> </w:t>
@@ -2969,20 +3138,7 @@
         <w:t xml:space="preserve"> </w:t>
       </w:r>
       <w:r>
-        <w:t xml:space="preserve">(</w:t>
-      </w:r>
-      <w:r>
-        <w:rPr>
-          <w:bCs/>
-          <w:b/>
-        </w:rPr>
-        <w:t xml:space="preserve">citação?</w:t>
-      </w:r>
-      <w:r>
-        <w:t xml:space="preserve"> </w:t>
-      </w:r>
-      <w:r>
-        <w:t xml:space="preserve">dos dois relatórios)</w:t>
+        <w:t xml:space="preserve">(Anderson et al. 2016a)</w:t>
       </w:r>
       <w:r>
         <w:t xml:space="preserve">.</w:t>
@@ -3044,39 +3200,10 @@
         <w:t xml:space="preserve"> </w:t>
       </w:r>
       <w:r>
-        <w:t xml:space="preserve">(</w:t>
-      </w:r>
-      <w:r>
-        <w:rPr>
-          <w:bCs/>
-          <w:b/>
-        </w:rPr>
-        <w:t xml:space="preserve">citação?</w:t>
-      </w:r>
-      <w:r>
-        <w:t xml:space="preserve">)</w:t>
-      </w:r>
-      <w:r>
-        <w:t xml:space="preserve">, em uma escala de 90 metros. Escolhemos utilizar esse DEM por ser um produto em escala global, de livre acesso e com correções de vários viéses de modelos de elevação, que possibilitam que nosso trabalho seja replicável e mais próximo a realidade dos biomas que modelamos</w:t>
-      </w:r>
-      <w:r>
-        <w:t xml:space="preserve"> </w:t>
-      </w:r>
-      <w:r>
-        <w:t xml:space="preserve">(</w:t>
-      </w:r>
-      <w:r>
-        <w:rPr>
-          <w:bCs/>
-          <w:b/>
-        </w:rPr>
-        <w:t xml:space="preserve">citação?</w:t>
-      </w:r>
-      <w:r>
-        <w:t xml:space="preserve">)</w:t>
-      </w:r>
-      <w:r>
-        <w:t xml:space="preserve">.</w:t>
+        <w:t xml:space="preserve">(Yamazaki et al. 2017)</w:t>
+      </w:r>
+      <w:r>
+        <w:t xml:space="preserve">, em uma escala de 90 metros. Escolhemos utilizar esse DEM por ser um produto em escala global, de livre acesso e com correções de vários viéses de modelos de elevação, que possibilitam que nosso trabalho seja replicável e mais próximo a realidade dos biomas que modelamos.</w:t>
       </w:r>
     </w:p>
     <w:p>
@@ -3104,50 +3231,59 @@
         <w:t xml:space="preserve"> </w:t>
       </w:r>
       <w:r>
-        <w:t xml:space="preserve">(</w:t>
+        <w:t xml:space="preserve">(Yamazaki et al. 2019)</w:t>
+      </w:r>
+      <w:r>
+        <w:t xml:space="preserve"> </w:t>
+      </w:r>
+      <w:r>
+        <w:t xml:space="preserve">que é um produto derivado do Merit-DEM e que possibilita o cálculo do acúmulo de fluxo em uma escala glogal e corrigada para o efeito da densidade de árvores no cálculo da rede hidrográfica da região</w:t>
+      </w:r>
+      <w:r>
+        <w:t xml:space="preserve"> </w:t>
+      </w:r>
+      <w:r>
+        <w:t xml:space="preserve">(Yamazaki et al. 2019)</w:t>
+      </w:r>
+      <w:r>
+        <w:t xml:space="preserve">.</w:t>
+      </w:r>
+    </w:p>
+    <w:p>
+      <w:pPr>
+        <w:pStyle w:val="Textoindependiente"/>
+      </w:pPr>
+      <w:r>
+        <w:t xml:space="preserve">Para complementar a superfície gerada pelo acúmulo de fluxo e definir a presença de</w:t>
+      </w:r>
+      <w:r>
+        <w:t xml:space="preserve"> </w:t>
       </w:r>
       <w:r>
         <w:rPr>
           <w:bCs/>
           <w:b/>
         </w:rPr>
-        <w:t xml:space="preserve">citação?</w:t>
-      </w:r>
-      <w:r>
-        <w:t xml:space="preserve">)</w:t>
-      </w:r>
-      <w:r>
-        <w:t xml:space="preserve"> </w:t>
-      </w:r>
-      <w:r>
-        <w:t xml:space="preserve">que é um produto derivado do Merit-DEM e que possibilita o cálculo do acúmulo de fluxo em uma escala glogal e corrigada para o efeito da densidade de árvores no cálculo da rede hidrográfica da região</w:t>
-      </w:r>
-      <w:r>
-        <w:t xml:space="preserve"> </w:t>
-      </w:r>
-      <w:r>
-        <w:t xml:space="preserve">(</w:t>
+        <w:t xml:space="preserve">rios</w:t>
+      </w:r>
+      <w:r>
+        <w:t xml:space="preserve">,</w:t>
+      </w:r>
+      <w:r>
+        <w:t xml:space="preserve"> </w:t>
       </w:r>
       <w:r>
         <w:rPr>
           <w:bCs/>
           <w:b/>
         </w:rPr>
-        <w:t xml:space="preserve">citação?</w:t>
-      </w:r>
-      <w:r>
-        <w:t xml:space="preserve">)</w:t>
-      </w:r>
-      <w:r>
-        <w:t xml:space="preserve">.</w:t>
-      </w:r>
-    </w:p>
-    <w:p>
-      <w:pPr>
-        <w:pStyle w:val="Textoindependiente"/>
-      </w:pPr>
-      <w:r>
-        <w:t xml:space="preserve">Para complementar a superfície gerada pelo acúmulo de fluxo e definir a presença de</w:t>
+        <w:t xml:space="preserve">lagos</w:t>
+      </w:r>
+      <w:r>
+        <w:t xml:space="preserve"> </w:t>
+      </w:r>
+      <w:r>
+        <w:t xml:space="preserve">e</w:t>
       </w:r>
       <w:r>
         <w:t xml:space="preserve"> </w:t>
@@ -3157,35 +3293,6 @@
           <w:bCs/>
           <w:b/>
         </w:rPr>
-        <w:t xml:space="preserve">rios</w:t>
-      </w:r>
-      <w:r>
-        <w:t xml:space="preserve">,</w:t>
-      </w:r>
-      <w:r>
-        <w:t xml:space="preserve"> </w:t>
-      </w:r>
-      <w:r>
-        <w:rPr>
-          <w:bCs/>
-          <w:b/>
-        </w:rPr>
-        <w:t xml:space="preserve">lagos</w:t>
-      </w:r>
-      <w:r>
-        <w:t xml:space="preserve"> </w:t>
-      </w:r>
-      <w:r>
-        <w:t xml:space="preserve">e</w:t>
-      </w:r>
-      <w:r>
-        <w:t xml:space="preserve"> </w:t>
-      </w:r>
-      <w:r>
-        <w:rPr>
-          <w:bCs/>
-          <w:b/>
-        </w:rPr>
         <w:t xml:space="preserve">áreas umidas</w:t>
       </w:r>
       <w:r>
@@ -3195,23 +3302,13 @@
         <w:t xml:space="preserve"> </w:t>
       </w:r>
       <w:r>
-        <w:t xml:space="preserve">(</w:t>
-      </w:r>
-      <w:r>
-        <w:rPr>
-          <w:bCs/>
-          <w:b/>
-        </w:rPr>
-        <w:t xml:space="preserve">citação?</w:t>
-      </w:r>
-      <w:r>
-        <w:t xml:space="preserve">)</w:t>
+        <w:t xml:space="preserve">(Project 2020)</w:t>
       </w:r>
       <w:r>
         <w:t xml:space="preserve">. O MapBiomas é um projeto nacional de mapeamento e classificação de mudanças do uso do solo dos últimos 30 anos a partir de dados de sensoriamento remoto.</w:t>
       </w:r>
     </w:p>
-    <w:bookmarkStart w:id="39" w:name="índice-de-posição-topográfica-tpi"/>
+    <w:bookmarkStart w:id="43" w:name="índice-de-posição-topográfica-tpi"/>
     <w:p>
       <w:pPr>
         <w:pStyle w:val="Ttulo5"/>
@@ -3455,8 +3552,8 @@
         <w:t xml:space="preserve">. Os tamanhos das janelas foram definidos visualmente para que melhor representassem as formas de relevo.</w:t>
       </w:r>
     </w:p>
-    <w:bookmarkEnd w:id="39"/>
-    <w:bookmarkStart w:id="40" w:name="orientação-do-relevo"/>
+    <w:bookmarkEnd w:id="43"/>
+    <w:bookmarkStart w:id="44" w:name="orientação-do-relevo"/>
     <w:p>
       <w:pPr>
         <w:pStyle w:val="Ttulo5"/>
@@ -3518,8 +3615,8 @@
         <w:t xml:space="preserve">.</w:t>
       </w:r>
     </w:p>
-    <w:bookmarkEnd w:id="40"/>
-    <w:bookmarkStart w:id="42" w:name="inclinação-do-relevo"/>
+    <w:bookmarkEnd w:id="44"/>
+    <w:bookmarkStart w:id="46" w:name="inclinação-do-relevo"/>
     <w:p>
       <w:pPr>
         <w:pStyle w:val="Ttulo5"/>
@@ -3563,7 +3660,7 @@
         <w:t xml:space="preserve">).</w:t>
       </w:r>
     </w:p>
-    <w:bookmarkStart w:id="41" w:name="tbl-inclinacao"/>
+    <w:bookmarkStart w:id="45" w:name="tbl-inclinacao"/>
     <w:p>
       <w:pPr>
         <w:pStyle w:val="TableCaption"/>
@@ -3754,9 +3851,9 @@
         </w:tc>
       </w:tr>
     </w:tbl>
-    <w:bookmarkEnd w:id="41"/>
-    <w:bookmarkEnd w:id="42"/>
-    <w:bookmarkStart w:id="45" w:name="índice-de-umidade"/>
+    <w:bookmarkEnd w:id="45"/>
+    <w:bookmarkEnd w:id="46"/>
+    <w:bookmarkStart w:id="47" w:name="índice-de-umidade"/>
     <w:p>
       <w:pPr>
         <w:pStyle w:val="Ttulo5"/>
@@ -4001,15 +4098,21 @@
       <w:r>
         <w:t xml:space="preserve">Classificamos como áreas úmidas somente regiões que apresentassem um valor do índice de umidade acima de 3000 e definimos esse valor para que visualmente pudessemos capturar a distribuição dos cursos d’água sem superestimar outras áreas planas. Porém, esse corte do índice não consegue classificar bem corpos de água com grandes extensões (Amazonas, represas e grandes lagos), por isso nós corrigimos a classificação sobrepondo a camada do índice de umidade com a camada de águas do MapBiomas.</w:t>
       </w:r>
-      <w:r>
-        <w:t xml:space="preserve"> </w:t>
-      </w:r>
-      <w:r>
-        <w:t xml:space="preserve">##### Combinando as variáveis e Classificando as formas de relevo</w:t>
-      </w:r>
-      <w:r>
-        <w:t xml:space="preserve"> </w:t>
-      </w:r>
+    </w:p>
+    <w:bookmarkEnd w:id="47"/>
+    <w:bookmarkStart w:id="50" w:name="X9a8d97ca7581412efd3750847bbb75fbec36651"/>
+    <w:p>
+      <w:pPr>
+        <w:pStyle w:val="Ttulo5"/>
+      </w:pPr>
+      <w:r>
+        <w:t xml:space="preserve">4.2.1.1.5 Combinando as variáveis e Classificando as formas de relevo</w:t>
+      </w:r>
+    </w:p>
+    <w:p>
+      <w:pPr>
+        <w:pStyle w:val="FirstParagraph"/>
+      </w:pPr>
       <w:r>
         <w:t xml:space="preserve">A partir das classificações de todas as variáveis anteriores podemos gerar um código representativo para combinar todas elas. Começamos multiplicando índices de umidade por 1000, aspect por 100, TPI por 10 e slope por 1. Dessa forma, podemos classificar os tipos de formas de relevo que são melhor representadas pelas diferenças em cada variável. Por exemplo, o código 11 representa áreas de baixa inclinação do relevo e uma posição do relevo mais alta que o entorno, sendo portanto um topo de montanha (Summit). No entanto, alguns códigos tiveram que ser bem inspecionados para separar alguns tipos de landforms como Sideslopes de Valleys e Toeslopes</w:t>
       </w:r>
@@ -4028,7 +4131,7 @@
         <w:t xml:space="preserve">.</w:t>
       </w:r>
     </w:p>
-    <w:bookmarkStart w:id="43" w:name="tbl-combinacoes"/>
+    <w:bookmarkStart w:id="48" w:name="tbl-combinacoes"/>
     <w:p>
       <w:pPr>
         <w:pStyle w:val="TableCaption"/>
@@ -5821,7 +5924,7 @@
         </w:tc>
       </w:tr>
     </w:tbl>
-    <w:bookmarkEnd w:id="43"/>
+    <w:bookmarkEnd w:id="48"/>
     <w:p>
       <w:pPr>
         <w:pStyle w:val="Textoindependiente"/>
@@ -5844,7 +5947,7 @@
         <w:t xml:space="preserve">.</w:t>
       </w:r>
     </w:p>
-    <w:bookmarkStart w:id="44" w:name="tbl-landforms"/>
+    <w:bookmarkStart w:id="49" w:name="tbl-landforms"/>
     <w:p>
       <w:pPr>
         <w:pStyle w:val="TableCaption"/>
@@ -6259,15 +6362,15 @@
         </w:tc>
       </w:tr>
     </w:tbl>
-    <w:bookmarkEnd w:id="44"/>
-    <w:bookmarkEnd w:id="45"/>
-    <w:bookmarkStart w:id="46" w:name="variedade-de-formas-de-relevo"/>
+    <w:bookmarkEnd w:id="49"/>
+    <w:bookmarkEnd w:id="50"/>
+    <w:bookmarkStart w:id="51" w:name="variedade-de-formas-de-relevo"/>
     <w:p>
       <w:pPr>
         <w:pStyle w:val="Ttulo5"/>
       </w:pPr>
       <w:r>
-        <w:t xml:space="preserve">4.2.1.1.5 Variedade de Formas de relevo</w:t>
+        <w:t xml:space="preserve">4.2.1.1.6 Variedade de Formas de relevo</w:t>
       </w:r>
     </w:p>
     <w:p>
@@ -6483,9 +6586,9 @@
         <w:t xml:space="preserve">usando as médias e desvios padrões dentro de cada uma das classes.</w:t>
       </w:r>
     </w:p>
-    <w:bookmarkEnd w:id="46"/>
-    <w:bookmarkEnd w:id="47"/>
-    <w:bookmarkStart w:id="48" w:name="amplitude-altitudinal-1"/>
+    <w:bookmarkEnd w:id="51"/>
+    <w:bookmarkEnd w:id="52"/>
+    <w:bookmarkStart w:id="53" w:name="amplitude-altitudinal-1"/>
     <w:p>
       <w:pPr>
         <w:pStyle w:val="Ttulo4"/>
@@ -6515,26 +6618,7 @@
         </w:r>
       </w:hyperlink>
       <w:r>
-        <w:t xml:space="preserve">, controlando a relação entre as formas de relevo e a elevação já que elas são correlacionadas entre si</w:t>
-      </w:r>
-      <w:r>
-        <w:t xml:space="preserve"> </w:t>
-      </w:r>
-      <w:r>
-        <w:t xml:space="preserve">(</w:t>
-      </w:r>
-      <w:r>
-        <w:rPr>
-          <w:bCs/>
-          <w:b/>
-        </w:rPr>
-        <w:t xml:space="preserve">citação?</w:t>
-      </w:r>
-      <w:r>
-        <w:t xml:space="preserve">)</w:t>
-      </w:r>
-      <w:r>
-        <w:t xml:space="preserve">. A amplitude altitudinal foi calculada como a diferença entre os valores máximos e mínimos de elevação, dentro de um</w:t>
+        <w:t xml:space="preserve">, controlando a relação entre as formas de relevo e a elevação já que elas são correlacionadas entre si. A amplitude altitudinal foi calculada como a diferença entre os valores máximos e mínimos de elevação, dentro de um</w:t>
       </w:r>
       <w:r>
         <w:t xml:space="preserve"> </w:t>
@@ -6572,17 +6656,7 @@
         <w:t xml:space="preserve"> </w:t>
       </w:r>
       <w:r>
-        <w:t xml:space="preserve">(</w:t>
-      </w:r>
-      <w:r>
-        <w:rPr>
-          <w:bCs/>
-          <w:b/>
-        </w:rPr>
-        <w:t xml:space="preserve">citação?</w:t>
-      </w:r>
-      <w:r>
-        <w:t xml:space="preserve">)</w:t>
+        <w:t xml:space="preserve">(Yamazaki et al. 2017)</w:t>
       </w:r>
       <w:r>
         <w:t xml:space="preserve">. Então fizemos uma Regressão Linear Simples (</w:t>
@@ -6593,25 +6667,6 @@
           <w:i/>
         </w:rPr>
         <w:t xml:space="preserve">Ordinary Linear Regression</w:t>
-      </w:r>
-      <w:r>
-        <w:t xml:space="preserve">;</w:t>
-      </w:r>
-      <w:r>
-        <w:t xml:space="preserve"> </w:t>
-      </w:r>
-      <w:r>
-        <w:t xml:space="preserve">(</w:t>
-      </w:r>
-      <w:r>
-        <w:rPr>
-          <w:bCs/>
-          <w:b/>
-        </w:rPr>
-        <w:t xml:space="preserve">citação?</w:t>
-      </w:r>
-      <w:r>
-        <w:t xml:space="preserve">)</w:t>
       </w:r>
       <w:r>
         <w:t xml:space="preserve">) entre os</w:t>
@@ -6810,8 +6865,8 @@
         <w:t xml:space="preserve">.</w:t>
       </w:r>
     </w:p>
-    <w:bookmarkEnd w:id="48"/>
-    <w:bookmarkStart w:id="49" w:name="densidade-de-banhados"/>
+    <w:bookmarkEnd w:id="53"/>
+    <w:bookmarkStart w:id="54" w:name="densidade-de-banhados-1"/>
     <w:p>
       <w:pPr>
         <w:pStyle w:val="Ttulo4"/>
@@ -6968,17 +7023,7 @@
         <w:t xml:space="preserve"> </w:t>
       </w:r>
       <w:r>
-        <w:t xml:space="preserve">(</w:t>
-      </w:r>
-      <w:r>
-        <w:rPr>
-          <w:bCs/>
-          <w:b/>
-        </w:rPr>
-        <w:t xml:space="preserve">citação?</w:t>
-      </w:r>
-      <w:r>
-        <w:t xml:space="preserve">)</w:t>
+        <w:t xml:space="preserve">(Anderson et al. 2016a)</w:t>
       </w:r>
       <w:r>
         <w:t xml:space="preserve">.</w:t>
@@ -7723,8 +7768,8 @@
         <w:t xml:space="preserve">Ao final de todas as operações, temos uma única camada com valores que representam a variação em relação à média dos valores de densidade e contagem de pixels de áreas de banhado referentes às regiões eco-geológicas.</w:t>
       </w:r>
     </w:p>
-    <w:bookmarkEnd w:id="49"/>
-    <w:bookmarkStart w:id="50" w:name="diversidade-de-solo"/>
+    <w:bookmarkEnd w:id="54"/>
+    <w:bookmarkStart w:id="55" w:name="diversidade-de-solo-1"/>
     <w:p>
       <w:pPr>
         <w:pStyle w:val="Ttulo4"/>
@@ -7754,26 +7799,7 @@
         <w:t xml:space="preserve"> </w:t>
       </w:r>
       <w:r>
-        <w:t xml:space="preserve">de 1350 metros e foi usada para indicar áreas com grande concentração dos diferentes tipos de solo que vão afetar diretamente na diversidade de espécies do ambiente. Para calcular o raster de diversidade do solo usamos a classificação oficial dos solos brasileiros, disponibilizada pelo Instituto Brasileiro de Geografica e Estatística (IBGE;</w:t>
-      </w:r>
-      <w:r>
-        <w:t xml:space="preserve"> </w:t>
-      </w:r>
-      <w:r>
-        <w:t xml:space="preserve">(</w:t>
-      </w:r>
-      <w:r>
-        <w:rPr>
-          <w:bCs/>
-          <w:b/>
-        </w:rPr>
-        <w:t xml:space="preserve">citação?</w:t>
-      </w:r>
-      <w:r>
-        <w:t xml:space="preserve">)</w:t>
-      </w:r>
-      <w:r>
-        <w:t xml:space="preserve">).</w:t>
+        <w:t xml:space="preserve">de 1350 metros e foi usada para indicar áreas com grande concentração dos diferentes tipos de solo que vão afetar diretamente na diversidade de espécies do ambiente. Para calcular o raster de diversidade do solo usamos a classificação oficial dos solos brasileiros, disponibilizada pelo Instituto Brasileiro de Geografica e Estatística (IBGE).</w:t>
       </w:r>
     </w:p>
     <w:p>
@@ -7975,9 +8001,9 @@
         <w:t xml:space="preserve">usando as médias e desvios padrões dentro de cada uma das classes.</w:t>
       </w:r>
     </w:p>
-    <w:bookmarkEnd w:id="50"/>
-    <w:bookmarkEnd w:id="51"/>
-    <w:bookmarkStart w:id="55" w:name="conectividade-local-1"/>
+    <w:bookmarkEnd w:id="55"/>
+    <w:bookmarkEnd w:id="56"/>
+    <w:bookmarkStart w:id="59" w:name="conectividade-local-1"/>
     <w:p>
       <w:pPr>
         <w:pStyle w:val="Ttulo3"/>
@@ -7986,7 +8012,7 @@
         <w:t xml:space="preserve">4.2.2 Conectividade local</w:t>
       </w:r>
     </w:p>
-    <w:bookmarkStart w:id="53" w:name="cálculos-de-resistência"/>
+    <w:bookmarkStart w:id="58" w:name="cálculos-de-resistência"/>
     <w:p>
       <w:pPr>
         <w:pStyle w:val="Ttulo4"/>
@@ -8008,7 +8034,19 @@
         <w:pStyle w:val="Textoindependiente"/>
       </w:pPr>
       <w:r>
-        <w:t xml:space="preserve">Os dados espaciais primários utilizados para calcular a superfície de resistência, até o momento, foram a camada de cobertura do solo fornecida pelo MapBiomas (coleção 7, ano 2021) e a base de estradas pavimentadas e não pavimentadas fornecida pelo IBGE (BCIM250, ano 2021). Para tanto, preliminarmente, a superfície de cobertura do solo do MapBiomas foi reamostrada para gerar pixels com 90 metros de tamanho, aproximadamente. Também convertemos o arquivo vetorial de estradas para o formato matricial, com pixels de tamanho aproximado de 90 metros. Conjugamos, por álgebra de mapas, as bases matriciais do MapBiomas e de estadas de tal maneira que todos os pixels da base do MapBiomas que se sobrepuseram a um pixel de estrada assumiram um novo valor correpondente a um pixel de estrada pavimentada ou não pavimentada.</w:t>
+        <w:t xml:space="preserve">Os dados espaciais primários utilizados para calcular a superfície de resistência, até o momento, foram a camada de cobertura do solo fornecida pelo MapBiomas</w:t>
+      </w:r>
+      <w:r>
+        <w:t xml:space="preserve"> </w:t>
+      </w:r>
+      <w:r>
+        <w:t xml:space="preserve">(Project 2020)</w:t>
+      </w:r>
+      <w:r>
+        <w:t xml:space="preserve"> </w:t>
+      </w:r>
+      <w:r>
+        <w:t xml:space="preserve">e a base de estradas pavimentadas e não pavimentadas fornecida pelo IBGE (BCIM250, ano 2021). Para tanto, preliminarmente, a superfície de cobertura do solo do MapBiomas foi reamostrada para gerar pixels com 90 metros de tamanho, aproximadamente. Também convertemos o arquivo vetorial de estradas para o formato matricial, com pixels de tamanho aproximado de 90 metros. Conjugamos, por álgebra de mapas, as bases matriciais do MapBiomas e de estadas de tal maneira que todos os pixels da base do MapBiomas que se sobrepuseram a um pixel de estrada assumiram um novo valor correpondente a um pixel de estrada pavimentada ou não pavimentada.</w:t>
       </w:r>
     </w:p>
     <w:p>
@@ -8033,7 +8071,7 @@
         <w:t xml:space="preserve">.</w:t>
       </w:r>
     </w:p>
-    <w:bookmarkStart w:id="52" w:name="tbl-resistencia"/>
+    <w:bookmarkStart w:id="57" w:name="tbl-resistencia"/>
     <w:p>
       <w:pPr>
         <w:pStyle w:val="TableCaption"/>
@@ -8173,23 +8211,216 @@
         </w:tc>
       </w:tr>
     </w:tbl>
-    <w:bookmarkEnd w:id="52"/>
+    <w:bookmarkEnd w:id="57"/>
     <w:p>
       <w:pPr>
         <w:pStyle w:val="Textoindependiente"/>
       </w:pPr>
       <w:r>
-        <w:t xml:space="preserve">Depois de atribuídos os valores de resistência, aplicamos à superfície gerada a função Kernel de decaimento linear. Esta análise considerou, numa janela móvel de 23 pixels, o contexto espacial em que cada pixel está inserido, reconhecendo que pixels mais próximos possuem uma influência maior um sobre outro do que pixels mais distantes. Desta maneira, a função Kernel nos auxilia na tarefa de encontrar os melhores caminhos de deslocamento na paisagem, ou seja, aqueles caminhos que oferecem menor resistência.</w:t>
-      </w:r>
-    </w:p>
-    <w:bookmarkEnd w:id="53"/>
-    <w:bookmarkStart w:id="54" w:name="X11e41756908d5d449eccd6204a74eff3bf99283"/>
-    <w:p>
-      <w:pPr>
-        <w:pStyle w:val="Ttulo4"/>
-      </w:pPr>
-      <w:r>
-        <w:t xml:space="preserve">4.2.2.2 Filtro de kernel como</w:t>
+        <w:t xml:space="preserve">Depois de atribuídos os valores de resistência, aplicamos à superfície gerada a função Kernel de decaimento linear. Esta análise considerou, numa janela móvel de 23 pixels (~2070m), o contexto espacial em que cada pixel está inserido, reconhecendo que pixels mais próximos possuem uma influência maior um sobre outro do que pixels mais distantes. Desta maneira, a função Kernel nos auxilia na tarefa de encontrar os melhores caminhos de deslocamento na paisagem, ou seja, aqueles caminhos que oferecem menor resistência.</w:t>
+      </w:r>
+    </w:p>
+    <w:p>
+      <w:pPr>
+        <w:pStyle w:val="Textoindependiente"/>
+      </w:pPr>
+      <w:r>
+        <w:t xml:space="preserve">Por fim, calculamos os valores de Z para cada pixel (</w:t>
+      </w:r>
+      <m:oMath>
+        <m:sSub>
+          <m:e>
+            <m:r>
+              <m:t>Z</m:t>
+            </m:r>
+          </m:e>
+          <m:sub>
+            <m:r>
+              <m:t>p</m:t>
+            </m:r>
+            <m:r>
+              <m:t>i</m:t>
+            </m:r>
+            <m:r>
+              <m:t>x</m:t>
+            </m:r>
+            <m:r>
+              <m:t>e</m:t>
+            </m:r>
+            <m:r>
+              <m:t>l</m:t>
+            </m:r>
+          </m:sub>
+        </m:sSub>
+      </m:oMath>
+      <w:r>
+        <w:t xml:space="preserve">) ao subtrair o valor da média (</w:t>
+      </w:r>
+      <m:oMath>
+        <m:r>
+          <m:t>μ</m:t>
+        </m:r>
+      </m:oMath>
+      <w:r>
+        <w:t xml:space="preserve">) e dividindo o resultado pelo desvio padrão (</w:t>
+      </w:r>
+      <m:oMath>
+        <m:r>
+          <m:t>σ</m:t>
+        </m:r>
+      </m:oMath>
+      <w:r>
+        <w:t xml:space="preserve">) e multiplicando tudo por -1, como mostrado na fórmula a seguir:</w:t>
+      </w:r>
+    </w:p>
+    <w:p>
+      <w:pPr>
+        <w:pStyle w:val="Textoindependiente"/>
+      </w:pPr>
+      <m:oMathPara>
+        <m:oMathParaPr>
+          <m:jc m:val="center"/>
+        </m:oMathParaPr>
+        <m:oMath>
+          <m:sSub>
+            <m:e>
+              <m:r>
+                <m:t>Z</m:t>
+              </m:r>
+            </m:e>
+            <m:sub>
+              <m:r>
+                <m:t>p</m:t>
+              </m:r>
+              <m:r>
+                <m:t>i</m:t>
+              </m:r>
+              <m:r>
+                <m:t>x</m:t>
+              </m:r>
+              <m:r>
+                <m:t>e</m:t>
+              </m:r>
+              <m:r>
+                <m:t>l</m:t>
+              </m:r>
+            </m:sub>
+          </m:sSub>
+          <m:r>
+            <m:rPr>
+              <m:sty m:val="p"/>
+            </m:rPr>
+            <m:t>=</m:t>
+          </m:r>
+          <m:d>
+            <m:dPr>
+              <m:begChr m:val="("/>
+              <m:endChr m:val=")"/>
+              <m:sepChr m:val=""/>
+              <m:grow/>
+            </m:dPr>
+            <m:e>
+              <m:f>
+                <m:fPr>
+                  <m:type m:val="bar"/>
+                </m:fPr>
+                <m:num>
+                  <m:sSub>
+                    <m:e>
+                      <m:r>
+                        <m:t>X</m:t>
+                      </m:r>
+                    </m:e>
+                    <m:sub>
+                      <m:r>
+                        <m:t>p</m:t>
+                      </m:r>
+                      <m:r>
+                        <m:t>i</m:t>
+                      </m:r>
+                      <m:r>
+                        <m:t>x</m:t>
+                      </m:r>
+                      <m:r>
+                        <m:t>e</m:t>
+                      </m:r>
+                      <m:r>
+                        <m:t>l</m:t>
+                      </m:r>
+                    </m:sub>
+                  </m:sSub>
+                  <m:r>
+                    <m:rPr>
+                      <m:sty m:val="p"/>
+                    </m:rPr>
+                    <m:t>−</m:t>
+                  </m:r>
+                  <m:r>
+                    <m:t>μ</m:t>
+                  </m:r>
+                </m:num>
+                <m:den>
+                  <m:r>
+                    <m:t>σ</m:t>
+                  </m:r>
+                </m:den>
+              </m:f>
+            </m:e>
+          </m:d>
+          <m:r>
+            <m:rPr>
+              <m:sty m:val="p"/>
+            </m:rPr>
+            <m:t>×</m:t>
+          </m:r>
+          <m:r>
+            <m:rPr>
+              <m:sty m:val="p"/>
+            </m:rPr>
+            <m:t>−</m:t>
+          </m:r>
+          <m:r>
+            <m:t>1</m:t>
+          </m:r>
+        </m:oMath>
+      </m:oMathPara>
+    </w:p>
+    <w:p>
+      <w:pPr>
+        <w:pStyle w:val="FirstParagraph"/>
+      </w:pPr>
+      <w:r>
+        <w:t xml:space="preserve">Os cálculos de</w:t>
+      </w:r>
+      <w:r>
+        <w:t xml:space="preserve"> </w:t>
+      </w:r>
+      <m:oMath>
+        <m:r>
+          <m:t>Z</m:t>
+        </m:r>
+      </m:oMath>
+      <w:r>
+        <w:t xml:space="preserve"> </w:t>
+      </w:r>
+      <w:r>
+        <w:t xml:space="preserve">foram feitos dentro de cada classificação de</w:t>
+      </w:r>
+      <w:r>
+        <w:t xml:space="preserve"> </w:t>
+      </w:r>
+      <w:r>
+        <w:rPr>
+          <w:bCs/>
+          <w:b/>
+        </w:rPr>
+        <w:t xml:space="preserve">regiões eco-geológicas</w:t>
+      </w:r>
+      <w:r>
+        <w:t xml:space="preserve"> </w:t>
+      </w:r>
+      <w:r>
+        <w:t xml:space="preserve">usando as médias e desvios padrões dentro de cada uma das classes. Nós multiplicamos o valores por -1 por considerarmos que a conectividade local é o inverso dos valores de resistência suavizados pelo</w:t>
       </w:r>
       <w:r>
         <w:t xml:space="preserve"> </w:t>
@@ -8199,13 +8430,21 @@
           <w:iCs/>
           <w:i/>
         </w:rPr>
-        <w:t xml:space="preserve">proxy</w:t>
-      </w:r>
-      <w:r>
-        <w:t xml:space="preserve"> </w:t>
-      </w:r>
-      <w:r>
-        <w:t xml:space="preserve">da conectividade local</w:t>
+        <w:t xml:space="preserve">kernel</w:t>
+      </w:r>
+      <w:r>
+        <w:t xml:space="preserve">.</w:t>
+      </w:r>
+    </w:p>
+    <w:bookmarkEnd w:id="58"/>
+    <w:bookmarkEnd w:id="59"/>
+    <w:bookmarkStart w:id="60" w:name="X92e4cd55c489dd4a866fe60321a598b36f59b6f"/>
+    <w:p>
+      <w:pPr>
+        <w:pStyle w:val="Ttulo3"/>
+      </w:pPr>
+      <w:r>
+        <w:t xml:space="preserve">4.2.3 Combinando diversidade da paisagem e conectividade local: resiliência</w:t>
       </w:r>
     </w:p>
     <w:p>
@@ -8213,7 +8452,94 @@
         <w:pStyle w:val="FirstParagraph"/>
       </w:pPr>
       <w:r>
-        <w:t xml:space="preserve">Um filtro de</w:t>
+        <w:t xml:space="preserve">A</w:t>
+      </w:r>
+      <w:r>
+        <w:t xml:space="preserve"> </w:t>
+      </w:r>
+      <w:r>
+        <w:rPr>
+          <w:bCs/>
+          <w:b/>
+        </w:rPr>
+        <w:t xml:space="preserve">Resiliência da Paisagem</w:t>
+      </w:r>
+      <w:r>
+        <w:t xml:space="preserve"> </w:t>
+      </w:r>
+      <w:r>
+        <w:t xml:space="preserve">é definida como a capacidade de um local em mantem diversidade de espécies e funções ecosistêmicas perante as pressões impostas por mudanças climáticas. Ela foi calculada como a média entre os valores padronizados (</w:t>
+      </w:r>
+      <m:oMath>
+        <m:r>
+          <m:t>Z</m:t>
+        </m:r>
+      </m:oMath>
+      <w:r>
+        <w:t xml:space="preserve">) de</w:t>
+      </w:r>
+      <w:r>
+        <w:t xml:space="preserve"> </w:t>
+      </w:r>
+      <w:hyperlink w:anchor="diversidade-da-paisagem">
+        <w:r>
+          <w:rPr>
+            <w:rStyle w:val="Hipervnculo"/>
+            <w:bCs/>
+            <w:b/>
+          </w:rPr>
+          <w:t xml:space="preserve">Diversidade da Paisagem</w:t>
+        </w:r>
+      </w:hyperlink>
+      <w:r>
+        <w:t xml:space="preserve"> </w:t>
+      </w:r>
+      <w:r>
+        <w:t xml:space="preserve">e</w:t>
+      </w:r>
+      <w:r>
+        <w:t xml:space="preserve"> </w:t>
+      </w:r>
+      <w:hyperlink w:anchor="conectividade-local">
+        <w:r>
+          <w:rPr>
+            <w:rStyle w:val="Hipervnculo"/>
+            <w:bCs/>
+            <w:b/>
+          </w:rPr>
+          <w:t xml:space="preserve">Conectividade Local</w:t>
+        </w:r>
+      </w:hyperlink>
+      <w:r>
+        <w:t xml:space="preserve">.</w:t>
+      </w:r>
+    </w:p>
+    <w:p>
+      <w:pPr>
+        <w:pStyle w:val="Textoindependiente"/>
+      </w:pPr>
+      <w:r>
+        <w:t xml:space="preserve">Para melhorar a visualização e comparação entre os valores de conectividade e diversidade da paisagem calculamos os quartis de 5% e 95% e limitamos os valores maiores que 95% e menores que 5%.</w:t>
+      </w:r>
+    </w:p>
+    <w:bookmarkEnd w:id="60"/>
+    <w:bookmarkEnd w:id="61"/>
+    <w:bookmarkEnd w:id="62"/>
+    <w:bookmarkStart w:id="64" w:name="resultados"/>
+    <w:p>
+      <w:pPr>
+        <w:pStyle w:val="Ttulo1"/>
+      </w:pPr>
+      <w:r>
+        <w:t xml:space="preserve">5. Resultados</w:t>
+      </w:r>
+    </w:p>
+    <w:p>
+      <w:pPr>
+        <w:pStyle w:val="FirstParagraph"/>
+      </w:pPr>
+      <w:r>
+        <w:t xml:space="preserve">Os resultados preliminares das análises realizadas pela equipe se encontram no website da</w:t>
       </w:r>
       <w:r>
         <w:t xml:space="preserve"> </w:t>
@@ -8223,65 +8549,18 @@
           <w:iCs/>
           <w:i/>
         </w:rPr>
-        <w:t xml:space="preserve">kernel</w:t>
-      </w:r>
-      <w:r>
-        <w:t xml:space="preserve"> </w:t>
-      </w:r>
-      <w:r>
-        <w:t xml:space="preserve">de 23 x 23 píxeis (~2070m) foi aplicado ao raster de resistências.</w:t>
-      </w:r>
-    </w:p>
-    <w:bookmarkEnd w:id="54"/>
-    <w:bookmarkEnd w:id="55"/>
-    <w:bookmarkStart w:id="56" w:name="Xbadbe084a19fd6fb9ec8b9ec37ac38bbe16fdb0"/>
-    <w:p>
-      <w:pPr>
-        <w:pStyle w:val="Ttulo3"/>
-      </w:pPr>
-      <w:r>
-        <w:t xml:space="preserve">4.2.3 Combinando diversidade da paisagem e conectividade local: resiliência</w:t>
-      </w:r>
-    </w:p>
-    <w:bookmarkEnd w:id="56"/>
-    <w:bookmarkEnd w:id="57"/>
-    <w:bookmarkEnd w:id="58"/>
-    <w:bookmarkStart w:id="60" w:name="resultados"/>
-    <w:p>
-      <w:pPr>
-        <w:pStyle w:val="Ttulo1"/>
-      </w:pPr>
-      <w:r>
-        <w:t xml:space="preserve">5. Resultados</w:t>
-      </w:r>
-    </w:p>
-    <w:p>
-      <w:pPr>
-        <w:pStyle w:val="FirstParagraph"/>
-      </w:pPr>
-      <w:r>
-        <w:t xml:space="preserve">Os resultados das análises realizadas pela equipe se encontram no website da</w:t>
-      </w:r>
-      <w:r>
-        <w:t xml:space="preserve"> </w:t>
-      </w:r>
-      <w:r>
-        <w:rPr>
-          <w:iCs/>
-          <w:i/>
-        </w:rPr>
         <w:t xml:space="preserve">The Nature Conservancy</w:t>
       </w:r>
       <w:r>
         <w:t xml:space="preserve"> </w:t>
       </w:r>
       <w:r>
-        <w:t xml:space="preserve">Brasil</w:t>
-      </w:r>
-      <w:r>
-        <w:t xml:space="preserve"> </w:t>
-      </w:r>
-      <w:hyperlink r:id="rId59">
+        <w:t xml:space="preserve">Brasil:</w:t>
+      </w:r>
+      <w:r>
+        <w:t xml:space="preserve"> </w:t>
+      </w:r>
+      <w:hyperlink r:id="rId63">
         <w:r>
           <w:rPr>
             <w:rStyle w:val="Hipervnculo"/>
@@ -8308,8 +8587,8 @@
         </w:r>
       </w:hyperlink>
     </w:p>
-    <w:bookmarkEnd w:id="60"/>
-    <w:bookmarkStart w:id="74" w:name="references"/>
+    <w:bookmarkEnd w:id="64"/>
+    <w:bookmarkStart w:id="84" w:name="references"/>
     <w:p>
       <w:pPr>
         <w:pStyle w:val="Ttulo1"/>
@@ -8318,8 +8597,8 @@
         <w:t xml:space="preserve">References</w:t>
       </w:r>
     </w:p>
-    <w:bookmarkStart w:id="73" w:name="refs"/>
-    <w:bookmarkStart w:id="62" w:name="ref-anderson_resilient_2023"/>
+    <w:bookmarkStart w:id="83" w:name="refs"/>
+    <w:bookmarkStart w:id="66" w:name="ref-anderson_resilient_2023"/>
     <w:p>
       <w:pPr>
         <w:pStyle w:val="Bibliografa"/>
@@ -8330,7 +8609,7 @@
       <w:r>
         <w:t xml:space="preserve"> </w:t>
       </w:r>
-      <w:hyperlink r:id="rId61">
+      <w:hyperlink r:id="rId65">
         <w:r>
           <w:rPr>
             <w:rStyle w:val="Hipervnculo"/>
@@ -8342,8 +8621,8 @@
         <w:t xml:space="preserve">. Proceedings of the National Academy of Sciences 120:e2204434119.</w:t>
       </w:r>
     </w:p>
-    <w:bookmarkEnd w:id="62"/>
-    <w:bookmarkStart w:id="64" w:name="ref-anderson_estimating_2014"/>
+    <w:bookmarkEnd w:id="66"/>
+    <w:bookmarkStart w:id="68" w:name="ref-anderson_estimating_2014"/>
     <w:p>
       <w:pPr>
         <w:pStyle w:val="Bibliografa"/>
@@ -8354,7 +8633,7 @@
       <w:r>
         <w:t xml:space="preserve"> </w:t>
       </w:r>
-      <w:hyperlink r:id="rId63">
+      <w:hyperlink r:id="rId67">
         <w:r>
           <w:rPr>
             <w:rStyle w:val="Hipervnculo"/>
@@ -8426,8 +8705,8 @@
         <w:t xml:space="preserve">. Conservation Biology 28:959–970.</w:t>
       </w:r>
     </w:p>
-    <w:bookmarkEnd w:id="64"/>
-    <w:bookmarkStart w:id="65" w:name="ref-anderson_resilient_2016"/>
+    <w:bookmarkEnd w:id="68"/>
+    <w:bookmarkStart w:id="69" w:name="ref-anderson_resilient_2016"/>
     <w:p>
       <w:pPr>
         <w:pStyle w:val="Bibliografa"/>
@@ -8438,7 +8717,7 @@
       <w:r>
         <w:t xml:space="preserve"> </w:t>
       </w:r>
-      <w:hyperlink r:id="rId63">
+      <w:hyperlink r:id="rId67">
         <w:r>
           <w:rPr>
             <w:rStyle w:val="Hipervnculo"/>
@@ -8510,8 +8789,8 @@
         <w:t xml:space="preserve">. Conservation Biology 28:959–970.</w:t>
       </w:r>
     </w:p>
-    <w:bookmarkEnd w:id="65"/>
-    <w:bookmarkStart w:id="66" w:name="ref-anderson_resilient_2016-1"/>
+    <w:bookmarkEnd w:id="69"/>
+    <w:bookmarkStart w:id="70" w:name="ref-anderson_resilient_2016-1"/>
     <w:p>
       <w:pPr>
         <w:pStyle w:val="Bibliografa"/>
@@ -8541,8 +8820,8 @@
         <w:t xml:space="preserve">.</w:t>
       </w:r>
     </w:p>
-    <w:bookmarkEnd w:id="66"/>
-    <w:bookmarkStart w:id="68" w:name="ref-gorelick_google_2017"/>
+    <w:bookmarkEnd w:id="70"/>
+    <w:bookmarkStart w:id="72" w:name="ref-gorelick_google_2017"/>
     <w:p>
       <w:pPr>
         <w:pStyle w:val="Bibliografa"/>
@@ -8553,7 +8832,7 @@
       <w:r>
         <w:t xml:space="preserve"> </w:t>
       </w:r>
-      <w:hyperlink r:id="rId67">
+      <w:hyperlink r:id="rId71">
         <w:r>
           <w:rPr>
             <w:rStyle w:val="Hipervnculo"/>
@@ -8607,8 +8886,8 @@
         <w:t xml:space="preserve">. Remote Sensing of Environment.</w:t>
       </w:r>
     </w:p>
-    <w:bookmarkEnd w:id="68"/>
-    <w:bookmarkStart w:id="70" w:name="ref-gumbricht_tropical_2017"/>
+    <w:bookmarkEnd w:id="72"/>
+    <w:bookmarkStart w:id="74" w:name="ref-gumbricht_tropical_2017"/>
     <w:p>
       <w:pPr>
         <w:pStyle w:val="Bibliografa"/>
@@ -8619,7 +8898,7 @@
       <w:r>
         <w:t xml:space="preserve"> </w:t>
       </w:r>
-      <w:hyperlink r:id="rId69">
+      <w:hyperlink r:id="rId73">
         <w:r>
           <w:rPr>
             <w:rStyle w:val="Hipervnculo"/>
@@ -8631,19 +8910,147 @@
         <w:t xml:space="preserve">.</w:t>
       </w:r>
     </w:p>
-    <w:bookmarkEnd w:id="70"/>
-    <w:bookmarkStart w:id="72" w:name="ref-theobald_ecologically-relevant_2015"/>
+    <w:bookmarkEnd w:id="74"/>
+    <w:bookmarkStart w:id="75" w:name="ref-olson_terrestrial_2017"/>
     <w:p>
       <w:pPr>
         <w:pStyle w:val="Bibliografa"/>
       </w:pPr>
       <w:r>
+        <w:t xml:space="preserve">Olson, D. M., E. D. Dinerstein, N. D. Wikramanayake, Burgess, G.V.N., Powell, E.C., Underwood, J.A., D’Amico, I., e Itoua, H.E. 2017. Terrestrial</w:t>
+      </w:r>
+      <w:r>
+        <w:t xml:space="preserve"> </w:t>
+      </w:r>
+      <w:r>
+        <w:t xml:space="preserve">Ecoregions</w:t>
+      </w:r>
+      <w:r>
+        <w:t xml:space="preserve"> </w:t>
+      </w:r>
+      <w:r>
+        <w:t xml:space="preserve">of the</w:t>
+      </w:r>
+      <w:r>
+        <w:t xml:space="preserve"> </w:t>
+      </w:r>
+      <w:r>
+        <w:t xml:space="preserve">World</w:t>
+      </w:r>
+      <w:r>
+        <w:t xml:space="preserve">:</w:t>
+      </w:r>
+      <w:r>
+        <w:t xml:space="preserve"> </w:t>
+      </w:r>
+      <w:r>
+        <w:t xml:space="preserve">A New Map</w:t>
+      </w:r>
+      <w:r>
+        <w:t xml:space="preserve"> </w:t>
+      </w:r>
+      <w:r>
+        <w:t xml:space="preserve">of</w:t>
+      </w:r>
+      <w:r>
+        <w:t xml:space="preserve"> </w:t>
+      </w:r>
+      <w:r>
+        <w:t xml:space="preserve">Life</w:t>
+      </w:r>
+      <w:r>
+        <w:t xml:space="preserve"> </w:t>
+      </w:r>
+      <w:r>
+        <w:t xml:space="preserve">on</w:t>
+      </w:r>
+      <w:r>
+        <w:t xml:space="preserve"> </w:t>
+      </w:r>
+      <w:r>
+        <w:t xml:space="preserve">Earth</w:t>
+      </w:r>
+      <w:r>
+        <w:t xml:space="preserve">.</w:t>
+      </w:r>
+      <w:r>
+        <w:t xml:space="preserve"> </w:t>
+      </w:r>
+      <w:r>
+        <w:t xml:space="preserve">BioScience</w:t>
+      </w:r>
+      <w:r>
+        <w:t xml:space="preserve">.</w:t>
+      </w:r>
+    </w:p>
+    <w:bookmarkEnd w:id="75"/>
+    <w:bookmarkStart w:id="76" w:name="ref-mapbiomas_project_collection_2020"/>
+    <w:p>
+      <w:pPr>
+        <w:pStyle w:val="Bibliografa"/>
+      </w:pPr>
+      <w:r>
+        <w:t xml:space="preserve">Project, M. 2020. Collection 7 of the</w:t>
+      </w:r>
+      <w:r>
+        <w:t xml:space="preserve"> </w:t>
+      </w:r>
+      <w:r>
+        <w:t xml:space="preserve">Annual Series</w:t>
+      </w:r>
+      <w:r>
+        <w:t xml:space="preserve"> </w:t>
+      </w:r>
+      <w:r>
+        <w:t xml:space="preserve">of</w:t>
+      </w:r>
+      <w:r>
+        <w:t xml:space="preserve"> </w:t>
+      </w:r>
+      <w:r>
+        <w:t xml:space="preserve">Land Use</w:t>
+      </w:r>
+      <w:r>
+        <w:t xml:space="preserve"> </w:t>
+      </w:r>
+      <w:r>
+        <w:t xml:space="preserve">and</w:t>
+      </w:r>
+      <w:r>
+        <w:t xml:space="preserve"> </w:t>
+      </w:r>
+      <w:r>
+        <w:t xml:space="preserve">Land Cover Maps</w:t>
+      </w:r>
+      <w:r>
+        <w:t xml:space="preserve"> </w:t>
+      </w:r>
+      <w:r>
+        <w:t xml:space="preserve">of</w:t>
+      </w:r>
+      <w:r>
+        <w:t xml:space="preserve"> </w:t>
+      </w:r>
+      <w:r>
+        <w:t xml:space="preserve">Brazil</w:t>
+      </w:r>
+      <w:r>
+        <w:t xml:space="preserve">. projects/mapbiomas-workspace/public/collection7/mapbiomas_collection70_integration_v2.</w:t>
+      </w:r>
+    </w:p>
+    <w:bookmarkEnd w:id="76"/>
+    <w:bookmarkStart w:id="78" w:name="ref-theobald_ecologically-relevant_2015"/>
+    <w:p>
+      <w:pPr>
+        <w:pStyle w:val="Bibliografa"/>
+      </w:pPr>
+      <w:r>
         <w:t xml:space="preserve">Theobald, D. M., D. Harrison-Atlas, W. B. Monahan, e C. M. Albano. 2015.</w:t>
       </w:r>
       <w:r>
         <w:t xml:space="preserve"> </w:t>
       </w:r>
-      <w:hyperlink r:id="rId71">
+      <w:hyperlink r:id="rId77">
         <w:r>
           <w:rPr>
             <w:rStyle w:val="Hipervnculo"/>
@@ -8733,9 +9140,135 @@
         <w:t xml:space="preserve">. PLOS ONE 10:e0143619.</w:t>
       </w:r>
     </w:p>
-    <w:bookmarkEnd w:id="72"/>
-    <w:bookmarkEnd w:id="73"/>
-    <w:bookmarkEnd w:id="74"/>
+    <w:bookmarkEnd w:id="78"/>
+    <w:bookmarkStart w:id="80" w:name="ref-yamazaki_merit_2019"/>
+    <w:p>
+      <w:pPr>
+        <w:pStyle w:val="Bibliografa"/>
+      </w:pPr>
+      <w:r>
+        <w:t xml:space="preserve">Yamazaki, D., D. Ikeshima, J. Sosa, P. D. Bates, G. H. Allen, e T. M. Pavelsky. 2019.</w:t>
+      </w:r>
+      <w:r>
+        <w:t xml:space="preserve"> </w:t>
+      </w:r>
+      <w:hyperlink r:id="rId79">
+        <w:r>
+          <w:rPr>
+            <w:rStyle w:val="Hipervnculo"/>
+          </w:rPr>
+          <w:t xml:space="preserve">MERIT Hydro</w:t>
+        </w:r>
+        <w:r>
+          <w:rPr>
+            <w:rStyle w:val="Hipervnculo"/>
+          </w:rPr>
+          <w:t xml:space="preserve">:</w:t>
+        </w:r>
+        <w:r>
+          <w:rPr>
+            <w:rStyle w:val="Hipervnculo"/>
+          </w:rPr>
+          <w:t xml:space="preserve"> </w:t>
+        </w:r>
+        <w:r>
+          <w:rPr>
+            <w:rStyle w:val="Hipervnculo"/>
+          </w:rPr>
+          <w:t xml:space="preserve">A High</w:t>
+        </w:r>
+        <w:r>
+          <w:rPr>
+            <w:rStyle w:val="Hipervnculo"/>
+          </w:rPr>
+          <w:t xml:space="preserve">-</w:t>
+        </w:r>
+        <w:r>
+          <w:rPr>
+            <w:rStyle w:val="Hipervnculo"/>
+          </w:rPr>
+          <w:t xml:space="preserve">Resolution Global Hydrography Map Based</w:t>
+        </w:r>
+        <w:r>
+          <w:rPr>
+            <w:rStyle w:val="Hipervnculo"/>
+          </w:rPr>
+          <w:t xml:space="preserve"> </w:t>
+        </w:r>
+        <w:r>
+          <w:rPr>
+            <w:rStyle w:val="Hipervnculo"/>
+          </w:rPr>
+          <w:t xml:space="preserve">on</w:t>
+        </w:r>
+        <w:r>
+          <w:rPr>
+            <w:rStyle w:val="Hipervnculo"/>
+          </w:rPr>
+          <w:t xml:space="preserve"> </w:t>
+        </w:r>
+        <w:r>
+          <w:rPr>
+            <w:rStyle w:val="Hipervnculo"/>
+          </w:rPr>
+          <w:t xml:space="preserve">Latest Topography Dataset</w:t>
+        </w:r>
+      </w:hyperlink>
+      <w:r>
+        <w:t xml:space="preserve">. Water Resources Research 55:5053–5073.</w:t>
+      </w:r>
+    </w:p>
+    <w:bookmarkEnd w:id="80"/>
+    <w:bookmarkStart w:id="82" w:name="ref-yamazaki_high-accuracy_2017"/>
+    <w:p>
+      <w:pPr>
+        <w:pStyle w:val="Bibliografa"/>
+      </w:pPr>
+      <w:r>
+        <w:t xml:space="preserve">Yamazaki, D., D. Ikeshima, R. Tawatari, T. Yamaguchi, F. O’Loughlin, J. C. Neal, C. C. Sampson, S. Kanae, e P. D. Bates. 2017.</w:t>
+      </w:r>
+      <w:r>
+        <w:t xml:space="preserve"> </w:t>
+      </w:r>
+      <w:hyperlink r:id="rId81">
+        <w:r>
+          <w:rPr>
+            <w:rStyle w:val="Hipervnculo"/>
+          </w:rPr>
+          <w:t xml:space="preserve">A High-Accuracy Map of Global Terrain Elevations:</w:t>
+        </w:r>
+        <w:r>
+          <w:rPr>
+            <w:rStyle w:val="Hipervnculo"/>
+          </w:rPr>
+          <w:t xml:space="preserve"> </w:t>
+        </w:r>
+        <w:r>
+          <w:rPr>
+            <w:rStyle w:val="Hipervnculo"/>
+          </w:rPr>
+          <w:t xml:space="preserve">Accurate Global Terrain Elevation</w:t>
+        </w:r>
+        <w:r>
+          <w:rPr>
+            <w:rStyle w:val="Hipervnculo"/>
+          </w:rPr>
+          <w:t xml:space="preserve"> </w:t>
+        </w:r>
+        <w:r>
+          <w:rPr>
+            <w:rStyle w:val="Hipervnculo"/>
+          </w:rPr>
+          <w:t xml:space="preserve">Map</w:t>
+        </w:r>
+      </w:hyperlink>
+      <w:r>
+        <w:t xml:space="preserve">. Geophysical Research Letters 44:5844–5853.</w:t>
+      </w:r>
+    </w:p>
+    <w:bookmarkEnd w:id="82"/>
+    <w:bookmarkEnd w:id="83"/>
+    <w:bookmarkEnd w:id="84"/>
     <w:sectPr>
       <w:pgSz w:h="15840" w:w="12240"/>
       <w:pgMar w:bottom="1417" w:footer="720" w:gutter="0" w:header="720" w:left="1701" w:right="1701" w:top="1417"/>
@@ -9026,13 +9559,13 @@
       </w:pPr>
     </w:lvl>
   </w:abstractNum>
-  <w:abstractNum w:abstractNumId="99411">
-    <w:nsid w:val="A99411"/>
+  <w:abstractNum w:abstractNumId="99421">
+    <w:nsid w:val="A99421"/>
     <w:multiLevelType w:val="multilevel"/>
     <w:lvl w:ilvl="0">
       <w:start w:val="1"/>
       <w:numFmt w:val="decimal"/>
-      <w:lvlText w:val="%1."/>
+      <w:lvlText w:val="%1)"/>
       <w:lvlJc w:val="left"/>
       <w:pPr>
         <w:ind w:left="720" w:hanging="480"/>
@@ -9041,7 +9574,7 @@
     <w:lvl w:ilvl="1">
       <w:start w:val="1"/>
       <w:numFmt w:val="decimal"/>
-      <w:lvlText w:val="%2."/>
+      <w:lvlText w:val="%2)"/>
       <w:lvlJc w:val="left"/>
       <w:pPr>
         <w:ind w:left="1440" w:hanging="480"/>
@@ -9050,7 +9583,7 @@
     <w:lvl w:ilvl="2">
       <w:start w:val="1"/>
       <w:numFmt w:val="decimal"/>
-      <w:lvlText w:val="%3."/>
+      <w:lvlText w:val="%3)"/>
       <w:lvlJc w:val="left"/>
       <w:pPr>
         <w:ind w:left="2160" w:hanging="480"/>
@@ -9059,7 +9592,7 @@
     <w:lvl w:ilvl="3">
       <w:start w:val="1"/>
       <w:numFmt w:val="decimal"/>
-      <w:lvlText w:val="%4."/>
+      <w:lvlText w:val="%4)"/>
       <w:lvlJc w:val="left"/>
       <w:pPr>
         <w:ind w:left="2880" w:hanging="480"/>
@@ -9068,7 +9601,7 @@
     <w:lvl w:ilvl="4">
       <w:start w:val="1"/>
       <w:numFmt w:val="decimal"/>
-      <w:lvlText w:val="%5."/>
+      <w:lvlText w:val="%5)"/>
       <w:lvlJc w:val="left"/>
       <w:pPr>
         <w:ind w:left="3600" w:hanging="480"/>
@@ -9077,7 +9610,7 @@
     <w:lvl w:ilvl="5">
       <w:start w:val="1"/>
       <w:numFmt w:val="decimal"/>
-      <w:lvlText w:val="%6."/>
+      <w:lvlText w:val="%6)"/>
       <w:lvlJc w:val="left"/>
       <w:pPr>
         <w:ind w:left="4320" w:hanging="480"/>
@@ -9086,7 +9619,7 @@
     <w:lvl w:ilvl="6">
       <w:start w:val="1"/>
       <w:numFmt w:val="decimal"/>
-      <w:lvlText w:val="%7."/>
+      <w:lvlText w:val="%7)"/>
       <w:lvlJc w:val="left"/>
       <w:pPr>
         <w:ind w:left="5040" w:hanging="480"/>
@@ -9095,7 +9628,7 @@
     <w:lvl w:ilvl="7">
       <w:start w:val="1"/>
       <w:numFmt w:val="decimal"/>
-      <w:lvlText w:val="%8."/>
+      <w:lvlText w:val="%8)"/>
       <w:lvlJc w:val="left"/>
       <w:pPr>
         <w:ind w:left="5760" w:hanging="480"/>
@@ -9104,7 +9637,7 @@
     <w:lvl w:ilvl="8">
       <w:start w:val="1"/>
       <w:numFmt w:val="decimal"/>
-      <w:lvlText w:val="%9."/>
+      <w:lvlText w:val="%9)"/>
       <w:lvlJc w:val="left"/>
       <w:pPr>
         <w:ind w:left="6480" w:hanging="480"/>
@@ -9121,7 +9654,7 @@
     <w:abstractNumId w:val="991"/>
   </w:num>
   <w:num w:numId="1002">
-    <w:abstractNumId w:val="99411"/>
+    <w:abstractNumId w:val="99421"/>
     <w:lvlOverride w:ilvl="0">
       <w:startOverride w:val="1"/>
     </w:lvlOverride>

</xml_diff>

<commit_message>
html files in docs
</commit_message>
<xml_diff>
--- a/docs/Oficina--Mapeamento-de-áreas-resilientes-a-mudanças-climáticas-nos-biomas-brasileiros.docx
+++ b/docs/Oficina--Mapeamento-de-áreas-resilientes-a-mudanças-climáticas-nos-biomas-brasileiros.docx
@@ -447,7 +447,7 @@
     </w:p>
     <w:bookmarkEnd w:id="20"/>
     <w:bookmarkEnd w:id="21"/>
-    <w:bookmarkStart w:id="28" w:name="introdução"/>
+    <w:bookmarkStart w:id="29" w:name="introdução"/>
     <w:p>
       <w:pPr>
         <w:pStyle w:val="Ttulo1"/>
@@ -523,7 +523,7 @@
         <w:t xml:space="preserve">O produto principal do projeto é um mapa de áreas resilientes a mudanças climáticas para o Brasil.</w:t>
       </w:r>
     </w:p>
-    <w:bookmarkStart w:id="27" w:name="membros-da-equipe"/>
+    <w:bookmarkStart w:id="28" w:name="membros-da-equipe"/>
     <w:p>
       <w:pPr>
         <w:pStyle w:val="Ttulo2"/>
@@ -730,23 +730,2537 @@
         <w:t xml:space="preserve">Pantanal: Letícia Couto Garcia, Alisson Ribeiro (Universidade Federal do Mato Grosso do Sul)</w:t>
       </w:r>
     </w:p>
-    <w:p>
-      <w:pPr>
-        <w:pStyle w:val="FirstParagraph"/>
-      </w:pPr>
-      <w:r>
-        <w:t xml:space="preserve">## Especialistas convidados</w:t>
-      </w:r>
-    </w:p>
-    <w:p>
-      <w:pPr>
-        <w:pStyle w:val="Textoindependiente"/>
-      </w:pPr>
-    </w:p>
     <w:bookmarkEnd w:id="26"/>
+    <w:bookmarkStart w:id="27" w:name="especialistas-convidados"/>
+    <w:p>
+      <w:pPr>
+        <w:pStyle w:val="Ttulo3"/>
+      </w:pPr>
+      <w:r>
+        <w:t xml:space="preserve">1.1.3 Especialistas convidados</w:t>
+      </w:r>
+    </w:p>
+    <w:tbl>
+      <w:tblPr>
+        <w:tblStyle w:val="Table"/>
+        <w:tblW w:type="auto" w:w="0"/>
+        <w:tblLook w:firstRow="1" w:lastRow="0" w:firstColumn="0" w:lastColumn="0" w:noHBand="0" w:noVBand="0" w:val="0020"/>
+        <w:jc w:val="start"/>
+      </w:tblPr>
+      <w:tblGrid>
+        <w:gridCol w:w="1980"/>
+        <w:gridCol w:w="1980"/>
+        <w:gridCol w:w="1980"/>
+        <w:gridCol w:w="1980"/>
+      </w:tblGrid>
+      <w:tr>
+        <w:trPr>
+          <w:tblHeader w:val="true"/>
+        </w:trPr>
+        <w:tc>
+          <w:tcPr/>
+          <w:p>
+            <w:pPr>
+              <w:pStyle w:val="Compact"/>
+              <w:jc w:val="left"/>
+            </w:pPr>
+            <w:r>
+              <w:t xml:space="preserve">Bioma</w:t>
+            </w:r>
+          </w:p>
+        </w:tc>
+        <w:tc>
+          <w:tcPr/>
+          <w:p>
+            <w:pPr>
+              <w:pStyle w:val="Compact"/>
+              <w:jc w:val="left"/>
+            </w:pPr>
+            <w:r>
+              <w:t xml:space="preserve">Pesquisador(a)</w:t>
+            </w:r>
+          </w:p>
+        </w:tc>
+        <w:tc>
+          <w:tcPr/>
+          <w:p>
+            <w:pPr>
+              <w:pStyle w:val="Compact"/>
+              <w:jc w:val="left"/>
+            </w:pPr>
+            <w:r>
+              <w:t xml:space="preserve">Instituição</w:t>
+            </w:r>
+          </w:p>
+        </w:tc>
+        <w:tc>
+          <w:tcPr/>
+          <w:p>
+            <w:pPr>
+              <w:pStyle w:val="Compact"/>
+              <w:jc w:val="left"/>
+            </w:pPr>
+            <w:r>
+              <w:t xml:space="preserve">Cidade</w:t>
+            </w:r>
+          </w:p>
+        </w:tc>
+      </w:tr>
+      <w:tr>
+        <w:tc>
+          <w:tcPr/>
+          <w:p>
+            <w:pPr>
+              <w:pStyle w:val="Compact"/>
+              <w:jc w:val="left"/>
+            </w:pPr>
+            <w:r>
+              <w:t xml:space="preserve">Amazônia</w:t>
+            </w:r>
+          </w:p>
+        </w:tc>
+        <w:tc>
+          <w:tcPr/>
+          <w:p>
+            <w:pPr>
+              <w:pStyle w:val="Compact"/>
+              <w:jc w:val="left"/>
+            </w:pPr>
+            <w:r>
+              <w:t xml:space="preserve">Ane A. C. Alencar</w:t>
+            </w:r>
+          </w:p>
+        </w:tc>
+        <w:tc>
+          <w:tcPr/>
+          <w:p>
+            <w:pPr>
+              <w:pStyle w:val="Compact"/>
+              <w:jc w:val="left"/>
+            </w:pPr>
+            <w:r>
+              <w:t xml:space="preserve">IPAM</w:t>
+            </w:r>
+          </w:p>
+        </w:tc>
+        <w:tc>
+          <w:tcPr/>
+          <w:p>
+            <w:pPr>
+              <w:pStyle w:val="Compact"/>
+              <w:jc w:val="left"/>
+            </w:pPr>
+            <w:r>
+              <w:t xml:space="preserve">Brasília</w:t>
+            </w:r>
+          </w:p>
+        </w:tc>
+      </w:tr>
+      <w:tr>
+        <w:tc>
+          <w:tcPr/>
+          <w:p>
+            <w:pPr>
+              <w:pStyle w:val="Compact"/>
+              <w:jc w:val="left"/>
+            </w:pPr>
+            <w:r>
+              <w:t xml:space="preserve">Amazônia</w:t>
+            </w:r>
+          </w:p>
+        </w:tc>
+        <w:tc>
+          <w:tcPr/>
+          <w:p>
+            <w:pPr>
+              <w:pStyle w:val="Compact"/>
+              <w:jc w:val="left"/>
+            </w:pPr>
+            <w:r>
+              <w:t xml:space="preserve">Cintia Cornelius Frische</w:t>
+            </w:r>
+          </w:p>
+        </w:tc>
+        <w:tc>
+          <w:tcPr/>
+          <w:p>
+            <w:pPr>
+              <w:pStyle w:val="Compact"/>
+              <w:jc w:val="left"/>
+            </w:pPr>
+            <w:r>
+              <w:t xml:space="preserve">UFAM</w:t>
+            </w:r>
+          </w:p>
+        </w:tc>
+        <w:tc>
+          <w:tcPr/>
+          <w:p>
+            <w:pPr>
+              <w:pStyle w:val="Compact"/>
+              <w:jc w:val="left"/>
+            </w:pPr>
+            <w:r>
+              <w:t xml:space="preserve">Manaus</w:t>
+            </w:r>
+          </w:p>
+        </w:tc>
+      </w:tr>
+      <w:tr>
+        <w:tc>
+          <w:tcPr/>
+          <w:p>
+            <w:pPr>
+              <w:pStyle w:val="Compact"/>
+              <w:jc w:val="left"/>
+            </w:pPr>
+            <w:r>
+              <w:t xml:space="preserve">Amazônia</w:t>
+            </w:r>
+          </w:p>
+        </w:tc>
+        <w:tc>
+          <w:tcPr/>
+          <w:p>
+            <w:pPr>
+              <w:pStyle w:val="Compact"/>
+              <w:jc w:val="left"/>
+            </w:pPr>
+            <w:r>
+              <w:t xml:space="preserve">Fernanda Werneck</w:t>
+            </w:r>
+          </w:p>
+        </w:tc>
+        <w:tc>
+          <w:tcPr/>
+          <w:p>
+            <w:pPr>
+              <w:pStyle w:val="Compact"/>
+              <w:jc w:val="left"/>
+            </w:pPr>
+            <w:r>
+              <w:t xml:space="preserve">INPA</w:t>
+            </w:r>
+          </w:p>
+        </w:tc>
+        <w:tc>
+          <w:tcPr/>
+          <w:p>
+            <w:pPr>
+              <w:pStyle w:val="Compact"/>
+              <w:jc w:val="left"/>
+            </w:pPr>
+            <w:r>
+              <w:t xml:space="preserve">Manaus</w:t>
+            </w:r>
+          </w:p>
+        </w:tc>
+      </w:tr>
+      <w:tr>
+        <w:tc>
+          <w:tcPr/>
+          <w:p>
+            <w:pPr>
+              <w:pStyle w:val="Compact"/>
+              <w:jc w:val="left"/>
+            </w:pPr>
+            <w:r>
+              <w:t xml:space="preserve">Amazônia</w:t>
+            </w:r>
+          </w:p>
+        </w:tc>
+        <w:tc>
+          <w:tcPr/>
+          <w:p>
+            <w:pPr>
+              <w:pStyle w:val="Compact"/>
+              <w:jc w:val="left"/>
+            </w:pPr>
+            <w:r>
+              <w:t xml:space="preserve">Flávia Costa</w:t>
+            </w:r>
+          </w:p>
+        </w:tc>
+        <w:tc>
+          <w:tcPr/>
+          <w:p>
+            <w:pPr>
+              <w:pStyle w:val="Compact"/>
+              <w:jc w:val="left"/>
+            </w:pPr>
+            <w:r>
+              <w:t xml:space="preserve">INPA</w:t>
+            </w:r>
+          </w:p>
+        </w:tc>
+        <w:tc>
+          <w:tcPr/>
+          <w:p>
+            <w:pPr>
+              <w:pStyle w:val="Compact"/>
+              <w:jc w:val="left"/>
+            </w:pPr>
+            <w:r>
+              <w:t xml:space="preserve">Manaus</w:t>
+            </w:r>
+          </w:p>
+        </w:tc>
+      </w:tr>
+      <w:tr>
+        <w:tc>
+          <w:tcPr/>
+          <w:p>
+            <w:pPr>
+              <w:pStyle w:val="Compact"/>
+              <w:jc w:val="left"/>
+            </w:pPr>
+            <w:r>
+              <w:t xml:space="preserve">Amazônia</w:t>
+            </w:r>
+          </w:p>
+        </w:tc>
+        <w:tc>
+          <w:tcPr/>
+          <w:p>
+            <w:pPr>
+              <w:pStyle w:val="Compact"/>
+              <w:jc w:val="left"/>
+            </w:pPr>
+            <w:r>
+              <w:t xml:space="preserve">Ima Vieira</w:t>
+            </w:r>
+          </w:p>
+        </w:tc>
+        <w:tc>
+          <w:tcPr/>
+          <w:p>
+            <w:pPr>
+              <w:pStyle w:val="Compact"/>
+              <w:jc w:val="left"/>
+            </w:pPr>
+            <w:r>
+              <w:t xml:space="preserve">Museu Goeldi</w:t>
+            </w:r>
+          </w:p>
+        </w:tc>
+        <w:tc>
+          <w:tcPr/>
+          <w:p>
+            <w:pPr>
+              <w:pStyle w:val="Compact"/>
+              <w:jc w:val="left"/>
+            </w:pPr>
+            <w:r>
+              <w:t xml:space="preserve">Belém</w:t>
+            </w:r>
+          </w:p>
+        </w:tc>
+      </w:tr>
+      <w:tr>
+        <w:tc>
+          <w:tcPr/>
+          <w:p>
+            <w:pPr>
+              <w:pStyle w:val="Compact"/>
+              <w:jc w:val="left"/>
+            </w:pPr>
+            <w:r>
+              <w:t xml:space="preserve">Amazônia</w:t>
+            </w:r>
+          </w:p>
+        </w:tc>
+        <w:tc>
+          <w:tcPr/>
+          <w:p>
+            <w:pPr>
+              <w:pStyle w:val="Compact"/>
+              <w:jc w:val="left"/>
+            </w:pPr>
+            <w:r>
+              <w:t xml:space="preserve">Liana O. Anderson</w:t>
+            </w:r>
+          </w:p>
+        </w:tc>
+        <w:tc>
+          <w:tcPr/>
+          <w:p>
+            <w:pPr>
+              <w:pStyle w:val="Compact"/>
+              <w:jc w:val="left"/>
+            </w:pPr>
+            <w:r>
+              <w:t xml:space="preserve">CEMADEN</w:t>
+            </w:r>
+          </w:p>
+        </w:tc>
+        <w:tc>
+          <w:tcPr/>
+          <w:p>
+            <w:pPr>
+              <w:pStyle w:val="Compact"/>
+              <w:jc w:val="left"/>
+            </w:pPr>
+            <w:r>
+              <w:t xml:space="preserve">São José dos Campos</w:t>
+            </w:r>
+          </w:p>
+        </w:tc>
+      </w:tr>
+      <w:tr>
+        <w:tc>
+          <w:tcPr/>
+          <w:p>
+            <w:pPr>
+              <w:pStyle w:val="Compact"/>
+              <w:jc w:val="left"/>
+            </w:pPr>
+            <w:r>
+              <w:t xml:space="preserve">Amazônia</w:t>
+            </w:r>
+          </w:p>
+        </w:tc>
+        <w:tc>
+          <w:tcPr/>
+          <w:p>
+            <w:pPr>
+              <w:pStyle w:val="Compact"/>
+              <w:jc w:val="left"/>
+            </w:pPr>
+            <w:r>
+              <w:t xml:space="preserve">Marcos Adami</w:t>
+            </w:r>
+          </w:p>
+        </w:tc>
+        <w:tc>
+          <w:tcPr/>
+          <w:p>
+            <w:pPr>
+              <w:pStyle w:val="Compact"/>
+              <w:jc w:val="left"/>
+            </w:pPr>
+            <w:r>
+              <w:t xml:space="preserve">INPE</w:t>
+            </w:r>
+          </w:p>
+        </w:tc>
+        <w:tc>
+          <w:tcPr/>
+          <w:p>
+            <w:pPr>
+              <w:pStyle w:val="Compact"/>
+              <w:jc w:val="left"/>
+            </w:pPr>
+            <w:r>
+              <w:t xml:space="preserve">São José dos Campos</w:t>
+            </w:r>
+          </w:p>
+        </w:tc>
+      </w:tr>
+      <w:tr>
+        <w:tc>
+          <w:tcPr/>
+          <w:p>
+            <w:pPr>
+              <w:pStyle w:val="Compact"/>
+              <w:jc w:val="left"/>
+            </w:pPr>
+            <w:r>
+              <w:t xml:space="preserve">Caatinga</w:t>
+            </w:r>
+          </w:p>
+        </w:tc>
+        <w:tc>
+          <w:tcPr/>
+          <w:p>
+            <w:pPr>
+              <w:pStyle w:val="Compact"/>
+              <w:jc w:val="left"/>
+            </w:pPr>
+            <w:r>
+              <w:t xml:space="preserve">Adrian Garda</w:t>
+            </w:r>
+          </w:p>
+        </w:tc>
+        <w:tc>
+          <w:tcPr/>
+          <w:p>
+            <w:pPr>
+              <w:pStyle w:val="Compact"/>
+              <w:jc w:val="left"/>
+            </w:pPr>
+            <w:r>
+              <w:t xml:space="preserve">UFRN</w:t>
+            </w:r>
+          </w:p>
+        </w:tc>
+        <w:tc>
+          <w:tcPr/>
+          <w:p>
+            <w:pPr>
+              <w:pStyle w:val="Compact"/>
+              <w:jc w:val="left"/>
+            </w:pPr>
+            <w:r>
+              <w:t xml:space="preserve">Natal</w:t>
+            </w:r>
+          </w:p>
+        </w:tc>
+      </w:tr>
+      <w:tr>
+        <w:tc>
+          <w:tcPr/>
+          <w:p>
+            <w:pPr>
+              <w:pStyle w:val="Compact"/>
+              <w:jc w:val="left"/>
+            </w:pPr>
+            <w:r>
+              <w:t xml:space="preserve">Caatinga</w:t>
+            </w:r>
+          </w:p>
+        </w:tc>
+        <w:tc>
+          <w:tcPr/>
+          <w:p>
+            <w:pPr>
+              <w:pStyle w:val="Compact"/>
+              <w:jc w:val="left"/>
+            </w:pPr>
+            <w:r>
+              <w:t xml:space="preserve">Camile Lugarini</w:t>
+            </w:r>
+          </w:p>
+        </w:tc>
+        <w:tc>
+          <w:tcPr/>
+          <w:p>
+            <w:pPr>
+              <w:pStyle w:val="Compact"/>
+              <w:jc w:val="left"/>
+            </w:pPr>
+            <w:r>
+              <w:t xml:space="preserve">ICMBio</w:t>
+            </w:r>
+          </w:p>
+        </w:tc>
+        <w:tc>
+          <w:tcPr/>
+          <w:p>
+            <w:pPr>
+              <w:pStyle w:val="Compact"/>
+              <w:jc w:val="left"/>
+            </w:pPr>
+            <w:r>
+              <w:t xml:space="preserve">Juazeiro</w:t>
+            </w:r>
+          </w:p>
+        </w:tc>
+      </w:tr>
+      <w:tr>
+        <w:tc>
+          <w:tcPr/>
+          <w:p>
+            <w:pPr>
+              <w:pStyle w:val="Compact"/>
+              <w:jc w:val="left"/>
+            </w:pPr>
+            <w:r>
+              <w:t xml:space="preserve">Caatinga</w:t>
+            </w:r>
+          </w:p>
+        </w:tc>
+        <w:tc>
+          <w:tcPr/>
+          <w:p>
+            <w:pPr>
+              <w:pStyle w:val="Compact"/>
+              <w:jc w:val="left"/>
+            </w:pPr>
+            <w:r>
+              <w:t xml:space="preserve">Carlos R. S. D. da Fonseca</w:t>
+            </w:r>
+          </w:p>
+        </w:tc>
+        <w:tc>
+          <w:tcPr/>
+          <w:p>
+            <w:pPr>
+              <w:pStyle w:val="Compact"/>
+              <w:jc w:val="left"/>
+            </w:pPr>
+            <w:r>
+              <w:t xml:space="preserve">UFRN</w:t>
+            </w:r>
+          </w:p>
+        </w:tc>
+        <w:tc>
+          <w:tcPr/>
+          <w:p>
+            <w:pPr>
+              <w:pStyle w:val="Compact"/>
+              <w:jc w:val="left"/>
+            </w:pPr>
+            <w:r>
+              <w:t xml:space="preserve">Natal</w:t>
+            </w:r>
+          </w:p>
+        </w:tc>
+      </w:tr>
+      <w:tr>
+        <w:tc>
+          <w:tcPr/>
+          <w:p>
+            <w:pPr>
+              <w:pStyle w:val="Compact"/>
+              <w:jc w:val="left"/>
+            </w:pPr>
+            <w:r>
+              <w:t xml:space="preserve">Caatinga</w:t>
+            </w:r>
+          </w:p>
+        </w:tc>
+        <w:tc>
+          <w:tcPr/>
+          <w:p>
+            <w:pPr>
+              <w:pStyle w:val="Compact"/>
+              <w:jc w:val="left"/>
+            </w:pPr>
+            <w:r>
+              <w:t xml:space="preserve">Cláudia B. Campos</w:t>
+            </w:r>
+          </w:p>
+        </w:tc>
+        <w:tc>
+          <w:tcPr/>
+          <w:p>
+            <w:pPr>
+              <w:pStyle w:val="Compact"/>
+              <w:jc w:val="left"/>
+            </w:pPr>
+            <w:r>
+              <w:t xml:space="preserve">ICMBio/Pró-carnívoros</w:t>
+            </w:r>
+          </w:p>
+        </w:tc>
+        <w:tc>
+          <w:tcPr/>
+          <w:p>
+            <w:pPr>
+              <w:pStyle w:val="Compact"/>
+              <w:jc w:val="left"/>
+            </w:pPr>
+            <w:r>
+              <w:t xml:space="preserve">Juazeiro</w:t>
+            </w:r>
+          </w:p>
+        </w:tc>
+      </w:tr>
+      <w:tr>
+        <w:tc>
+          <w:tcPr/>
+          <w:p>
+            <w:pPr>
+              <w:pStyle w:val="Compact"/>
+              <w:jc w:val="left"/>
+            </w:pPr>
+            <w:r>
+              <w:t xml:space="preserve">Caatinga</w:t>
+            </w:r>
+          </w:p>
+        </w:tc>
+        <w:tc>
+          <w:tcPr/>
+          <w:p>
+            <w:pPr>
+              <w:pStyle w:val="Compact"/>
+              <w:jc w:val="left"/>
+            </w:pPr>
+            <w:r>
+              <w:t xml:space="preserve">Felipe P. L. de Melo</w:t>
+            </w:r>
+          </w:p>
+        </w:tc>
+        <w:tc>
+          <w:tcPr/>
+          <w:p>
+            <w:pPr>
+              <w:pStyle w:val="Compact"/>
+              <w:jc w:val="left"/>
+            </w:pPr>
+            <w:r>
+              <w:t xml:space="preserve">UFPE</w:t>
+            </w:r>
+          </w:p>
+        </w:tc>
+        <w:tc>
+          <w:tcPr/>
+          <w:p>
+            <w:pPr>
+              <w:pStyle w:val="Compact"/>
+              <w:jc w:val="left"/>
+            </w:pPr>
+            <w:r>
+              <w:t xml:space="preserve">Recife</w:t>
+            </w:r>
+          </w:p>
+        </w:tc>
+      </w:tr>
+      <w:tr>
+        <w:tc>
+          <w:tcPr/>
+          <w:p>
+            <w:pPr>
+              <w:pStyle w:val="Compact"/>
+              <w:jc w:val="left"/>
+            </w:pPr>
+            <w:r>
+              <w:t xml:space="preserve">Caatinga</w:t>
+            </w:r>
+          </w:p>
+        </w:tc>
+        <w:tc>
+          <w:tcPr/>
+          <w:p>
+            <w:pPr>
+              <w:pStyle w:val="Compact"/>
+              <w:jc w:val="left"/>
+            </w:pPr>
+            <w:r>
+              <w:t xml:space="preserve">Marcelo F. Moro</w:t>
+            </w:r>
+          </w:p>
+        </w:tc>
+        <w:tc>
+          <w:tcPr/>
+          <w:p>
+            <w:pPr>
+              <w:pStyle w:val="Compact"/>
+              <w:jc w:val="left"/>
+            </w:pPr>
+            <w:r>
+              <w:t xml:space="preserve">UFC</w:t>
+            </w:r>
+          </w:p>
+        </w:tc>
+        <w:tc>
+          <w:tcPr/>
+          <w:p>
+            <w:pPr>
+              <w:pStyle w:val="Compact"/>
+              <w:jc w:val="left"/>
+            </w:pPr>
+            <w:r>
+              <w:t xml:space="preserve">Fortaleza</w:t>
+            </w:r>
+          </w:p>
+        </w:tc>
+      </w:tr>
+      <w:tr>
+        <w:tc>
+          <w:tcPr/>
+          <w:p>
+            <w:pPr>
+              <w:pStyle w:val="Compact"/>
+              <w:jc w:val="left"/>
+            </w:pPr>
+            <w:r>
+              <w:t xml:space="preserve">Cerrado</w:t>
+            </w:r>
+          </w:p>
+        </w:tc>
+        <w:tc>
+          <w:tcPr/>
+          <w:p>
+            <w:pPr>
+              <w:pStyle w:val="Compact"/>
+              <w:jc w:val="left"/>
+            </w:pPr>
+            <w:r>
+              <w:t xml:space="preserve">Alessandro R. de Morais</w:t>
+            </w:r>
+          </w:p>
+        </w:tc>
+        <w:tc>
+          <w:tcPr/>
+          <w:p>
+            <w:pPr>
+              <w:pStyle w:val="Compact"/>
+              <w:jc w:val="left"/>
+            </w:pPr>
+            <w:r>
+              <w:t xml:space="preserve">IF Rio Verde</w:t>
+            </w:r>
+          </w:p>
+        </w:tc>
+        <w:tc>
+          <w:tcPr/>
+          <w:p>
+            <w:pPr>
+              <w:pStyle w:val="Compact"/>
+              <w:jc w:val="left"/>
+            </w:pPr>
+            <w:r>
+              <w:t xml:space="preserve">Rio Verde</w:t>
+            </w:r>
+          </w:p>
+        </w:tc>
+      </w:tr>
+      <w:tr>
+        <w:tc>
+          <w:tcPr/>
+          <w:p>
+            <w:pPr>
+              <w:pStyle w:val="Compact"/>
+              <w:jc w:val="left"/>
+            </w:pPr>
+            <w:r>
+              <w:t xml:space="preserve">Cerrado</w:t>
+            </w:r>
+          </w:p>
+        </w:tc>
+        <w:tc>
+          <w:tcPr/>
+          <w:p>
+            <w:pPr>
+              <w:pStyle w:val="Compact"/>
+              <w:jc w:val="left"/>
+            </w:pPr>
+            <w:r>
+              <w:t xml:space="preserve">Beatriz S. Marimon</w:t>
+            </w:r>
+          </w:p>
+        </w:tc>
+        <w:tc>
+          <w:tcPr/>
+          <w:p>
+            <w:pPr>
+              <w:pStyle w:val="Compact"/>
+              <w:jc w:val="left"/>
+            </w:pPr>
+            <w:r>
+              <w:t xml:space="preserve">UNEMAT</w:t>
+            </w:r>
+          </w:p>
+        </w:tc>
+        <w:tc>
+          <w:tcPr/>
+          <w:p>
+            <w:pPr>
+              <w:pStyle w:val="Compact"/>
+              <w:jc w:val="left"/>
+            </w:pPr>
+            <w:r>
+              <w:t xml:space="preserve">Nova Xavantina</w:t>
+            </w:r>
+          </w:p>
+        </w:tc>
+      </w:tr>
+      <w:tr>
+        <w:tc>
+          <w:tcPr/>
+          <w:p>
+            <w:pPr>
+              <w:pStyle w:val="Compact"/>
+              <w:jc w:val="left"/>
+            </w:pPr>
+            <w:r>
+              <w:t xml:space="preserve">Cerrado</w:t>
+            </w:r>
+          </w:p>
+        </w:tc>
+        <w:tc>
+          <w:tcPr/>
+          <w:p>
+            <w:pPr>
+              <w:pStyle w:val="Compact"/>
+              <w:jc w:val="left"/>
+            </w:pPr>
+            <w:r>
+              <w:t xml:space="preserve">Gustavo Vasquez</w:t>
+            </w:r>
+          </w:p>
+        </w:tc>
+        <w:tc>
+          <w:tcPr/>
+          <w:p>
+            <w:pPr>
+              <w:pStyle w:val="Compact"/>
+              <w:jc w:val="left"/>
+            </w:pPr>
+            <w:r>
+              <w:t xml:space="preserve">Embrapa Solos</w:t>
+            </w:r>
+          </w:p>
+        </w:tc>
+        <w:tc>
+          <w:tcPr/>
+          <w:p>
+            <w:pPr>
+              <w:pStyle w:val="Compact"/>
+              <w:jc w:val="left"/>
+            </w:pPr>
+            <w:r>
+              <w:t xml:space="preserve">Rio de Janeiro</w:t>
+            </w:r>
+          </w:p>
+        </w:tc>
+      </w:tr>
+      <w:tr>
+        <w:tc>
+          <w:tcPr/>
+          <w:p>
+            <w:pPr>
+              <w:pStyle w:val="Compact"/>
+              <w:jc w:val="left"/>
+            </w:pPr>
+            <w:r>
+              <w:t xml:space="preserve">Cerrado</w:t>
+            </w:r>
+          </w:p>
+        </w:tc>
+        <w:tc>
+          <w:tcPr/>
+          <w:p>
+            <w:pPr>
+              <w:pStyle w:val="Compact"/>
+              <w:jc w:val="left"/>
+            </w:pPr>
+            <w:r>
+              <w:t xml:space="preserve">Karla Maria Silva de Faria</w:t>
+            </w:r>
+          </w:p>
+        </w:tc>
+        <w:tc>
+          <w:tcPr/>
+          <w:p>
+            <w:pPr>
+              <w:pStyle w:val="Compact"/>
+              <w:jc w:val="left"/>
+            </w:pPr>
+            <w:r>
+              <w:t xml:space="preserve">UFG</w:t>
+            </w:r>
+          </w:p>
+        </w:tc>
+        <w:tc>
+          <w:tcPr/>
+          <w:p>
+            <w:pPr>
+              <w:pStyle w:val="Compact"/>
+              <w:jc w:val="left"/>
+            </w:pPr>
+            <w:r>
+              <w:t xml:space="preserve">Goiânia</w:t>
+            </w:r>
+          </w:p>
+        </w:tc>
+      </w:tr>
+      <w:tr>
+        <w:tc>
+          <w:tcPr/>
+          <w:p>
+            <w:pPr>
+              <w:pStyle w:val="Compact"/>
+              <w:jc w:val="left"/>
+            </w:pPr>
+            <w:r>
+              <w:t xml:space="preserve">Cerrado</w:t>
+            </w:r>
+          </w:p>
+        </w:tc>
+        <w:tc>
+          <w:tcPr/>
+          <w:p>
+            <w:pPr>
+              <w:pStyle w:val="Compact"/>
+              <w:jc w:val="left"/>
+            </w:pPr>
+            <w:r>
+              <w:t xml:space="preserve">Luisa Carvalheiro</w:t>
+            </w:r>
+          </w:p>
+        </w:tc>
+        <w:tc>
+          <w:tcPr/>
+          <w:p>
+            <w:pPr>
+              <w:pStyle w:val="Compact"/>
+              <w:jc w:val="left"/>
+            </w:pPr>
+            <w:r>
+              <w:t xml:space="preserve">UFG</w:t>
+            </w:r>
+          </w:p>
+        </w:tc>
+        <w:tc>
+          <w:tcPr/>
+          <w:p>
+            <w:pPr>
+              <w:pStyle w:val="Compact"/>
+              <w:jc w:val="left"/>
+            </w:pPr>
+            <w:r>
+              <w:t xml:space="preserve">Goiânia</w:t>
+            </w:r>
+          </w:p>
+        </w:tc>
+      </w:tr>
+      <w:tr>
+        <w:tc>
+          <w:tcPr/>
+          <w:p>
+            <w:pPr>
+              <w:pStyle w:val="Compact"/>
+              <w:jc w:val="left"/>
+            </w:pPr>
+            <w:r>
+              <w:t xml:space="preserve">Cerrado</w:t>
+            </w:r>
+          </w:p>
+        </w:tc>
+        <w:tc>
+          <w:tcPr/>
+          <w:p>
+            <w:pPr>
+              <w:pStyle w:val="Compact"/>
+              <w:jc w:val="left"/>
+            </w:pPr>
+            <w:r>
+              <w:t xml:space="preserve">Manuel E. Ferreira</w:t>
+            </w:r>
+          </w:p>
+        </w:tc>
+        <w:tc>
+          <w:tcPr/>
+          <w:p>
+            <w:pPr>
+              <w:pStyle w:val="Compact"/>
+              <w:jc w:val="left"/>
+            </w:pPr>
+            <w:r>
+              <w:t xml:space="preserve">UFG</w:t>
+            </w:r>
+          </w:p>
+        </w:tc>
+        <w:tc>
+          <w:tcPr/>
+          <w:p>
+            <w:pPr>
+              <w:pStyle w:val="Compact"/>
+              <w:jc w:val="left"/>
+            </w:pPr>
+            <w:r>
+              <w:t xml:space="preserve">Goiânia</w:t>
+            </w:r>
+          </w:p>
+        </w:tc>
+      </w:tr>
+      <w:tr>
+        <w:tc>
+          <w:tcPr/>
+          <w:p>
+            <w:pPr>
+              <w:pStyle w:val="Compact"/>
+              <w:jc w:val="left"/>
+            </w:pPr>
+            <w:r>
+              <w:t xml:space="preserve">Cerrado</w:t>
+            </w:r>
+          </w:p>
+        </w:tc>
+        <w:tc>
+          <w:tcPr/>
+          <w:p>
+            <w:pPr>
+              <w:pStyle w:val="Compact"/>
+              <w:jc w:val="left"/>
+            </w:pPr>
+            <w:r>
+              <w:t xml:space="preserve">Paulo de Marco</w:t>
+            </w:r>
+          </w:p>
+        </w:tc>
+        <w:tc>
+          <w:tcPr/>
+          <w:p>
+            <w:pPr>
+              <w:pStyle w:val="Compact"/>
+              <w:jc w:val="left"/>
+            </w:pPr>
+            <w:r>
+              <w:t xml:space="preserve">UFG</w:t>
+            </w:r>
+          </w:p>
+        </w:tc>
+        <w:tc>
+          <w:tcPr/>
+          <w:p>
+            <w:pPr>
+              <w:pStyle w:val="Compact"/>
+              <w:jc w:val="left"/>
+            </w:pPr>
+            <w:r>
+              <w:t xml:space="preserve">Goiânia</w:t>
+            </w:r>
+          </w:p>
+        </w:tc>
+      </w:tr>
+      <w:tr>
+        <w:tc>
+          <w:tcPr/>
+          <w:p>
+            <w:pPr>
+              <w:pStyle w:val="Compact"/>
+              <w:jc w:val="left"/>
+            </w:pPr>
+            <w:r>
+              <w:t xml:space="preserve">Cerrado</w:t>
+            </w:r>
+          </w:p>
+        </w:tc>
+        <w:tc>
+          <w:tcPr/>
+          <w:p>
+            <w:pPr>
+              <w:pStyle w:val="Compact"/>
+              <w:jc w:val="left"/>
+            </w:pPr>
+            <w:r>
+              <w:t xml:space="preserve">Priscila L. de A. Silva</w:t>
+            </w:r>
+          </w:p>
+        </w:tc>
+        <w:tc>
+          <w:tcPr/>
+          <w:p>
+            <w:pPr>
+              <w:pStyle w:val="Compact"/>
+              <w:jc w:val="left"/>
+            </w:pPr>
+            <w:r>
+              <w:t xml:space="preserve">UFMT</w:t>
+            </w:r>
+          </w:p>
+        </w:tc>
+        <w:tc>
+          <w:tcPr/>
+          <w:p>
+            <w:pPr>
+              <w:pStyle w:val="Compact"/>
+              <w:jc w:val="left"/>
+            </w:pPr>
+            <w:r>
+              <w:t xml:space="preserve">Cuiabá</w:t>
+            </w:r>
+          </w:p>
+        </w:tc>
+      </w:tr>
+      <w:tr>
+        <w:tc>
+          <w:tcPr/>
+          <w:p>
+            <w:pPr>
+              <w:pStyle w:val="Compact"/>
+              <w:jc w:val="left"/>
+            </w:pPr>
+            <w:r>
+              <w:t xml:space="preserve">Cerrado</w:t>
+            </w:r>
+          </w:p>
+        </w:tc>
+        <w:tc>
+          <w:tcPr/>
+          <w:p>
+            <w:pPr>
+              <w:pStyle w:val="Compact"/>
+              <w:jc w:val="left"/>
+            </w:pPr>
+            <w:r>
+              <w:t xml:space="preserve">Rafael Loyola</w:t>
+            </w:r>
+          </w:p>
+        </w:tc>
+        <w:tc>
+          <w:tcPr/>
+          <w:p>
+            <w:pPr>
+              <w:pStyle w:val="Compact"/>
+              <w:jc w:val="left"/>
+            </w:pPr>
+            <w:r>
+              <w:t xml:space="preserve">IIS</w:t>
+            </w:r>
+          </w:p>
+        </w:tc>
+        <w:tc>
+          <w:tcPr/>
+          <w:p>
+            <w:pPr>
+              <w:pStyle w:val="Compact"/>
+              <w:jc w:val="left"/>
+            </w:pPr>
+            <w:r>
+              <w:t xml:space="preserve">Rio de Janeiro</w:t>
+            </w:r>
+          </w:p>
+        </w:tc>
+      </w:tr>
+      <w:tr>
+        <w:tc>
+          <w:tcPr/>
+          <w:p>
+            <w:pPr>
+              <w:pStyle w:val="Compact"/>
+              <w:jc w:val="left"/>
+            </w:pPr>
+            <w:r>
+              <w:t xml:space="preserve">Cerrado</w:t>
+            </w:r>
+          </w:p>
+        </w:tc>
+        <w:tc>
+          <w:tcPr/>
+          <w:p>
+            <w:pPr>
+              <w:pStyle w:val="Compact"/>
+              <w:jc w:val="left"/>
+            </w:pPr>
+            <w:r>
+              <w:t xml:space="preserve">Vania R. Pivello</w:t>
+            </w:r>
+          </w:p>
+        </w:tc>
+        <w:tc>
+          <w:tcPr/>
+          <w:p>
+            <w:pPr>
+              <w:pStyle w:val="Compact"/>
+              <w:jc w:val="left"/>
+            </w:pPr>
+            <w:r>
+              <w:t xml:space="preserve">USP</w:t>
+            </w:r>
+          </w:p>
+        </w:tc>
+        <w:tc>
+          <w:tcPr/>
+          <w:p>
+            <w:pPr>
+              <w:pStyle w:val="Compact"/>
+              <w:jc w:val="left"/>
+            </w:pPr>
+            <w:r>
+              <w:t xml:space="preserve">São Paulo</w:t>
+            </w:r>
+          </w:p>
+        </w:tc>
+      </w:tr>
+      <w:tr>
+        <w:tc>
+          <w:tcPr/>
+          <w:p>
+            <w:pPr>
+              <w:pStyle w:val="Compact"/>
+              <w:jc w:val="left"/>
+            </w:pPr>
+            <w:r>
+              <w:t xml:space="preserve">Mata Atlântica</w:t>
+            </w:r>
+          </w:p>
+        </w:tc>
+        <w:tc>
+          <w:tcPr/>
+          <w:p>
+            <w:pPr>
+              <w:pStyle w:val="Compact"/>
+              <w:jc w:val="left"/>
+            </w:pPr>
+            <w:r>
+              <w:t xml:space="preserve">Andreza Neri</w:t>
+            </w:r>
+          </w:p>
+        </w:tc>
+        <w:tc>
+          <w:tcPr/>
+          <w:p>
+            <w:pPr>
+              <w:pStyle w:val="Compact"/>
+              <w:jc w:val="left"/>
+            </w:pPr>
+            <w:r>
+              <w:t xml:space="preserve">UFV</w:t>
+            </w:r>
+          </w:p>
+        </w:tc>
+        <w:tc>
+          <w:tcPr/>
+          <w:p>
+            <w:pPr>
+              <w:pStyle w:val="Compact"/>
+              <w:jc w:val="left"/>
+            </w:pPr>
+            <w:r>
+              <w:t xml:space="preserve">Viçosa</w:t>
+            </w:r>
+          </w:p>
+        </w:tc>
+      </w:tr>
+      <w:tr>
+        <w:tc>
+          <w:tcPr/>
+          <w:p>
+            <w:pPr>
+              <w:pStyle w:val="Compact"/>
+              <w:jc w:val="left"/>
+            </w:pPr>
+            <w:r>
+              <w:t xml:space="preserve">Mata Atlântica</w:t>
+            </w:r>
+          </w:p>
+        </w:tc>
+        <w:tc>
+          <w:tcPr/>
+          <w:p>
+            <w:pPr>
+              <w:pStyle w:val="Compact"/>
+              <w:jc w:val="left"/>
+            </w:pPr>
+            <w:r>
+              <w:t xml:space="preserve">Camila Rezende</w:t>
+            </w:r>
+          </w:p>
+        </w:tc>
+        <w:tc>
+          <w:tcPr/>
+          <w:p>
+            <w:pPr>
+              <w:pStyle w:val="Compact"/>
+              <w:jc w:val="left"/>
+            </w:pPr>
+            <w:r>
+              <w:t xml:space="preserve">FBDS</w:t>
+            </w:r>
+          </w:p>
+        </w:tc>
+        <w:tc>
+          <w:tcPr/>
+          <w:p>
+            <w:pPr>
+              <w:pStyle w:val="Compact"/>
+              <w:jc w:val="left"/>
+            </w:pPr>
+            <w:r>
+              <w:t xml:space="preserve">Rio de Janeiro</w:t>
+            </w:r>
+          </w:p>
+        </w:tc>
+      </w:tr>
+      <w:tr>
+        <w:tc>
+          <w:tcPr/>
+          <w:p>
+            <w:pPr>
+              <w:pStyle w:val="Compact"/>
+              <w:jc w:val="left"/>
+            </w:pPr>
+            <w:r>
+              <w:t xml:space="preserve">Mata Atlântica</w:t>
+            </w:r>
+          </w:p>
+        </w:tc>
+        <w:tc>
+          <w:tcPr/>
+          <w:p>
+            <w:pPr>
+              <w:pStyle w:val="Compact"/>
+              <w:jc w:val="left"/>
+            </w:pPr>
+            <w:r>
+              <w:t xml:space="preserve">Danilo Neves</w:t>
+            </w:r>
+          </w:p>
+        </w:tc>
+        <w:tc>
+          <w:tcPr/>
+          <w:p>
+            <w:pPr>
+              <w:pStyle w:val="Compact"/>
+              <w:jc w:val="left"/>
+            </w:pPr>
+            <w:r>
+              <w:t xml:space="preserve">UFMG</w:t>
+            </w:r>
+          </w:p>
+        </w:tc>
+        <w:tc>
+          <w:tcPr/>
+          <w:p>
+            <w:pPr>
+              <w:pStyle w:val="Compact"/>
+              <w:jc w:val="left"/>
+            </w:pPr>
+            <w:r>
+              <w:t xml:space="preserve">Belo Horizonte</w:t>
+            </w:r>
+          </w:p>
+        </w:tc>
+      </w:tr>
+      <w:tr>
+        <w:tc>
+          <w:tcPr/>
+          <w:p>
+            <w:pPr>
+              <w:pStyle w:val="Compact"/>
+              <w:jc w:val="left"/>
+            </w:pPr>
+            <w:r>
+              <w:t xml:space="preserve">Mata Atlântica</w:t>
+            </w:r>
+          </w:p>
+        </w:tc>
+        <w:tc>
+          <w:tcPr/>
+          <w:p>
+            <w:pPr>
+              <w:pStyle w:val="Compact"/>
+              <w:jc w:val="left"/>
+            </w:pPr>
+            <w:r>
+              <w:t xml:space="preserve">Gerd Sparovek</w:t>
+            </w:r>
+          </w:p>
+        </w:tc>
+        <w:tc>
+          <w:tcPr/>
+          <w:p>
+            <w:pPr>
+              <w:pStyle w:val="Compact"/>
+              <w:jc w:val="left"/>
+            </w:pPr>
+            <w:r>
+              <w:t xml:space="preserve">ESALQ</w:t>
+            </w:r>
+          </w:p>
+        </w:tc>
+        <w:tc>
+          <w:tcPr/>
+          <w:p>
+            <w:pPr>
+              <w:pStyle w:val="Compact"/>
+              <w:jc w:val="left"/>
+            </w:pPr>
+            <w:r>
+              <w:t xml:space="preserve">Piracicaba</w:t>
+            </w:r>
+          </w:p>
+        </w:tc>
+      </w:tr>
+      <w:tr>
+        <w:tc>
+          <w:tcPr/>
+          <w:p>
+            <w:pPr>
+              <w:pStyle w:val="Compact"/>
+              <w:jc w:val="left"/>
+            </w:pPr>
+            <w:r>
+              <w:t xml:space="preserve">Mata Atlântica</w:t>
+            </w:r>
+          </w:p>
+        </w:tc>
+        <w:tc>
+          <w:tcPr/>
+          <w:p>
+            <w:pPr>
+              <w:pStyle w:val="Compact"/>
+              <w:jc w:val="left"/>
+            </w:pPr>
+            <w:r>
+              <w:t xml:space="preserve">Kátia M. de B. Ferraz</w:t>
+            </w:r>
+          </w:p>
+        </w:tc>
+        <w:tc>
+          <w:tcPr/>
+          <w:p>
+            <w:pPr>
+              <w:pStyle w:val="Compact"/>
+              <w:jc w:val="left"/>
+            </w:pPr>
+            <w:r>
+              <w:t xml:space="preserve">USP</w:t>
+            </w:r>
+          </w:p>
+        </w:tc>
+        <w:tc>
+          <w:tcPr/>
+          <w:p>
+            <w:pPr>
+              <w:pStyle w:val="Compact"/>
+              <w:jc w:val="left"/>
+            </w:pPr>
+            <w:r>
+              <w:t xml:space="preserve">São Paulo</w:t>
+            </w:r>
+          </w:p>
+        </w:tc>
+      </w:tr>
+      <w:tr>
+        <w:tc>
+          <w:tcPr/>
+          <w:p>
+            <w:pPr>
+              <w:pStyle w:val="Compact"/>
+              <w:jc w:val="left"/>
+            </w:pPr>
+            <w:r>
+              <w:t xml:space="preserve">Mata Atlântica</w:t>
+            </w:r>
+          </w:p>
+        </w:tc>
+        <w:tc>
+          <w:tcPr/>
+          <w:p>
+            <w:pPr>
+              <w:pStyle w:val="Compact"/>
+              <w:jc w:val="left"/>
+            </w:pPr>
+            <w:r>
+              <w:t xml:space="preserve">Maíra Benchimol</w:t>
+            </w:r>
+          </w:p>
+        </w:tc>
+        <w:tc>
+          <w:tcPr/>
+          <w:p>
+            <w:pPr>
+              <w:pStyle w:val="Compact"/>
+              <w:jc w:val="left"/>
+            </w:pPr>
+            <w:r>
+              <w:t xml:space="preserve">UESC</w:t>
+            </w:r>
+          </w:p>
+        </w:tc>
+        <w:tc>
+          <w:tcPr/>
+          <w:p>
+            <w:pPr>
+              <w:pStyle w:val="Compact"/>
+              <w:jc w:val="left"/>
+            </w:pPr>
+            <w:r>
+              <w:t xml:space="preserve">Ilhéus</w:t>
+            </w:r>
+          </w:p>
+        </w:tc>
+      </w:tr>
+      <w:tr>
+        <w:tc>
+          <w:tcPr/>
+          <w:p>
+            <w:pPr>
+              <w:pStyle w:val="Compact"/>
+              <w:jc w:val="left"/>
+            </w:pPr>
+            <w:r>
+              <w:t xml:space="preserve">Mata Atlântica</w:t>
+            </w:r>
+          </w:p>
+        </w:tc>
+        <w:tc>
+          <w:tcPr/>
+          <w:p>
+            <w:pPr>
+              <w:pStyle w:val="Compact"/>
+              <w:jc w:val="left"/>
+            </w:pPr>
+            <w:r>
+              <w:t xml:space="preserve">Márcia Marques</w:t>
+            </w:r>
+          </w:p>
+        </w:tc>
+        <w:tc>
+          <w:tcPr/>
+          <w:p>
+            <w:pPr>
+              <w:pStyle w:val="Compact"/>
+              <w:jc w:val="left"/>
+            </w:pPr>
+            <w:r>
+              <w:t xml:space="preserve">UFPR</w:t>
+            </w:r>
+          </w:p>
+        </w:tc>
+        <w:tc>
+          <w:tcPr/>
+          <w:p>
+            <w:pPr>
+              <w:pStyle w:val="Compact"/>
+              <w:jc w:val="left"/>
+            </w:pPr>
+            <w:r>
+              <w:t xml:space="preserve">Curitiba</w:t>
+            </w:r>
+          </w:p>
+        </w:tc>
+      </w:tr>
+      <w:tr>
+        <w:tc>
+          <w:tcPr/>
+          <w:p>
+            <w:pPr>
+              <w:pStyle w:val="Compact"/>
+              <w:jc w:val="left"/>
+            </w:pPr>
+            <w:r>
+              <w:t xml:space="preserve">Mata Atlântica</w:t>
+            </w:r>
+          </w:p>
+        </w:tc>
+        <w:tc>
+          <w:tcPr/>
+          <w:p>
+            <w:pPr>
+              <w:pStyle w:val="Compact"/>
+              <w:jc w:val="left"/>
+            </w:pPr>
+            <w:r>
+              <w:t xml:space="preserve">Mariana M. Vale</w:t>
+            </w:r>
+          </w:p>
+        </w:tc>
+        <w:tc>
+          <w:tcPr/>
+          <w:p>
+            <w:pPr>
+              <w:pStyle w:val="Compact"/>
+              <w:jc w:val="left"/>
+            </w:pPr>
+            <w:r>
+              <w:t xml:space="preserve">UFRJ</w:t>
+            </w:r>
+          </w:p>
+        </w:tc>
+        <w:tc>
+          <w:tcPr/>
+          <w:p>
+            <w:pPr>
+              <w:pStyle w:val="Compact"/>
+              <w:jc w:val="left"/>
+            </w:pPr>
+            <w:r>
+              <w:t xml:space="preserve">Rio de Janeiro</w:t>
+            </w:r>
+          </w:p>
+        </w:tc>
+      </w:tr>
+      <w:tr>
+        <w:tc>
+          <w:tcPr/>
+          <w:p>
+            <w:pPr>
+              <w:pStyle w:val="Compact"/>
+              <w:jc w:val="left"/>
+            </w:pPr>
+            <w:r>
+              <w:t xml:space="preserve">Mata Atlântica</w:t>
+            </w:r>
+          </w:p>
+        </w:tc>
+        <w:tc>
+          <w:tcPr/>
+          <w:p>
+            <w:pPr>
+              <w:pStyle w:val="Compact"/>
+              <w:jc w:val="left"/>
+            </w:pPr>
+            <w:r>
+              <w:t xml:space="preserve">Ricardo Dobrovolski</w:t>
+            </w:r>
+          </w:p>
+        </w:tc>
+        <w:tc>
+          <w:tcPr/>
+          <w:p>
+            <w:pPr>
+              <w:pStyle w:val="Compact"/>
+              <w:jc w:val="left"/>
+            </w:pPr>
+            <w:r>
+              <w:t xml:space="preserve">UFBA</w:t>
+            </w:r>
+          </w:p>
+        </w:tc>
+        <w:tc>
+          <w:tcPr/>
+          <w:p>
+            <w:pPr>
+              <w:pStyle w:val="Compact"/>
+              <w:jc w:val="left"/>
+            </w:pPr>
+            <w:r>
+              <w:t xml:space="preserve">Salvador</w:t>
+            </w:r>
+          </w:p>
+        </w:tc>
+      </w:tr>
+      <w:tr>
+        <w:tc>
+          <w:tcPr/>
+          <w:p>
+            <w:pPr>
+              <w:pStyle w:val="Compact"/>
+              <w:jc w:val="left"/>
+            </w:pPr>
+            <w:r>
+              <w:t xml:space="preserve">Mata Atlântica</w:t>
+            </w:r>
+          </w:p>
+        </w:tc>
+        <w:tc>
+          <w:tcPr/>
+          <w:p>
+            <w:pPr>
+              <w:pStyle w:val="Compact"/>
+              <w:jc w:val="left"/>
+            </w:pPr>
+            <w:r>
+              <w:t xml:space="preserve">Rita Portela</w:t>
+            </w:r>
+          </w:p>
+        </w:tc>
+        <w:tc>
+          <w:tcPr/>
+          <w:p>
+            <w:pPr>
+              <w:pStyle w:val="Compact"/>
+              <w:jc w:val="left"/>
+            </w:pPr>
+            <w:r>
+              <w:t xml:space="preserve">UFRJ</w:t>
+            </w:r>
+          </w:p>
+        </w:tc>
+        <w:tc>
+          <w:tcPr/>
+          <w:p>
+            <w:pPr>
+              <w:pStyle w:val="Compact"/>
+              <w:jc w:val="left"/>
+            </w:pPr>
+            <w:r>
+              <w:t xml:space="preserve">Rio de Janeiro</w:t>
+            </w:r>
+          </w:p>
+        </w:tc>
+      </w:tr>
+      <w:tr>
+        <w:tc>
+          <w:tcPr/>
+          <w:p>
+            <w:pPr>
+              <w:pStyle w:val="Compact"/>
+              <w:jc w:val="left"/>
+            </w:pPr>
+            <w:r>
+              <w:t xml:space="preserve">Pampa</w:t>
+            </w:r>
+          </w:p>
+        </w:tc>
+        <w:tc>
+          <w:tcPr/>
+          <w:p>
+            <w:pPr>
+              <w:pStyle w:val="Compact"/>
+              <w:jc w:val="left"/>
+            </w:pPr>
+            <w:r>
+              <w:t xml:space="preserve">Alexandre J. D. Krob</w:t>
+            </w:r>
+          </w:p>
+        </w:tc>
+        <w:tc>
+          <w:tcPr/>
+          <w:p>
+            <w:pPr>
+              <w:pStyle w:val="Compact"/>
+              <w:jc w:val="left"/>
+            </w:pPr>
+            <w:r>
+              <w:t xml:space="preserve">Inst. Curicaca</w:t>
+            </w:r>
+          </w:p>
+        </w:tc>
+        <w:tc>
+          <w:tcPr/>
+          <w:p>
+            <w:pPr>
+              <w:pStyle w:val="Compact"/>
+              <w:jc w:val="left"/>
+            </w:pPr>
+            <w:r>
+              <w:t xml:space="preserve">Porto Alegre</w:t>
+            </w:r>
+          </w:p>
+        </w:tc>
+      </w:tr>
+      <w:tr>
+        <w:tc>
+          <w:tcPr/>
+          <w:p>
+            <w:pPr>
+              <w:pStyle w:val="Compact"/>
+              <w:jc w:val="left"/>
+            </w:pPr>
+            <w:r>
+              <w:t xml:space="preserve">Pampa</w:t>
+            </w:r>
+          </w:p>
+        </w:tc>
+        <w:tc>
+          <w:tcPr/>
+          <w:p>
+            <w:pPr>
+              <w:pStyle w:val="Compact"/>
+              <w:jc w:val="left"/>
+            </w:pPr>
+            <w:r>
+              <w:t xml:space="preserve">Eduardo Vélez Martin</w:t>
+            </w:r>
+          </w:p>
+        </w:tc>
+        <w:tc>
+          <w:tcPr/>
+          <w:p>
+            <w:pPr>
+              <w:pStyle w:val="Compact"/>
+              <w:jc w:val="left"/>
+            </w:pPr>
+            <w:r>
+              <w:t xml:space="preserve">UFRGS</w:t>
+            </w:r>
+          </w:p>
+        </w:tc>
+        <w:tc>
+          <w:tcPr/>
+          <w:p>
+            <w:pPr>
+              <w:pStyle w:val="Compact"/>
+              <w:jc w:val="left"/>
+            </w:pPr>
+            <w:r>
+              <w:t xml:space="preserve">Porto Alegre</w:t>
+            </w:r>
+          </w:p>
+        </w:tc>
+      </w:tr>
+      <w:tr>
+        <w:tc>
+          <w:tcPr/>
+          <w:p>
+            <w:pPr>
+              <w:pStyle w:val="Compact"/>
+              <w:jc w:val="left"/>
+            </w:pPr>
+            <w:r>
+              <w:t xml:space="preserve">Pampa</w:t>
+            </w:r>
+          </w:p>
+        </w:tc>
+        <w:tc>
+          <w:tcPr/>
+          <w:p>
+            <w:pPr>
+              <w:pStyle w:val="Compact"/>
+              <w:jc w:val="left"/>
+            </w:pPr>
+            <w:r>
+              <w:t xml:space="preserve">Fernando Becker</w:t>
+            </w:r>
+          </w:p>
+        </w:tc>
+        <w:tc>
+          <w:tcPr/>
+          <w:p>
+            <w:pPr>
+              <w:pStyle w:val="Compact"/>
+              <w:jc w:val="left"/>
+            </w:pPr>
+            <w:r>
+              <w:t xml:space="preserve">UFRGS</w:t>
+            </w:r>
+          </w:p>
+        </w:tc>
+        <w:tc>
+          <w:tcPr/>
+          <w:p>
+            <w:pPr>
+              <w:pStyle w:val="Compact"/>
+              <w:jc w:val="left"/>
+            </w:pPr>
+            <w:r>
+              <w:t xml:space="preserve">Porto Alegre</w:t>
+            </w:r>
+          </w:p>
+        </w:tc>
+      </w:tr>
+      <w:tr>
+        <w:tc>
+          <w:tcPr/>
+          <w:p>
+            <w:pPr>
+              <w:pStyle w:val="Compact"/>
+              <w:jc w:val="left"/>
+            </w:pPr>
+            <w:r>
+              <w:t xml:space="preserve">Pampa</w:t>
+            </w:r>
+          </w:p>
+        </w:tc>
+        <w:tc>
+          <w:tcPr/>
+          <w:p>
+            <w:pPr>
+              <w:pStyle w:val="Compact"/>
+              <w:jc w:val="left"/>
+            </w:pPr>
+            <w:r>
+              <w:t xml:space="preserve">Gerhard E. Overbeck</w:t>
+            </w:r>
+          </w:p>
+        </w:tc>
+        <w:tc>
+          <w:tcPr/>
+          <w:p>
+            <w:pPr>
+              <w:pStyle w:val="Compact"/>
+              <w:jc w:val="left"/>
+            </w:pPr>
+            <w:r>
+              <w:t xml:space="preserve">UFRGS</w:t>
+            </w:r>
+          </w:p>
+        </w:tc>
+        <w:tc>
+          <w:tcPr/>
+          <w:p>
+            <w:pPr>
+              <w:pStyle w:val="Compact"/>
+              <w:jc w:val="left"/>
+            </w:pPr>
+            <w:r>
+              <w:t xml:space="preserve">Porto Alegre</w:t>
+            </w:r>
+          </w:p>
+        </w:tc>
+      </w:tr>
+      <w:tr>
+        <w:tc>
+          <w:tcPr/>
+          <w:p>
+            <w:pPr>
+              <w:pStyle w:val="Compact"/>
+              <w:jc w:val="left"/>
+            </w:pPr>
+            <w:r>
+              <w:t xml:space="preserve">Pampa</w:t>
+            </w:r>
+          </w:p>
+        </w:tc>
+        <w:tc>
+          <w:tcPr/>
+          <w:p>
+            <w:pPr>
+              <w:pStyle w:val="Compact"/>
+              <w:jc w:val="left"/>
+            </w:pPr>
+            <w:r>
+              <w:t xml:space="preserve">Heinrich Hasenack</w:t>
+            </w:r>
+          </w:p>
+        </w:tc>
+        <w:tc>
+          <w:tcPr/>
+          <w:p>
+            <w:pPr>
+              <w:pStyle w:val="Compact"/>
+              <w:jc w:val="left"/>
+            </w:pPr>
+            <w:r>
+              <w:t xml:space="preserve">UFRGS</w:t>
+            </w:r>
+          </w:p>
+        </w:tc>
+        <w:tc>
+          <w:tcPr/>
+          <w:p>
+            <w:pPr>
+              <w:pStyle w:val="Compact"/>
+              <w:jc w:val="left"/>
+            </w:pPr>
+            <w:r>
+              <w:t xml:space="preserve">Porto Alegre</w:t>
+            </w:r>
+          </w:p>
+        </w:tc>
+      </w:tr>
+      <w:tr>
+        <w:tc>
+          <w:tcPr/>
+          <w:p>
+            <w:pPr>
+              <w:pStyle w:val="Compact"/>
+              <w:jc w:val="left"/>
+            </w:pPr>
+            <w:r>
+              <w:t xml:space="preserve">Pampa</w:t>
+            </w:r>
+          </w:p>
+        </w:tc>
+        <w:tc>
+          <w:tcPr/>
+          <w:p>
+            <w:pPr>
+              <w:pStyle w:val="Compact"/>
+              <w:jc w:val="left"/>
+            </w:pPr>
+            <w:r>
+              <w:t xml:space="preserve">Márcio Borges Martins</w:t>
+            </w:r>
+          </w:p>
+        </w:tc>
+        <w:tc>
+          <w:tcPr/>
+          <w:p>
+            <w:pPr>
+              <w:pStyle w:val="Compact"/>
+              <w:jc w:val="left"/>
+            </w:pPr>
+            <w:r>
+              <w:t xml:space="preserve">UFRGS</w:t>
+            </w:r>
+          </w:p>
+        </w:tc>
+        <w:tc>
+          <w:tcPr/>
+          <w:p>
+            <w:pPr>
+              <w:pStyle w:val="Compact"/>
+              <w:jc w:val="left"/>
+            </w:pPr>
+            <w:r>
+              <w:t xml:space="preserve">Porto Alegre</w:t>
+            </w:r>
+          </w:p>
+        </w:tc>
+      </w:tr>
+      <w:tr>
+        <w:tc>
+          <w:tcPr/>
+          <w:p>
+            <w:pPr>
+              <w:pStyle w:val="Compact"/>
+              <w:jc w:val="left"/>
+            </w:pPr>
+            <w:r>
+              <w:t xml:space="preserve">Pampa</w:t>
+            </w:r>
+          </w:p>
+        </w:tc>
+        <w:tc>
+          <w:tcPr/>
+          <w:p>
+            <w:pPr>
+              <w:pStyle w:val="Compact"/>
+              <w:jc w:val="left"/>
+            </w:pPr>
+            <w:r>
+              <w:t xml:space="preserve">Sandra C. Müller</w:t>
+            </w:r>
+          </w:p>
+        </w:tc>
+        <w:tc>
+          <w:tcPr/>
+          <w:p>
+            <w:pPr>
+              <w:pStyle w:val="Compact"/>
+              <w:jc w:val="left"/>
+            </w:pPr>
+            <w:r>
+              <w:t xml:space="preserve">UFRGS</w:t>
+            </w:r>
+          </w:p>
+        </w:tc>
+        <w:tc>
+          <w:tcPr/>
+          <w:p>
+            <w:pPr>
+              <w:pStyle w:val="Compact"/>
+              <w:jc w:val="left"/>
+            </w:pPr>
+            <w:r>
+              <w:t xml:space="preserve">Porto Alegre</w:t>
+            </w:r>
+          </w:p>
+        </w:tc>
+      </w:tr>
+      <w:tr>
+        <w:tc>
+          <w:tcPr/>
+          <w:p>
+            <w:pPr>
+              <w:pStyle w:val="Compact"/>
+              <w:jc w:val="left"/>
+            </w:pPr>
+            <w:r>
+              <w:t xml:space="preserve">Pantanal</w:t>
+            </w:r>
+          </w:p>
+        </w:tc>
+        <w:tc>
+          <w:tcPr/>
+          <w:p>
+            <w:pPr>
+              <w:pStyle w:val="Compact"/>
+              <w:jc w:val="left"/>
+            </w:pPr>
+            <w:r>
+              <w:t xml:space="preserve">Angélica Guerra</w:t>
+            </w:r>
+          </w:p>
+        </w:tc>
+        <w:tc>
+          <w:tcPr/>
+          <w:p>
+            <w:pPr>
+              <w:pStyle w:val="Compact"/>
+              <w:jc w:val="left"/>
+            </w:pPr>
+            <w:r>
+              <w:t xml:space="preserve">IHP</w:t>
+            </w:r>
+          </w:p>
+        </w:tc>
+        <w:tc>
+          <w:tcPr/>
+          <w:p>
+            <w:pPr>
+              <w:pStyle w:val="Compact"/>
+              <w:jc w:val="left"/>
+            </w:pPr>
+            <w:r>
+              <w:t xml:space="preserve">Corumbá</w:t>
+            </w:r>
+          </w:p>
+        </w:tc>
+      </w:tr>
+      <w:tr>
+        <w:tc>
+          <w:tcPr/>
+          <w:p>
+            <w:pPr>
+              <w:pStyle w:val="Compact"/>
+              <w:jc w:val="left"/>
+            </w:pPr>
+            <w:r>
+              <w:t xml:space="preserve">Pantanal</w:t>
+            </w:r>
+          </w:p>
+        </w:tc>
+        <w:tc>
+          <w:tcPr/>
+          <w:p>
+            <w:pPr>
+              <w:pStyle w:val="Compact"/>
+              <w:jc w:val="left"/>
+            </w:pPr>
+            <w:r>
+              <w:t xml:space="preserve">Antônio C. Paranhos Filho</w:t>
+            </w:r>
+          </w:p>
+        </w:tc>
+        <w:tc>
+          <w:tcPr/>
+          <w:p>
+            <w:pPr>
+              <w:pStyle w:val="Compact"/>
+              <w:jc w:val="left"/>
+            </w:pPr>
+            <w:r>
+              <w:t xml:space="preserve">UFMS</w:t>
+            </w:r>
+          </w:p>
+        </w:tc>
+        <w:tc>
+          <w:tcPr/>
+          <w:p>
+            <w:pPr>
+              <w:pStyle w:val="Compact"/>
+              <w:jc w:val="left"/>
+            </w:pPr>
+            <w:r>
+              <w:t xml:space="preserve">Campo Grande</w:t>
+            </w:r>
+          </w:p>
+        </w:tc>
+      </w:tr>
+      <w:tr>
+        <w:tc>
+          <w:tcPr/>
+          <w:p>
+            <w:pPr>
+              <w:pStyle w:val="Compact"/>
+              <w:jc w:val="left"/>
+            </w:pPr>
+            <w:r>
+              <w:t xml:space="preserve">Pantanal</w:t>
+            </w:r>
+          </w:p>
+        </w:tc>
+        <w:tc>
+          <w:tcPr/>
+          <w:p>
+            <w:pPr>
+              <w:pStyle w:val="Compact"/>
+              <w:jc w:val="left"/>
+            </w:pPr>
+            <w:r>
+              <w:t xml:space="preserve">Camila Leonardo Mioto</w:t>
+            </w:r>
+          </w:p>
+        </w:tc>
+        <w:tc>
+          <w:tcPr/>
+          <w:p>
+            <w:pPr>
+              <w:pStyle w:val="Compact"/>
+              <w:jc w:val="left"/>
+            </w:pPr>
+            <w:r>
+              <w:t xml:space="preserve">UFR</w:t>
+            </w:r>
+          </w:p>
+        </w:tc>
+        <w:tc>
+          <w:tcPr/>
+          <w:p>
+            <w:pPr>
+              <w:pStyle w:val="Compact"/>
+              <w:jc w:val="left"/>
+            </w:pPr>
+            <w:r>
+              <w:t xml:space="preserve">Rondonópolis</w:t>
+            </w:r>
+          </w:p>
+        </w:tc>
+      </w:tr>
+      <w:tr>
+        <w:tc>
+          <w:tcPr/>
+          <w:p>
+            <w:pPr>
+              <w:pStyle w:val="Compact"/>
+              <w:jc w:val="left"/>
+            </w:pPr>
+            <w:r>
+              <w:t xml:space="preserve">Pantanal</w:t>
+            </w:r>
+          </w:p>
+        </w:tc>
+        <w:tc>
+          <w:tcPr/>
+          <w:p>
+            <w:pPr>
+              <w:pStyle w:val="Compact"/>
+              <w:jc w:val="left"/>
+            </w:pPr>
+            <w:r>
+              <w:t xml:space="preserve">Cátia N. da Cunha</w:t>
+            </w:r>
+          </w:p>
+        </w:tc>
+        <w:tc>
+          <w:tcPr/>
+          <w:p>
+            <w:pPr>
+              <w:pStyle w:val="Compact"/>
+              <w:jc w:val="left"/>
+            </w:pPr>
+            <w:r>
+              <w:t xml:space="preserve">UFMT</w:t>
+            </w:r>
+          </w:p>
+        </w:tc>
+        <w:tc>
+          <w:tcPr/>
+          <w:p>
+            <w:pPr>
+              <w:pStyle w:val="Compact"/>
+              <w:jc w:val="left"/>
+            </w:pPr>
+            <w:r>
+              <w:t xml:space="preserve">Cuiabá</w:t>
+            </w:r>
+          </w:p>
+        </w:tc>
+      </w:tr>
+      <w:tr>
+        <w:tc>
+          <w:tcPr/>
+          <w:p>
+            <w:pPr>
+              <w:pStyle w:val="Compact"/>
+              <w:jc w:val="left"/>
+            </w:pPr>
+            <w:r>
+              <w:t xml:space="preserve">Pantanal</w:t>
+            </w:r>
+          </w:p>
+        </w:tc>
+        <w:tc>
+          <w:tcPr/>
+          <w:p>
+            <w:pPr>
+              <w:pStyle w:val="Compact"/>
+              <w:jc w:val="left"/>
+            </w:pPr>
+            <w:r>
+              <w:t xml:space="preserve">Fabio de O. Roque</w:t>
+            </w:r>
+          </w:p>
+        </w:tc>
+        <w:tc>
+          <w:tcPr/>
+          <w:p>
+            <w:pPr>
+              <w:pStyle w:val="Compact"/>
+              <w:jc w:val="left"/>
+            </w:pPr>
+            <w:r>
+              <w:t xml:space="preserve">UFMS</w:t>
+            </w:r>
+          </w:p>
+        </w:tc>
+        <w:tc>
+          <w:tcPr/>
+          <w:p>
+            <w:pPr>
+              <w:pStyle w:val="Compact"/>
+              <w:jc w:val="left"/>
+            </w:pPr>
+            <w:r>
+              <w:t xml:space="preserve">Campo Grande</w:t>
+            </w:r>
+          </w:p>
+        </w:tc>
+      </w:tr>
+      <w:tr>
+        <w:tc>
+          <w:tcPr/>
+          <w:p>
+            <w:pPr>
+              <w:pStyle w:val="Compact"/>
+              <w:jc w:val="left"/>
+            </w:pPr>
+            <w:r>
+              <w:t xml:space="preserve">Pantanal</w:t>
+            </w:r>
+          </w:p>
+        </w:tc>
+        <w:tc>
+          <w:tcPr/>
+          <w:p>
+            <w:pPr>
+              <w:pStyle w:val="Compact"/>
+              <w:jc w:val="left"/>
+            </w:pPr>
+            <w:r>
+              <w:t xml:space="preserve">Geraldo A. Damasceno Júnior</w:t>
+            </w:r>
+          </w:p>
+        </w:tc>
+        <w:tc>
+          <w:tcPr/>
+          <w:p>
+            <w:pPr>
+              <w:pStyle w:val="Compact"/>
+              <w:jc w:val="left"/>
+            </w:pPr>
+            <w:r>
+              <w:t xml:space="preserve">UFMS</w:t>
+            </w:r>
+          </w:p>
+        </w:tc>
+        <w:tc>
+          <w:tcPr/>
+          <w:p>
+            <w:pPr>
+              <w:pStyle w:val="Compact"/>
+              <w:jc w:val="left"/>
+            </w:pPr>
+            <w:r>
+              <w:t xml:space="preserve">Campo Grande</w:t>
+            </w:r>
+          </w:p>
+        </w:tc>
+      </w:tr>
+      <w:tr>
+        <w:tc>
+          <w:tcPr/>
+          <w:p>
+            <w:pPr>
+              <w:pStyle w:val="Compact"/>
+              <w:jc w:val="left"/>
+            </w:pPr>
+            <w:r>
+              <w:t xml:space="preserve">Pantanal</w:t>
+            </w:r>
+          </w:p>
+        </w:tc>
+        <w:tc>
+          <w:tcPr/>
+          <w:p>
+            <w:pPr>
+              <w:pStyle w:val="Compact"/>
+              <w:jc w:val="left"/>
+            </w:pPr>
+            <w:r>
+              <w:t xml:space="preserve">Mario Luis Assine</w:t>
+            </w:r>
+          </w:p>
+        </w:tc>
+        <w:tc>
+          <w:tcPr/>
+          <w:p>
+            <w:pPr>
+              <w:pStyle w:val="Compact"/>
+              <w:jc w:val="left"/>
+            </w:pPr>
+            <w:r>
+              <w:t xml:space="preserve">Unesp</w:t>
+            </w:r>
+          </w:p>
+        </w:tc>
+        <w:tc>
+          <w:tcPr/>
+          <w:p>
+            <w:pPr>
+              <w:pStyle w:val="Compact"/>
+              <w:jc w:val="left"/>
+            </w:pPr>
+            <w:r>
+              <w:t xml:space="preserve">Rio Claro</w:t>
+            </w:r>
+          </w:p>
+        </w:tc>
+      </w:tr>
+      <w:tr>
+        <w:tc>
+          <w:tcPr/>
+          <w:p>
+            <w:pPr>
+              <w:pStyle w:val="Compact"/>
+              <w:jc w:val="left"/>
+            </w:pPr>
+            <w:r>
+              <w:t xml:space="preserve">Pantanal</w:t>
+            </w:r>
+          </w:p>
+        </w:tc>
+        <w:tc>
+          <w:tcPr/>
+          <w:p>
+            <w:pPr>
+              <w:pStyle w:val="Compact"/>
+              <w:jc w:val="left"/>
+            </w:pPr>
+            <w:r>
+              <w:t xml:space="preserve">Renata Libonati</w:t>
+            </w:r>
+          </w:p>
+        </w:tc>
+        <w:tc>
+          <w:tcPr/>
+          <w:p>
+            <w:pPr>
+              <w:pStyle w:val="Compact"/>
+              <w:jc w:val="left"/>
+            </w:pPr>
+            <w:r>
+              <w:t xml:space="preserve">UFRJ</w:t>
+            </w:r>
+          </w:p>
+        </w:tc>
+        <w:tc>
+          <w:tcPr/>
+          <w:p>
+            <w:pPr>
+              <w:pStyle w:val="Compact"/>
+              <w:jc w:val="left"/>
+            </w:pPr>
+            <w:r>
+              <w:t xml:space="preserve">Rio de Janeiro</w:t>
+            </w:r>
+          </w:p>
+        </w:tc>
+      </w:tr>
+      <w:tr>
+        <w:tc>
+          <w:tcPr/>
+          <w:p>
+            <w:pPr>
+              <w:pStyle w:val="Compact"/>
+              <w:jc w:val="left"/>
+            </w:pPr>
+            <w:r>
+              <w:t xml:space="preserve">Pantanal</w:t>
+            </w:r>
+          </w:p>
+        </w:tc>
+        <w:tc>
+          <w:tcPr/>
+          <w:p>
+            <w:pPr>
+              <w:pStyle w:val="Compact"/>
+              <w:jc w:val="left"/>
+            </w:pPr>
+            <w:r>
+              <w:t xml:space="preserve">Thadeu Sobral de Souza</w:t>
+            </w:r>
+          </w:p>
+        </w:tc>
+        <w:tc>
+          <w:tcPr/>
+          <w:p>
+            <w:pPr>
+              <w:pStyle w:val="Compact"/>
+              <w:jc w:val="left"/>
+            </w:pPr>
+            <w:r>
+              <w:t xml:space="preserve">UFMT</w:t>
+            </w:r>
+          </w:p>
+        </w:tc>
+        <w:tc>
+          <w:tcPr/>
+          <w:p>
+            <w:pPr>
+              <w:pStyle w:val="Compact"/>
+              <w:jc w:val="left"/>
+            </w:pPr>
+            <w:r>
+              <w:t xml:space="preserve">Cuiabá</w:t>
+            </w:r>
+          </w:p>
+        </w:tc>
+      </w:tr>
+    </w:tbl>
     <w:bookmarkEnd w:id="27"/>
     <w:bookmarkEnd w:id="28"/>
-    <w:bookmarkStart w:id="30" w:name="objetivo"/>
+    <w:bookmarkEnd w:id="29"/>
+    <w:bookmarkStart w:id="31" w:name="objetivo"/>
     <w:p>
       <w:pPr>
         <w:pStyle w:val="Ttulo1"/>
@@ -763,7 +3277,7 @@
         <w:t xml:space="preserve">O objetivo principal do projeto é mapear sítios resilientes a mudanças climáticas e conectados entre si, identificando locais que seriam mais adequados a sustentar a biodiversidade em um futuro de mudanças no clima.</w:t>
       </w:r>
     </w:p>
-    <w:bookmarkStart w:id="29" w:name="objetivos-específicos"/>
+    <w:bookmarkStart w:id="30" w:name="objetivos-específicos"/>
     <w:p>
       <w:pPr>
         <w:pStyle w:val="Ttulo2"/>
@@ -815,15 +3329,15 @@
         <w:t xml:space="preserve">, produzindo um mapa de áreas resilientes para o Brasil.</w:t>
       </w:r>
     </w:p>
-    <w:bookmarkEnd w:id="29"/>
     <w:bookmarkEnd w:id="30"/>
-    <w:bookmarkStart w:id="41" w:name="metodologia-resumida"/>
+    <w:bookmarkEnd w:id="31"/>
+    <w:bookmarkStart w:id="32" w:name="sobre-o-grupo-de-trabalho-e-as-oficinas"/>
     <w:p>
       <w:pPr>
         <w:pStyle w:val="Ttulo1"/>
       </w:pPr>
       <w:r>
-        <w:t xml:space="preserve">3. Metodologia resumida</w:t>
+        <w:t xml:space="preserve">3. Sobre o grupo de trabalho e as oficinas</w:t>
       </w:r>
     </w:p>
     <w:p>
@@ -831,6 +3345,62 @@
         <w:pStyle w:val="FirstParagraph"/>
       </w:pPr>
       <w:r>
+        <w:t xml:space="preserve">As atividades previstas para o projeto serão divididas em duas etapas: a primeira se refere à aplicação da metodologia de mapeamento descrita acima; e a segunda corresponde ao refinamento e adaptação dela para a realidade dos diversos biomas brasileiros, que será feita a partir de discussões com especialistas.</w:t>
+      </w:r>
+      <w:r>
+        <w:t xml:space="preserve"> </w:t>
+      </w:r>
+      <w:r>
+        <w:t xml:space="preserve">A partir da metodologia proposta, serão realizadas reuniões internas com a equipe e workshops com especialistas nas temáticas do projeto e com experiência em diversos biomas do Brasil para discussão da metodologia e sugestão de refinamento para a sua melhoria.</w:t>
+      </w:r>
+    </w:p>
+    <w:p>
+      <w:pPr>
+        <w:pStyle w:val="Textoindependiente"/>
+      </w:pPr>
+      <w:r>
+        <w:t xml:space="preserve">Esses</w:t>
+      </w:r>
+      <w:r>
+        <w:t xml:space="preserve"> </w:t>
+      </w:r>
+      <w:r>
+        <w:rPr>
+          <w:iCs/>
+          <w:i/>
+        </w:rPr>
+        <w:t xml:space="preserve">workshops</w:t>
+      </w:r>
+      <w:r>
+        <w:t xml:space="preserve"> </w:t>
+      </w:r>
+      <w:r>
+        <w:t xml:space="preserve">terão como objetivo refinar a metodologia de forma que ela seja mais adequada às características dos ecossistemas e particularidades da região. Com base nas discussões com o grupo de especialistas, se espera incorporar possíveis novos elementos (variáveis) e validar a metodologia para o Brasil.</w:t>
+      </w:r>
+    </w:p>
+    <w:p>
+      <w:pPr>
+        <w:pStyle w:val="Textoindependiente"/>
+      </w:pPr>
+      <w:r>
+        <w:t xml:space="preserve">O processo consistirá, portanto, da aplicação da abordagem desenvolvida, análise dos métodos, avaliação, complementação e validação dos resultados, e geração de mapas de áreas resilientes e conectadas nos biomas brasileiros.</w:t>
+      </w:r>
+    </w:p>
+    <w:bookmarkEnd w:id="32"/>
+    <w:bookmarkStart w:id="43" w:name="metodologia-resumida"/>
+    <w:p>
+      <w:pPr>
+        <w:pStyle w:val="Ttulo1"/>
+      </w:pPr>
+      <w:r>
+        <w:t xml:space="preserve">4. Metodologia resumida</w:t>
+      </w:r>
+    </w:p>
+    <w:p>
+      <w:pPr>
+        <w:pStyle w:val="FirstParagraph"/>
+      </w:pPr>
+      <w:r>
         <w:t xml:space="preserve">A metodologia proposta para identificar os sítios resilientes às mudanças climáticas</w:t>
       </w:r>
       <w:r>
@@ -843,7 +3413,33 @@
         <w:t xml:space="preserve"> </w:t>
       </w:r>
       <w:r>
-        <w:t xml:space="preserve">envolve a divisão do espaço geográfico em regiões eco-geológicas, que são similares na sua geologia, geomorfologia, vulnerabilidade ao intemperismo, formação de solos e biodiversidade. Dentro de cada região são mapeadas a diversidade da paisagem e a conectividade local, que posteriomente, formam a camada de resiliência da paisagem.</w:t>
+        <w:t xml:space="preserve">envolve a divisão do espaço geográfico em regiões eco-geológicas, que são similares na sua geologia, geomorfologia, vulnerabilidade ao intemperismo, formação de solos e biodiversidade. Dentro de cada região são mapeadas a diversidade da paisagem e a conectividade local, que posteriomente, compõem a resiliência da paisagem. Os sítios com maior resiliência possuem alto potencial de abrigar a biodiversidade num cenário de mudanças climáticas e estão conectados entre si</w:t>
+      </w:r>
+      <w:r>
+        <w:t xml:space="preserve"> </w:t>
+      </w:r>
+      <w:r>
+        <w:t xml:space="preserve">(Anderson et al. 2014)</w:t>
+      </w:r>
+      <w:r>
+        <w:t xml:space="preserve">, permitindo a migração da biodiversidade para essas localidades.</w:t>
+      </w:r>
+    </w:p>
+    <w:bookmarkStart w:id="33" w:name="regiões-eco-geológicas"/>
+    <w:p>
+      <w:pPr>
+        <w:pStyle w:val="Ttulo2"/>
+      </w:pPr>
+      <w:r>
+        <w:t xml:space="preserve">4.1 Regiões eco-geológicas</w:t>
+      </w:r>
+    </w:p>
+    <w:p>
+      <w:pPr>
+        <w:pStyle w:val="FirstParagraph"/>
+      </w:pPr>
+      <w:r>
+        <w:t xml:space="preserve">As regiões eco-geológicas são agrupamentos dos domínios geológicos e ecoregiões, que descrevem as variações geológicas e geomorfológicas promotoras da formação das paisagens, das redes de drenagem, da pedologia e que atuam como base de sustentação da biodiversidade que evoluiu nessas regiões, representadas pelas ecoregiões. O mapeamento das áreas resilientes às mudanças climáticas dentro das regiões eco-geológicas permite a identificação de locais que suportarão a biodiversidade pelos parâmetros locais, sem o enviesamento para regiões com mais variação de elevação e formas de relevo.</w:t>
       </w:r>
     </w:p>
     <w:p>
@@ -851,86 +3447,26 @@
         <w:pStyle w:val="Textoindependiente"/>
       </w:pPr>
       <w:r>
-        <w:t xml:space="preserve">Os sítios com valores mais elevados de resiliência estão associados a locais com maiores níveis de biodiversidade</w:t>
-      </w:r>
-      <w:r>
-        <w:t xml:space="preserve"> </w:t>
-      </w:r>
-      <w:r>
-        <w:t xml:space="preserve">(Anderson et al. 2014)</w:t>
-      </w:r>
-      <w:r>
-        <w:t xml:space="preserve">.</w:t>
-      </w:r>
-      <w:r>
-        <w:t xml:space="preserve"> </w:t>
-      </w:r>
-      <w:r>
-        <w:t xml:space="preserve">A metodologia utilizada indica, para cada configuração geofísica, sítios que são mais prováveis de reter espécies e funções por um longo período em um futuro de mudanças no clima, possibilitando a identificação de refúgios naturais para conservação no futuro</w:t>
-      </w:r>
-      <w:r>
-        <w:t xml:space="preserve"> </w:t>
-      </w:r>
-      <w:r>
-        <w:t xml:space="preserve">(Anderson et al. 2014)</w:t>
-      </w:r>
-    </w:p>
-    <w:bookmarkStart w:id="31" w:name="regiões-eco-geológicas"/>
-    <w:p>
-      <w:pPr>
-        <w:pStyle w:val="Ttulo2"/>
-      </w:pPr>
-      <w:r>
-        <w:t xml:space="preserve">3.1 Regiões eco-geológicas</w:t>
-      </w:r>
-    </w:p>
-    <w:p>
-      <w:pPr>
-        <w:pStyle w:val="FirstParagraph"/>
-      </w:pPr>
-    </w:p>
-    <w:p>
-      <w:pPr>
-        <w:pStyle w:val="Textoindependiente"/>
-      </w:pPr>
-      <w:r>
-        <w:t xml:space="preserve">A primeira etapa consiste em caracterizar e classificar a região de estudo em</w:t>
+        <w:t xml:space="preserve">Os domínios geológicos são grupos de litoestratigrafia semelhantes em relação ao posicionamento tectônico, nível crustal, classe de rocha, expressão geomorfológica, entre outros […]. Os domínios geológicos agrupam unidades geológicas, que são agrupamentos de rochas. Portanto, os diferentes domínios geológicos descrevem variações no tipo de rocha, potencial de sofrer intemperismo e idade geológica.</w:t>
+      </w:r>
+      <w:r>
+        <w:t xml:space="preserve"> </w:t>
+      </w:r>
+      <w:r>
+        <w:t xml:space="preserve">As ecoregiões são regionalizações biogeográficas abaixo hierarquicamente dos domínios biogeográficos e biomas, representando agrupamentos espaciais da biodiversidade, numa escala regional, sustentando seus processos ecológicos principais [Olson et al . 2001; Dinerstein et al 2017 (veja material suplementar)]. As integração dos domínios geológicos e ecoregiões foram realizadas pela transformação dos polígonos dos domínios geológicos e ecoregiões em</w:t>
       </w:r>
       <w:r>
         <w:t xml:space="preserve"> </w:t>
       </w:r>
       <w:r>
         <w:rPr>
-          <w:bCs/>
-          <w:b/>
+          <w:iCs/>
+          <w:i/>
         </w:rPr>
-        <w:t xml:space="preserve">regiões eco-geológicas</w:t>
-      </w:r>
-      <w:r>
-        <w:t xml:space="preserve">, baseadas no meio físico e biológico. Para tal, nós utilizamos domínios geológicos e ecoregiões.</w:t>
-      </w:r>
-      <w:r>
-        <w:t xml:space="preserve"> </w:t>
-      </w:r>
-      <w:r>
-        <w:t xml:space="preserve">Os domínios geológicos foram derivados de unidades geológicas, que são agrupamentos de rochas. Entretanto, devido ao alto número de categorias para o Brasil (em torno de 1350), foram utilizados os domínios geológicos (14 categorias) como agrupamentos de unidades geológicas.</w:t>
-      </w:r>
-      <w:r>
-        <w:t xml:space="preserve"> </w:t>
-      </w:r>
-    </w:p>
-    <w:p>
-      <w:pPr>
-        <w:pStyle w:val="Textoindependiente"/>
-      </w:pPr>
-      <w:r>
-        <w:t xml:space="preserve">Ecoregiões são regiões biogeográficas abaixo hierarquicamente de domínios biogeográficos e biomas, representando agrupamentos de biodiversidade distintos espacialmente, numa escala regional, sustentando seus processos ecológicos principais [Olson et al . 2001; Dinerstein et al 2017 (veja material suplementar)]. Desta forma, ao agruparmos domínios geológicos e ecoregiões, estamos classificando variações geológicas e geomorfológicas que promovem a formação das paisagens, das redes de drenagem, da pedologia e que atuam como base de sustenção da biodiversidade que evoluiu nessas localidades, representadas pelas ecoregiões. A identificação de áreas resilientes às mudanças climáticas dentro das regiões eco-geológicas permitirá o mapeamento sem viés da diversidade geo-biológica, buscando garantir a diversidade de ambientes que mantenham a diversidade biológica e mantenham a sua capacidade evolutiva.</w:t>
-      </w:r>
-      <w:r>
-        <w:t xml:space="preserve"> </w:t>
-      </w:r>
-      <w:r>
-        <w:t xml:space="preserve">Esses dados são então integrados para identificar regiões homólogas (com características similares). Tanto os domínios geológicos quanto as ecoregiões são polígonos que representam as diferentes categorias, que foram rasterizados para prosseguir com o cálculo das regiões eco-geológicas através da sequinte equação:</w:t>
+        <w:t xml:space="preserve">rasters</w:t>
+      </w:r>
+      <w:r>
+        <w:t xml:space="preserve">, que são posteriormente combinados como a seguinte equação:</w:t>
       </w:r>
     </w:p>
     <w:p>
@@ -1154,10 +3690,7 @@
         <w:t xml:space="preserve">GGEE</w:t>
       </w:r>
       <w:r>
-        <w:t xml:space="preserve">, onde</w:t>
-      </w:r>
-      <w:r>
-        <w:t xml:space="preserve"> </w:t>
+        <w:t xml:space="preserve">, onde as duas primeiras unidades (</w:t>
       </w:r>
       <w:r>
         <w:rPr>
@@ -1167,13 +3700,7 @@
         <w:t xml:space="preserve">GG</w:t>
       </w:r>
       <w:r>
-        <w:t xml:space="preserve"> </w:t>
-      </w:r>
-      <w:r>
-        <w:t xml:space="preserve">representam os domínios geológicos e</w:t>
-      </w:r>
-      <w:r>
-        <w:t xml:space="preserve"> </w:t>
+        <w:t xml:space="preserve">) representam os domínios geológicos e as duas últimas unidades (</w:t>
       </w:r>
       <w:r>
         <w:rPr>
@@ -1183,57 +3710,17 @@
         <w:t xml:space="preserve">EE</w:t>
       </w:r>
       <w:r>
-        <w:t xml:space="preserve"> </w:t>
-      </w:r>
-      <w:r>
-        <w:t xml:space="preserve">as categorias de ecoregiões.</w:t>
-      </w:r>
-    </w:p>
-    <w:p>
-      <w:pPr>
-        <w:pStyle w:val="Textoindependiente"/>
-      </w:pPr>
-      <w:r>
-        <w:t xml:space="preserve">No estudo desenvolvido nos EUA o mapeamento foi feito por ecoregiões, uma vez que esses locais apresentam condições ambientais similares, especialmente relacionado a</w:t>
-      </w:r>
-      <w:r>
-        <w:t xml:space="preserve"> </w:t>
-      </w:r>
-      <w:r>
-        <w:rPr>
-          <w:iCs/>
-          <w:i/>
-        </w:rPr>
-        <w:t xml:space="preserve">landforms</w:t>
-      </w:r>
-      <w:r>
-        <w:t xml:space="preserve">, geologia e solos, e que compartilham conjuntos de comunidades naturais e espécies. Esse produto foi chamado de</w:t>
-      </w:r>
-      <w:r>
-        <w:t xml:space="preserve"> </w:t>
-      </w:r>
-      <w:r>
-        <w:rPr>
-          <w:iCs/>
-          <w:i/>
-        </w:rPr>
-        <w:t xml:space="preserve">geophysical settings</w:t>
-      </w:r>
-      <w:r>
-        <w:t xml:space="preserve">, levando em conta a geologia ou solo com zonas altitudinais. Entretanto, neste trabalho chamamos o mesmo produto de regiões eco-geológicas, visto que a geofísica investiga características não utilizadas no trabalho (elétricas, térmicas, magnéticas, gravitacionais e sísmicas).</w:t>
-      </w:r>
-      <w:r>
-        <w:t xml:space="preserve"> </w:t>
-      </w:r>
-    </w:p>
-    <w:bookmarkEnd w:id="31"/>
-    <w:bookmarkStart w:id="40" w:name="resiliência"/>
+        <w:t xml:space="preserve">) as ecoregiões.</w:t>
+      </w:r>
+    </w:p>
+    <w:bookmarkEnd w:id="33"/>
+    <w:bookmarkStart w:id="41" w:name="resiliência"/>
     <w:p>
       <w:pPr>
         <w:pStyle w:val="Ttulo2"/>
       </w:pPr>
       <w:r>
-        <w:t xml:space="preserve">3.2 Resiliência</w:t>
+        <w:t xml:space="preserve">4.2 Resiliência</w:t>
       </w:r>
     </w:p>
     <w:p>
@@ -1294,13 +3781,13 @@
         <w:t xml:space="preserve">O resultado dessas análises é combinado para então estimar o valor de resiliência para cada local.</w:t>
       </w:r>
     </w:p>
-    <w:bookmarkStart w:id="35" w:name="diversidade-da-paisagem"/>
+    <w:bookmarkStart w:id="38" w:name="diversidade-da-paisagem"/>
     <w:p>
       <w:pPr>
         <w:pStyle w:val="Ttulo3"/>
       </w:pPr>
       <w:r>
-        <w:t xml:space="preserve">3.2.1 Diversidade da paisagem</w:t>
+        <w:t xml:space="preserve">4.2.1 Diversidade da paisagem</w:t>
       </w:r>
     </w:p>
     <w:p>
@@ -1346,13 +3833,13 @@
         <w:t xml:space="preserve">) e (d) propriedades do solo em um determinado local.</w:t>
       </w:r>
     </w:p>
-    <w:bookmarkStart w:id="32" w:name="variedade-de-landforms"/>
+    <w:bookmarkStart w:id="34" w:name="variedade-de-landforms"/>
     <w:p>
       <w:pPr>
         <w:pStyle w:val="Ttulo4"/>
       </w:pPr>
       <w:r>
-        <w:t xml:space="preserve">3.2.1.1 Variedade de</w:t>
+        <w:t xml:space="preserve">4.2.1.1 Variedade de</w:t>
       </w:r>
       <w:r>
         <w:t xml:space="preserve"> </w:t>
@@ -1647,14 +4134,14 @@
         <w:t xml:space="preserve">dentro de uma área circular de 450 m no entorno de cada célula de 90 m.</w:t>
       </w:r>
     </w:p>
-    <w:bookmarkEnd w:id="32"/>
-    <w:bookmarkStart w:id="33" w:name="amplitude-altitudinal"/>
+    <w:bookmarkEnd w:id="34"/>
+    <w:bookmarkStart w:id="35" w:name="amplitude-altitudinal"/>
     <w:p>
       <w:pPr>
         <w:pStyle w:val="Ttulo4"/>
       </w:pPr>
       <w:r>
-        <w:t xml:space="preserve">3.2.1.2 Amplitude altitudinal</w:t>
+        <w:t xml:space="preserve">4.2.1.2 Amplitude altitudinal</w:t>
       </w:r>
     </w:p>
     <w:p>
@@ -1687,14 +4174,14 @@
         <w:t xml:space="preserve">(os resíduos de uma regressão linear simples).</w:t>
       </w:r>
     </w:p>
-    <w:bookmarkEnd w:id="33"/>
-    <w:bookmarkStart w:id="34" w:name="densidade-de-banhados"/>
+    <w:bookmarkEnd w:id="35"/>
+    <w:bookmarkStart w:id="36" w:name="densidade-de-banhados"/>
     <w:p>
       <w:pPr>
         <w:pStyle w:val="Ttulo4"/>
       </w:pPr>
       <w:r>
-        <w:t xml:space="preserve">3.2.1.3 Densidade de banhados</w:t>
+        <w:t xml:space="preserve">4.2.1.3 Densidade de banhados</w:t>
       </w:r>
     </w:p>
     <w:p>
@@ -1774,15 +4261,14 @@
         <w:t xml:space="preserve">) na paisagem, que leva em conta a distribuição irregular de áreas úmidas de tamanho reduzido.</w:t>
       </w:r>
     </w:p>
-    <w:bookmarkEnd w:id="34"/>
-    <w:bookmarkEnd w:id="35"/>
-    <w:bookmarkStart w:id="36" w:name="diversidade-de-solo"/>
-    <w:p>
-      <w:pPr>
-        <w:pStyle w:val="Ttulo3"/>
-      </w:pPr>
-      <w:r>
-        <w:t xml:space="preserve">3.2.2 Diversidade de solo</w:t>
+    <w:bookmarkEnd w:id="36"/>
+    <w:bookmarkStart w:id="37" w:name="diversidade-de-solo"/>
+    <w:p>
+      <w:pPr>
+        <w:pStyle w:val="Ttulo4"/>
+      </w:pPr>
+      <w:r>
+        <w:t xml:space="preserve">4.2.1.4 Diversidade de solo</w:t>
       </w:r>
     </w:p>
     <w:p>
@@ -1867,14 +4353,15 @@
         <w:pStyle w:val="Textoindependiente"/>
       </w:pPr>
     </w:p>
-    <w:bookmarkEnd w:id="36"/>
-    <w:bookmarkStart w:id="37" w:name="conectividade-local"/>
+    <w:bookmarkEnd w:id="37"/>
+    <w:bookmarkEnd w:id="38"/>
+    <w:bookmarkStart w:id="39" w:name="conectividade-local"/>
     <w:p>
       <w:pPr>
         <w:pStyle w:val="Ttulo3"/>
       </w:pPr>
       <w:r>
-        <w:t xml:space="preserve">3.2.3 Conectividade local</w:t>
+        <w:t xml:space="preserve">4.2.2 Conectividade local</w:t>
       </w:r>
     </w:p>
     <w:p>
@@ -1971,14 +4458,14 @@
         <w:t xml:space="preserve">A nota de conectividade local para uma célula é igual à área de dispersão, levando em conta a resistência dividida pela área de dispersão teórica se não houvesse resistência.</w:t>
       </w:r>
     </w:p>
-    <w:bookmarkEnd w:id="37"/>
-    <w:bookmarkStart w:id="38" w:name="X29eeab9ab0de43df124e8398aa33595e4e2b412"/>
+    <w:bookmarkEnd w:id="39"/>
+    <w:bookmarkStart w:id="40" w:name="X29eeab9ab0de43df124e8398aa33595e4e2b412"/>
     <w:p>
       <w:pPr>
         <w:pStyle w:val="Ttulo3"/>
       </w:pPr>
       <w:r>
-        <w:t xml:space="preserve">3.2.4 Resiliência: combinando diversidade da paisagem e conectividade local</w:t>
+        <w:t xml:space="preserve">4.2.3 Resiliência: combinando diversidade da paisagem e conectividade local</w:t>
       </w:r>
     </w:p>
     <w:p>
@@ -2176,14 +4663,15 @@
         </m:oMath>
       </m:oMathPara>
     </w:p>
-    <w:bookmarkEnd w:id="38"/>
-    <w:bookmarkStart w:id="39" w:name="dados-padronizados-z-scores"/>
-    <w:p>
-      <w:pPr>
-        <w:pStyle w:val="Ttulo3"/>
-      </w:pPr>
-      <w:r>
-        <w:t xml:space="preserve">3.2.5 Dados padronizados (</w:t>
+    <w:bookmarkEnd w:id="40"/>
+    <w:bookmarkEnd w:id="41"/>
+    <w:bookmarkStart w:id="42" w:name="dados-padronizados-z-scores"/>
+    <w:p>
+      <w:pPr>
+        <w:pStyle w:val="Ttulo2"/>
+      </w:pPr>
+      <w:r>
+        <w:t xml:space="preserve">4.3 Dados padronizados (</w:t>
       </w:r>
       <w:r>
         <w:rPr>
@@ -2280,25 +4768,32 @@
         <w:t xml:space="preserve">São considerados valores médios aqueles com -0,5 a 0,5 desvios padrão ao redor da média.</w:t>
       </w:r>
     </w:p>
-    <w:bookmarkEnd w:id="39"/>
-    <w:bookmarkEnd w:id="40"/>
-    <w:bookmarkEnd w:id="41"/>
-    <w:bookmarkStart w:id="62" w:name="detalhamento-das-análises"/>
+    <w:bookmarkEnd w:id="42"/>
+    <w:bookmarkEnd w:id="43"/>
+    <w:bookmarkStart w:id="64" w:name="detalhamento-das-análises"/>
     <w:p>
       <w:pPr>
         <w:pStyle w:val="Ttulo1"/>
       </w:pPr>
       <w:r>
-        <w:t xml:space="preserve">4. Detalhamento das análises</w:t>
-      </w:r>
-    </w:p>
-    <w:bookmarkStart w:id="42" w:name="regiões-eco-geológicas-1"/>
+        <w:t xml:space="preserve">5. Detalhamento das análises</w:t>
+      </w:r>
+    </w:p>
+    <w:p>
+      <w:pPr>
+        <w:pStyle w:val="FirstParagraph"/>
+      </w:pPr>
+      <w:r>
+        <w:t xml:space="preserve">O detalhamento das análises apresenta uma descrição mais aprofundada da metodologia utilizada para o mapeamento. São apresentadas as bases de dados e o diferentes critérios utilizados para desenvolver as análises, considerando as diversas camadas necessárias para gerar o mapa de resiliência da paisagem.</w:t>
+      </w:r>
+    </w:p>
+    <w:bookmarkStart w:id="44" w:name="regiões-eco-geológicas-1"/>
     <w:p>
       <w:pPr>
         <w:pStyle w:val="Ttulo2"/>
       </w:pPr>
       <w:r>
-        <w:t xml:space="preserve">4.1 Regiões eco-geológicas</w:t>
+        <w:t xml:space="preserve">5.1 Regiões eco-geológicas</w:t>
       </w:r>
     </w:p>
     <w:p>
@@ -2316,7 +4811,7 @@
           <w:bCs/>
           <w:b/>
         </w:rPr>
-        <w:t xml:space="preserve">Domínios Geológicos</w:t>
+        <w:t xml:space="preserve">domínios geológicos</w:t>
       </w:r>
       <w:r>
         <w:t xml:space="preserve"> </w:t>
@@ -2332,13 +4827,13 @@
           <w:bCs/>
           <w:b/>
         </w:rPr>
-        <w:t xml:space="preserve">Ecoregiões</w:t>
-      </w:r>
-      <w:r>
-        <w:t xml:space="preserve"> </w:t>
-      </w:r>
-      <w:r>
-        <w:t xml:space="preserve">do país, que pudessem ser usadas para limitar a variação das variáveis ambientais usadas ao calcular a</w:t>
+        <w:t xml:space="preserve">ecoregiões</w:t>
+      </w:r>
+      <w:r>
+        <w:t xml:space="preserve"> </w:t>
+      </w:r>
+      <w:r>
+        <w:t xml:space="preserve">do país. Essas regiões são usadas para limitar a variação das características ambientais usadas ao calcular a</w:t>
       </w:r>
       <w:r>
         <w:t xml:space="preserve"> </w:t>
@@ -2372,13 +4867,21 @@
           <w:bCs/>
           <w:b/>
         </w:rPr>
-        <w:t xml:space="preserve">Domínios Geológicos</w:t>
-      </w:r>
-      <w:r>
-        <w:t xml:space="preserve"> </w:t>
-      </w:r>
-      <w:r>
-        <w:t xml:space="preserve">são grupos de unidades geológicas, separados pelas similidades nas classificações de tipo de rocha. Os domínios foram criados a partir da classificação feita pela CPRM (Serviços Geológico do Brasil). A classificação por unidades geológicas consistia em um número muito grande de categorias para o Brasil (aproximadamente 1350), por esse motivo utilizamos um agrupamento dessas categorias por</w:t>
+        <w:t xml:space="preserve">domínios geológicos</w:t>
+      </w:r>
+      <w:r>
+        <w:t xml:space="preserve"> </w:t>
+      </w:r>
+      <w:r>
+        <w:t xml:space="preserve">são grupos de unidades geológicas, separados pelas similidades nas classificações de tipo de rocha. Os domínios foram criados a partir da classificação feita pela CPRM (Serviços Geológico do Brasil). A classificação por unidades geológicas consistia em um número muito grande de categorias para o Brasil (aproximadamente 1350), por esse motivo utilizamos um agrupamento dessas categorias por domínios geológicos (14 domínios).</w:t>
+      </w:r>
+    </w:p>
+    <w:p>
+      <w:pPr>
+        <w:pStyle w:val="Textoindependiente"/>
+      </w:pPr>
+      <w:r>
+        <w:t xml:space="preserve">Já as</w:t>
       </w:r>
       <w:r>
         <w:t xml:space="preserve"> </w:t>
@@ -2388,37 +4891,13 @@
           <w:bCs/>
           <w:b/>
         </w:rPr>
-        <w:t xml:space="preserve">Domínios Geológicos</w:t>
-      </w:r>
-      <w:r>
-        <w:t xml:space="preserve"> </w:t>
-      </w:r>
-      <w:r>
-        <w:t xml:space="preserve">(14 domínios).</w:t>
-      </w:r>
-    </w:p>
-    <w:p>
-      <w:pPr>
-        <w:pStyle w:val="Textoindependiente"/>
-      </w:pPr>
-      <w:r>
-        <w:t xml:space="preserve">Já as</w:t>
-      </w:r>
-      <w:r>
-        <w:t xml:space="preserve"> </w:t>
-      </w:r>
-      <w:r>
-        <w:rPr>
-          <w:bCs/>
-          <w:b/>
-        </w:rPr>
-        <w:t xml:space="preserve">Ecoregiões</w:t>
-      </w:r>
-      <w:r>
-        <w:t xml:space="preserve"> </w:t>
-      </w:r>
-      <w:r>
-        <w:t xml:space="preserve">são agrupamentos de regiões ecológicas similiares, consistem em unidades biogeográficas que compartilhem comunidades naturais de espécies, dinâmicas naturais e condições ambientais</w:t>
+        <w:t xml:space="preserve">ecoregiões</w:t>
+      </w:r>
+      <w:r>
+        <w:t xml:space="preserve"> </w:t>
+      </w:r>
+      <w:r>
+        <w:t xml:space="preserve">são agrupamentos de regiões ecológicas similiares e consistem em unidades biogeográficas que compartilhem comunidades naturais de espécies, dinâmicas naturais e condições ambientais</w:t>
       </w:r>
       <w:r>
         <w:t xml:space="preserve"> </w:t>
@@ -2675,7 +5154,7 @@
         <w:t xml:space="preserve"> </w:t>
       </w:r>
       <w:r>
-        <w:t xml:space="preserve">representam os domínios geológicos e</w:t>
+        <w:t xml:space="preserve">representa os domínios geológicos e</w:t>
       </w:r>
       <w:r>
         <w:t xml:space="preserve"> </w:t>
@@ -2688,23 +5167,20 @@
         <w:t xml:space="preserve">EE</w:t>
       </w:r>
       <w:r>
-        <w:t xml:space="preserve"> </w:t>
-      </w:r>
-      <w:r>
-        <w:t xml:space="preserve">as categorias de ecoregiões.</w:t>
-      </w:r>
-      <w:r>
-        <w:t xml:space="preserve"> </w:t>
-      </w:r>
-    </w:p>
-    <w:bookmarkEnd w:id="42"/>
-    <w:bookmarkStart w:id="61" w:name="resiliência-da-paisagem"/>
+        <w:t xml:space="preserve">, as categorias de ecoregiões.</w:t>
+      </w:r>
+      <w:r>
+        <w:t xml:space="preserve"> </w:t>
+      </w:r>
+    </w:p>
+    <w:bookmarkEnd w:id="44"/>
+    <w:bookmarkStart w:id="63" w:name="resiliência-da-paisagem"/>
     <w:p>
       <w:pPr>
         <w:pStyle w:val="Ttulo2"/>
       </w:pPr>
       <w:r>
-        <w:t xml:space="preserve">4.2 Resiliência da Paisagem</w:t>
+        <w:t xml:space="preserve">5.2 Resiliência da Paisagem</w:t>
       </w:r>
     </w:p>
     <w:p>
@@ -2712,7 +5188,7 @@
         <w:pStyle w:val="FirstParagraph"/>
       </w:pPr>
       <w:r>
-        <w:t xml:space="preserve">A Resiliência da Paisagem foi calculada como a média entre os valores padronizados (</w:t>
+        <w:t xml:space="preserve">A resiliência da paisagem foi calculada como a média entre os valores padronizados (</w:t>
       </w:r>
       <m:oMath>
         <m:r>
@@ -2732,14 +5208,14 @@
             <w:bCs/>
             <w:b/>
           </w:rPr>
-          <w:t xml:space="preserve">Diversidade da Paisagem</w:t>
+          <w:t xml:space="preserve">diversidade da paisagem</w:t>
         </w:r>
       </w:hyperlink>
       <w:r>
         <w:t xml:space="preserve"> </w:t>
       </w:r>
       <w:r>
-        <w:t xml:space="preserve">e</w:t>
+        <w:t xml:space="preserve">e de</w:t>
       </w:r>
       <w:r>
         <w:t xml:space="preserve"> </w:t>
@@ -2751,11 +5227,11 @@
             <w:bCs/>
             <w:b/>
           </w:rPr>
-          <w:t xml:space="preserve">Conectividade Local</w:t>
+          <w:t xml:space="preserve">conectividade local</w:t>
         </w:r>
       </w:hyperlink>
       <w:r>
-        <w:t xml:space="preserve">. Todas as imagens utilizadas para o cálculo de Resiliência estão na escala de 90 metros e foram reprojetadas para o</w:t>
+        <w:t xml:space="preserve">. Todas as imagens utilizadas para o cálculo de resiliência estão na escala de 90 m e foram reprojetadas para o</w:t>
       </w:r>
       <w:r>
         <w:t xml:space="preserve"> </w:t>
@@ -2781,13 +5257,13 @@
         <w:t xml:space="preserve">.</w:t>
       </w:r>
     </w:p>
-    <w:bookmarkStart w:id="56" w:name="diversidade-da-paisagem-1"/>
+    <w:bookmarkStart w:id="58" w:name="diversidade-da-paisagem-1"/>
     <w:p>
       <w:pPr>
         <w:pStyle w:val="Ttulo3"/>
       </w:pPr>
       <w:r>
-        <w:t xml:space="preserve">4.2.1 Diversidade da paisagem</w:t>
+        <w:t xml:space="preserve">5.2.1 Diversidade da paisagem</w:t>
       </w:r>
     </w:p>
     <w:p>
@@ -2828,14 +5304,32 @@
       <w:r>
         <w:t xml:space="preserve"> </w:t>
       </w:r>
-      <w:hyperlink w:anchor="formas-de-relevo">
+      <w:hyperlink w:anchor="variedade-de-landforms">
         <w:r>
           <w:rPr>
             <w:rStyle w:val="Hipervnculo"/>
             <w:bCs/>
             <w:b/>
           </w:rPr>
-          <w:t xml:space="preserve">Variedade de Formas de Relevo</w:t>
+          <w:t xml:space="preserve">Variedade de</w:t>
+        </w:r>
+        <w:r>
+          <w:rPr>
+            <w:rStyle w:val="Hipervnculo"/>
+            <w:bCs/>
+            <w:b/>
+          </w:rPr>
+          <w:t xml:space="preserve"> </w:t>
+        </w:r>
+        <w:r>
+          <w:rPr>
+            <w:rStyle w:val="Hipervnculo"/>
+            <w:iCs/>
+            <w:i/>
+            <w:bCs/>
+            <w:b/>
+          </w:rPr>
+          <w:t xml:space="preserve">landforms</w:t>
         </w:r>
       </w:hyperlink>
       <w:r>
@@ -2851,7 +5345,7 @@
             <w:bCs/>
             <w:b/>
           </w:rPr>
-          <w:t xml:space="preserve">Amplitude Altitudinal</w:t>
+          <w:t xml:space="preserve">Amplitude altitudinal</w:t>
         </w:r>
       </w:hyperlink>
       <w:r>
@@ -2867,7 +5361,7 @@
             <w:bCs/>
             <w:b/>
           </w:rPr>
-          <w:t xml:space="preserve">Densidade de Banhados</w:t>
+          <w:t xml:space="preserve">Densidade de banhados</w:t>
         </w:r>
       </w:hyperlink>
       <w:r>
@@ -2886,7 +5380,7 @@
             <w:bCs/>
             <w:b/>
           </w:rPr>
-          <w:t xml:space="preserve">Diversidade de Solo</w:t>
+          <w:t xml:space="preserve">Diversidade de solo</w:t>
         </w:r>
       </w:hyperlink>
       <w:r>
@@ -2899,16 +5393,26 @@
         <w:t xml:space="preserve">(Gorelick et al. 2017)</w:t>
       </w:r>
       <w:r>
-        <w:t xml:space="preserve">. Isso possibilita com que nossas análises sejam de livre acesso e que contribuam para uma ciência mais transparente e livre.</w:t>
-      </w:r>
-    </w:p>
-    <w:bookmarkStart w:id="52" w:name="formas-de-relevo"/>
+        <w:t xml:space="preserve">. Isso possibilita que nossas análises sejam de livre acesso e que contribuam para uma ciência mais transparente e livre.</w:t>
+      </w:r>
+    </w:p>
+    <w:bookmarkStart w:id="54" w:name="variedade-de-landforms-1"/>
     <w:p>
       <w:pPr>
         <w:pStyle w:val="Ttulo4"/>
       </w:pPr>
       <w:r>
-        <w:t xml:space="preserve">4.2.1.1 Formas de Relevo</w:t>
+        <w:t xml:space="preserve">5.2.1.1 Variedade de</w:t>
+      </w:r>
+      <w:r>
+        <w:t xml:space="preserve"> </w:t>
+      </w:r>
+      <w:r>
+        <w:rPr>
+          <w:iCs/>
+          <w:i/>
+        </w:rPr>
+        <w:t xml:space="preserve">landforms</w:t>
       </w:r>
     </w:p>
     <w:p>
@@ -2916,7 +5420,23 @@
         <w:pStyle w:val="FirstParagraph"/>
       </w:pPr>
       <w:r>
-        <w:t xml:space="preserve">A classificação e distribuição espacial das formas de relevo são a base para o cálculo da</w:t>
+        <w:t xml:space="preserve">A classificação e distribuição espacial de</w:t>
+      </w:r>
+      <w:r>
+        <w:t xml:space="preserve"> </w:t>
+      </w:r>
+      <w:r>
+        <w:rPr>
+          <w:iCs/>
+          <w:i/>
+        </w:rPr>
+        <w:t xml:space="preserve">lanforms</w:t>
+      </w:r>
+      <w:r>
+        <w:t xml:space="preserve"> </w:t>
+      </w:r>
+      <w:r>
+        <w:t xml:space="preserve">(formas de relevo) são a base para o cálculo da</w:t>
       </w:r>
       <w:r>
         <w:t xml:space="preserve"> </w:t>
@@ -2977,7 +5497,7 @@
           <w:bCs/>
           <w:b/>
         </w:rPr>
-        <w:t xml:space="preserve">orientação</w:t>
+        <w:t xml:space="preserve">orientação do relevo</w:t>
       </w:r>
       <w:r>
         <w:t xml:space="preserve"> </w:t>
@@ -3107,7 +5627,7 @@
         <w:pStyle w:val="Textoindependiente"/>
       </w:pPr>
       <w:r>
-        <w:t xml:space="preserve">Nossa metodologia de classificação de formas de relevo foi baseada em estudos prévios executados pela equipe de</w:t>
+        <w:t xml:space="preserve">A metodologia de classificação de formas de relevo foi baseada em estudos prévios conduzidos pela equipe da</w:t>
       </w:r>
       <w:r>
         <w:t xml:space="preserve"> </w:t>
@@ -3117,7 +5637,7 @@
           <w:bCs/>
           <w:b/>
         </w:rPr>
-        <w:t xml:space="preserve">Ciências da TNC Global</w:t>
+        <w:t xml:space="preserve">TNC América do Norte</w:t>
       </w:r>
       <w:r>
         <w:t xml:space="preserve">, publicada inicialmente em 2014</w:t>
@@ -3142,6 +5662,9 @@
       </w:r>
       <w:r>
         <w:t xml:space="preserve">.</w:t>
+      </w:r>
+      <w:r>
+        <w:t xml:space="preserve"> </w:t>
       </w:r>
     </w:p>
     <w:p>
@@ -3203,7 +5726,7 @@
         <w:t xml:space="preserve">(Yamazaki et al. 2017)</w:t>
       </w:r>
       <w:r>
-        <w:t xml:space="preserve">, em uma escala de 90 metros. Escolhemos utilizar esse DEM por ser um produto em escala global, de livre acesso e com correções de vários viéses de modelos de elevação, que possibilitam que nosso trabalho seja replicável e mais próximo a realidade dos biomas que modelamos.</w:t>
+        <w:t xml:space="preserve">, em uma escala de 90 m. Escolhemos utilizar esse DEM por ser um produto em escala global, de livre acesso e com correções de vários viéses de modelos de elevação, que possibilitam que nosso trabalho seja replicável e mais próximo da realidade dos biomas que modelamos.</w:t>
       </w:r>
     </w:p>
     <w:p>
@@ -3237,7 +5760,7 @@
         <w:t xml:space="preserve"> </w:t>
       </w:r>
       <w:r>
-        <w:t xml:space="preserve">que é um produto derivado do Merit-DEM e que possibilita o cálculo do acúmulo de fluxo em uma escala glogal e corrigada para o efeito da densidade de árvores no cálculo da rede hidrográfica da região</w:t>
+        <w:t xml:space="preserve">que é um produto derivado do Merit-DEM e que possibilita o cálculo do acúmulo de fluxo em uma escala glogal e corrigida para o efeito da densidade de árvores no cálculo da rede hidrográfica da região</w:t>
       </w:r>
       <w:r>
         <w:t xml:space="preserve"> </w:t>
@@ -3296,7 +5819,7 @@
         <w:t xml:space="preserve">áreas umidas</w:t>
       </w:r>
       <w:r>
-        <w:t xml:space="preserve">, nós incluímos as classes de água do MapBiomas</w:t>
+        <w:t xml:space="preserve">, nós incluímos as classes de água do MapBiomas Coleção 7</w:t>
       </w:r>
       <w:r>
         <w:t xml:space="preserve"> </w:t>
@@ -3308,13 +5831,13 @@
         <w:t xml:space="preserve">. O MapBiomas é um projeto nacional de mapeamento e classificação de mudanças do uso do solo dos últimos 30 anos a partir de dados de sensoriamento remoto.</w:t>
       </w:r>
     </w:p>
-    <w:bookmarkStart w:id="43" w:name="índice-de-posição-topográfica-tpi"/>
+    <w:bookmarkStart w:id="45" w:name="índice-de-posição-topográfica-tpi"/>
     <w:p>
       <w:pPr>
         <w:pStyle w:val="Ttulo5"/>
       </w:pPr>
       <w:r>
-        <w:t xml:space="preserve">4.2.1.1.1 Índice de posição topográfica (TPI)</w:t>
+        <w:t xml:space="preserve">5.2.1.1.1 Índice de posição topográfica (TPI)</w:t>
       </w:r>
     </w:p>
     <w:p>
@@ -3552,14 +6075,14 @@
         <w:t xml:space="preserve">. Os tamanhos das janelas foram definidos visualmente para que melhor representassem as formas de relevo.</w:t>
       </w:r>
     </w:p>
-    <w:bookmarkEnd w:id="43"/>
-    <w:bookmarkStart w:id="44" w:name="orientação-do-relevo"/>
+    <w:bookmarkEnd w:id="45"/>
+    <w:bookmarkStart w:id="46" w:name="orientação-do-relevo"/>
     <w:p>
       <w:pPr>
         <w:pStyle w:val="Ttulo5"/>
       </w:pPr>
       <w:r>
-        <w:t xml:space="preserve">4.2.1.1.2 Orientação do relevo</w:t>
+        <w:t xml:space="preserve">5.2.1.1.2 Orientação do relevo</w:t>
       </w:r>
     </w:p>
     <w:p>
@@ -3567,23 +6090,7 @@
         <w:pStyle w:val="FirstParagraph"/>
       </w:pPr>
       <w:r>
-        <w:t xml:space="preserve">A</w:t>
-      </w:r>
-      <w:r>
-        <w:t xml:space="preserve"> </w:t>
-      </w:r>
-      <w:r>
-        <w:rPr>
-          <w:bCs/>
-          <w:b/>
-        </w:rPr>
-        <w:t xml:space="preserve">orientação do relevo</w:t>
-      </w:r>
-      <w:r>
-        <w:t xml:space="preserve"> </w:t>
-      </w:r>
-      <w:r>
-        <w:t xml:space="preserve">é calculado como um gradiente local das 4 células adjacentes, os resultados são apresentado em graus que representam a direção do relevo (0º = Norte, 90º = Leste, 180º = Sul e 270º = Oeste). Nós dividimos os resultados do aspecto em dois grupos baseados na quantidade de incidência solar, sendo células com valores entre 90º e 270º classificados como</w:t>
+        <w:t xml:space="preserve">A orientação do relevo é calculado como um gradiente local das 4 células adjacentes. Os resultados são apresentado em graus que representam a direção do relevo (0º = Norte, 90º = Leste, 180º = Sul e 270º = Oeste). Nós dividimos os resultados do aspecto em dois grupos baseados na quantidade de incidência solar, sendo células com valores entre 90º e 270º classificados como</w:t>
       </w:r>
       <w:r>
         <w:t xml:space="preserve"> </w:t>
@@ -3599,7 +6106,7 @@
         <w:t xml:space="preserve"> </w:t>
       </w:r>
       <w:r>
-        <w:t xml:space="preserve">e valores entre 0º a 90º e 270º a 360º foram classificados como</w:t>
+        <w:t xml:space="preserve">e valores entre 0º a 90º e 270º a 360º, classificados como</w:t>
       </w:r>
       <w:r>
         <w:t xml:space="preserve"> </w:t>
@@ -3615,14 +6122,14 @@
         <w:t xml:space="preserve">.</w:t>
       </w:r>
     </w:p>
-    <w:bookmarkEnd w:id="44"/>
-    <w:bookmarkStart w:id="46" w:name="inclinação-do-relevo"/>
+    <w:bookmarkEnd w:id="46"/>
+    <w:bookmarkStart w:id="48" w:name="inclinação-do-relevo"/>
     <w:p>
       <w:pPr>
         <w:pStyle w:val="Ttulo5"/>
       </w:pPr>
       <w:r>
-        <w:t xml:space="preserve">4.2.1.1.3 Inclinação do Relevo</w:t>
+        <w:t xml:space="preserve">5.2.1.1.3 Inclinação do Relevo</w:t>
       </w:r>
     </w:p>
     <w:p>
@@ -3630,43 +6137,27 @@
         <w:pStyle w:val="FirstParagraph"/>
       </w:pPr>
       <w:r>
-        <w:t xml:space="preserve">A</w:t>
-      </w:r>
-      <w:r>
-        <w:t xml:space="preserve"> </w:t>
-      </w:r>
-      <w:r>
-        <w:rPr>
-          <w:bCs/>
-          <w:b/>
-        </w:rPr>
-        <w:t xml:space="preserve">inclinação do relevo</w:t>
-      </w:r>
-      <w:r>
-        <w:t xml:space="preserve"> </w:t>
-      </w:r>
-      <w:r>
-        <w:t xml:space="preserve">é calculada como um gradiente local das 4 células adjacentes, os resultados são apresentado em graus que representam a inclinação do relevo (0º a 90º). A inclinação foi dividida em 5 grupos baseado em faixas de inclinação, para melhor classificar diferentes formas do relevo (</w:t>
+        <w:t xml:space="preserve">A inclinação do relevo é calculada como um gradiente local das 4 células adjacentes, os resultados são apresentado em graus que representam a inclinação do relevo (0º a 90º). A inclinação foi dividida em 5 grupos baseado em faixas de inclinação, para melhor classificar diferentes formas do relevo (</w:t>
       </w:r>
       <w:hyperlink w:anchor="tbl-inclinacao">
         <w:r>
           <w:rPr>
             <w:rStyle w:val="Hipervnculo"/>
           </w:rPr>
-          <w:t xml:space="preserve">Tabela 4.1</w:t>
+          <w:t xml:space="preserve">Tabela 5.1</w:t>
         </w:r>
       </w:hyperlink>
       <w:r>
         <w:t xml:space="preserve">).</w:t>
       </w:r>
     </w:p>
-    <w:bookmarkStart w:id="45" w:name="tbl-inclinacao"/>
+    <w:bookmarkStart w:id="47" w:name="tbl-inclinacao"/>
     <w:p>
       <w:pPr>
         <w:pStyle w:val="TableCaption"/>
       </w:pPr>
       <w:r>
-        <w:t xml:space="preserve">Tabela 4.1: Classes de declividade usadas para a classificação de</w:t>
+        <w:t xml:space="preserve">Tabela 5.1: Classes de declividade usadas para a classificação de</w:t>
       </w:r>
       <w:r>
         <w:t xml:space="preserve"> </w:t>
@@ -3685,7 +6176,7 @@
         <w:tblW w:type="auto" w:w="0"/>
         <w:tblLook w:firstRow="1" w:lastRow="0" w:firstColumn="0" w:lastColumn="0" w:noHBand="0" w:noVBand="0" w:val="0020"/>
         <w:jc w:val="start"/>
-        <w:tblCaption w:val="Tabela 4.1: Classes de declividade usadas para a classificação de landforms"/>
+        <w:tblCaption w:val="Tabela 5.1: Classes de declividade usadas para a classificação de landforms"/>
       </w:tblPr>
       <w:tblGrid>
         <w:gridCol w:w="3960"/>
@@ -3851,15 +6342,15 @@
         </w:tc>
       </w:tr>
     </w:tbl>
-    <w:bookmarkEnd w:id="45"/>
-    <w:bookmarkEnd w:id="46"/>
-    <w:bookmarkStart w:id="47" w:name="índice-de-umidade"/>
+    <w:bookmarkEnd w:id="47"/>
+    <w:bookmarkEnd w:id="48"/>
+    <w:bookmarkStart w:id="49" w:name="índice-de-umidade"/>
     <w:p>
       <w:pPr>
         <w:pStyle w:val="Ttulo5"/>
       </w:pPr>
       <w:r>
-        <w:t xml:space="preserve">4.2.1.1.4 Índice de umidade</w:t>
+        <w:t xml:space="preserve">5.2.1.1.4 Índice de umidade</w:t>
       </w:r>
     </w:p>
     <w:p>
@@ -4096,17 +6587,27 @@
         <w:pStyle w:val="Textoindependiente"/>
       </w:pPr>
       <w:r>
-        <w:t xml:space="preserve">Classificamos como áreas úmidas somente regiões que apresentassem um valor do índice de umidade acima de 3000 e definimos esse valor para que visualmente pudessemos capturar a distribuição dos cursos d’água sem superestimar outras áreas planas. Porém, esse corte do índice não consegue classificar bem corpos de água com grandes extensões (Amazonas, represas e grandes lagos), por isso nós corrigimos a classificação sobrepondo a camada do índice de umidade com a camada de águas do MapBiomas.</w:t>
-      </w:r>
-    </w:p>
-    <w:bookmarkEnd w:id="47"/>
-    <w:bookmarkStart w:id="50" w:name="X9a8d97ca7581412efd3750847bbb75fbec36651"/>
+        <w:t xml:space="preserve">Classificamos como áreas úmidas somente regiões que apresentassem um valor do índice de umidade acima de 3000 e definimos esse valor para que visualmente pudéssemos capturar a distribuição dos cursos d’água sem superestimar outras áreas planas. Porém, esse corte do índice não consegue classificar bem corpos de água com grandes extensões (por exemplo, rio Amazonas, represas e grandes lagos), por isso nós corrigimos a classificação sobrepondo a camada do índice de umidade com a camada de águas do MapBiomas.</w:t>
+      </w:r>
+    </w:p>
+    <w:bookmarkEnd w:id="49"/>
+    <w:bookmarkStart w:id="52" w:name="Xc395ed541921af744c68b4a218ac9d27479a7a0"/>
     <w:p>
       <w:pPr>
         <w:pStyle w:val="Ttulo5"/>
       </w:pPr>
       <w:r>
-        <w:t xml:space="preserve">4.2.1.1.5 Combinando as variáveis e Classificando as formas de relevo</w:t>
+        <w:t xml:space="preserve">5.2.1.1.5 Combinando as variáveis e classificando as</w:t>
+      </w:r>
+      <w:r>
+        <w:t xml:space="preserve"> </w:t>
+      </w:r>
+      <w:r>
+        <w:rPr>
+          <w:iCs/>
+          <w:i/>
+        </w:rPr>
+        <w:t xml:space="preserve">landforms</w:t>
       </w:r>
     </w:p>
     <w:p>
@@ -4114,7 +6615,80 @@
         <w:pStyle w:val="FirstParagraph"/>
       </w:pPr>
       <w:r>
-        <w:t xml:space="preserve">A partir das classificações de todas as variáveis anteriores podemos gerar um código representativo para combinar todas elas. Começamos multiplicando índices de umidade por 1000, aspect por 100, TPI por 10 e slope por 1. Dessa forma, podemos classificar os tipos de formas de relevo que são melhor representadas pelas diferenças em cada variável. Por exemplo, o código 11 representa áreas de baixa inclinação do relevo e uma posição do relevo mais alta que o entorno, sendo portanto um topo de montanha (Summit). No entanto, alguns códigos tiveram que ser bem inspecionados para separar alguns tipos de landforms como Sideslopes de Valleys e Toeslopes</w:t>
+        <w:t xml:space="preserve">A partir das classificações de todas as variáveis anteriores podemos gerar um código representativo para combinar todas elas. Começamos multiplicando índices de umidade por 1000, aspect por 100, TPI por 10 e slope por 1. Dessa forma, podemos classificar os tipos de formas de relevo que são melhor representadas pelas diferenças em cada variável.</w:t>
+      </w:r>
+    </w:p>
+    <w:p>
+      <w:pPr>
+        <w:pStyle w:val="Textoindependiente"/>
+      </w:pPr>
+      <w:r>
+        <w:t xml:space="preserve">Por exemplo, o código 11 representa áreas de baixa inclinação do relevo e uma posição do relevo mais alta que o entorno, sendo portanto um topo de montanha (</w:t>
+      </w:r>
+      <w:r>
+        <w:rPr>
+          <w:iCs/>
+          <w:i/>
+        </w:rPr>
+        <w:t xml:space="preserve">summit</w:t>
+      </w:r>
+      <w:r>
+        <w:t xml:space="preserve">). No entanto, alguns códigos tiveram que ser inspecionados para separar alguns tipos de</w:t>
+      </w:r>
+      <w:r>
+        <w:t xml:space="preserve"> </w:t>
+      </w:r>
+      <w:r>
+        <w:rPr>
+          <w:iCs/>
+          <w:i/>
+        </w:rPr>
+        <w:t xml:space="preserve">landforms</w:t>
+      </w:r>
+      <w:r>
+        <w:t xml:space="preserve"> </w:t>
+      </w:r>
+      <w:r>
+        <w:t xml:space="preserve">como foi o caso para</w:t>
+      </w:r>
+      <w:r>
+        <w:t xml:space="preserve"> </w:t>
+      </w:r>
+      <w:r>
+        <w:rPr>
+          <w:iCs/>
+          <w:i/>
+        </w:rPr>
+        <w:t xml:space="preserve">sideslopes</w:t>
+      </w:r>
+      <w:r>
+        <w:t xml:space="preserve">,</w:t>
+      </w:r>
+      <w:r>
+        <w:t xml:space="preserve"> </w:t>
+      </w:r>
+      <w:r>
+        <w:rPr>
+          <w:iCs/>
+          <w:i/>
+        </w:rPr>
+        <w:t xml:space="preserve">valleys</w:t>
+      </w:r>
+      <w:r>
+        <w:t xml:space="preserve"> </w:t>
+      </w:r>
+      <w:r>
+        <w:t xml:space="preserve">e</w:t>
+      </w:r>
+      <w:r>
+        <w:t xml:space="preserve"> </w:t>
+      </w:r>
+      <w:r>
+        <w:rPr>
+          <w:iCs/>
+          <w:i/>
+        </w:rPr>
+        <w:t xml:space="preserve">toeslopes</w:t>
       </w:r>
       <w:r>
         <w:t xml:space="preserve"> </w:t>
@@ -4124,20 +6698,20 @@
           <w:rPr>
             <w:rStyle w:val="Hipervnculo"/>
           </w:rPr>
-          <w:t xml:space="preserve">Tabela 4.2</w:t>
+          <w:t xml:space="preserve">Tabela 5.2</w:t>
         </w:r>
       </w:hyperlink>
       <w:r>
         <w:t xml:space="preserve">.</w:t>
       </w:r>
     </w:p>
-    <w:bookmarkStart w:id="48" w:name="tbl-combinacoes"/>
+    <w:bookmarkStart w:id="50" w:name="tbl-combinacoes"/>
     <w:p>
       <w:pPr>
         <w:pStyle w:val="TableCaption"/>
       </w:pPr>
       <w:r>
-        <w:t xml:space="preserve">Tabela 4.2: Combinações entre as variáveis para classificar as formas de relevo</w:t>
+        <w:t xml:space="preserve">Tabela 5.2: Combinações entre as variáveis para classificar as formas de relevo</w:t>
       </w:r>
     </w:p>
     <w:tbl>
@@ -4146,7 +6720,7 @@
         <w:tblW w:type="auto" w:w="0"/>
         <w:tblLook w:firstRow="1" w:lastRow="0" w:firstColumn="0" w:lastColumn="0" w:noHBand="0" w:noVBand="0" w:val="0020"/>
         <w:jc w:val="start"/>
-        <w:tblCaption w:val="Tabela 4.2: Combinações entre as variáveis para classificar as formas de relevo"/>
+        <w:tblCaption w:val="Tabela 5.2: Combinações entre as variáveis para classificar as formas de relevo"/>
       </w:tblPr>
       <w:tblGrid>
         <w:gridCol w:w="3960"/>
@@ -5924,7 +8498,7 @@
         </w:tc>
       </w:tr>
     </w:tbl>
-    <w:bookmarkEnd w:id="48"/>
+    <w:bookmarkEnd w:id="50"/>
     <w:p>
       <w:pPr>
         <w:pStyle w:val="Textoindependiente"/>
@@ -5940,20 +8514,20 @@
           <w:rPr>
             <w:rStyle w:val="Hipervnculo"/>
           </w:rPr>
-          <w:t xml:space="preserve">Tabela 4.3</w:t>
+          <w:t xml:space="preserve">Tabela 5.3</w:t>
         </w:r>
       </w:hyperlink>
       <w:r>
         <w:t xml:space="preserve">.</w:t>
       </w:r>
     </w:p>
-    <w:bookmarkStart w:id="49" w:name="tbl-landforms"/>
+    <w:bookmarkStart w:id="51" w:name="tbl-landforms"/>
     <w:p>
       <w:pPr>
         <w:pStyle w:val="TableCaption"/>
       </w:pPr>
       <w:r>
-        <w:t xml:space="preserve">Tabela 4.3: Códigos das formas de relevo obtidas após classificação das variáveis</w:t>
+        <w:t xml:space="preserve">Tabela 5.3: Códigos das formas de relevo obtidas após classificação das variáveis</w:t>
       </w:r>
     </w:p>
     <w:tbl>
@@ -5962,7 +8536,7 @@
         <w:tblW w:type="auto" w:w="0"/>
         <w:tblLook w:firstRow="1" w:lastRow="0" w:firstColumn="0" w:lastColumn="0" w:noHBand="0" w:noVBand="0" w:val="0020"/>
         <w:jc w:val="start"/>
-        <w:tblCaption w:val="Tabela 4.3: Códigos das formas de relevo obtidas após classificação das variáveis"/>
+        <w:tblCaption w:val="Tabela 5.3: Códigos das formas de relevo obtidas após classificação das variáveis"/>
       </w:tblPr>
       <w:tblGrid>
         <w:gridCol w:w="3960"/>
@@ -6362,15 +8936,25 @@
         </w:tc>
       </w:tr>
     </w:tbl>
-    <w:bookmarkEnd w:id="49"/>
-    <w:bookmarkEnd w:id="50"/>
-    <w:bookmarkStart w:id="51" w:name="variedade-de-formas-de-relevo"/>
+    <w:bookmarkEnd w:id="51"/>
+    <w:bookmarkEnd w:id="52"/>
+    <w:bookmarkStart w:id="53" w:name="gerando-a-variedade-de-landforms"/>
     <w:p>
       <w:pPr>
         <w:pStyle w:val="Ttulo5"/>
       </w:pPr>
       <w:r>
-        <w:t xml:space="preserve">4.2.1.1.6 Variedade de Formas de relevo</w:t>
+        <w:t xml:space="preserve">5.2.1.1.6 Gerando a variedade de</w:t>
+      </w:r>
+      <w:r>
+        <w:t xml:space="preserve"> </w:t>
+      </w:r>
+      <w:r>
+        <w:rPr>
+          <w:iCs/>
+          <w:i/>
+        </w:rPr>
+        <w:t xml:space="preserve">landforms</w:t>
       </w:r>
     </w:p>
     <w:p>
@@ -6378,20 +8962,36 @@
         <w:pStyle w:val="FirstParagraph"/>
       </w:pPr>
       <w:r>
-        <w:t xml:space="preserve">Para utilizar no cálculo de</w:t>
+        <w:t xml:space="preserve">A variedade de</w:t>
       </w:r>
       <w:r>
         <w:t xml:space="preserve"> </w:t>
       </w:r>
       <w:r>
         <w:rPr>
-          <w:bCs/>
-          <w:b/>
+          <w:iCs/>
+          <w:i/>
         </w:rPr>
-        <w:t xml:space="preserve">diversidade da paisagem</w:t>
-      </w:r>
-      <w:r>
-        <w:t xml:space="preserve">, calculamos a variedade de formas de relevo como a soma dos diferentes tipos de formas, dentro de um</w:t>
+        <w:t xml:space="preserve">landforms</w:t>
+      </w:r>
+      <w:r>
+        <w:t xml:space="preserve"> </w:t>
+      </w:r>
+      <w:r>
+        <w:t xml:space="preserve">foi calculada como a soma dos diferentes tipos de</w:t>
+      </w:r>
+      <w:r>
+        <w:t xml:space="preserve"> </w:t>
+      </w:r>
+      <w:r>
+        <w:rPr>
+          <w:iCs/>
+          <w:i/>
+        </w:rPr>
+        <w:t xml:space="preserve">landforms</w:t>
+      </w:r>
+      <w:r>
+        <w:t xml:space="preserve">, dentro de um</w:t>
       </w:r>
       <w:r>
         <w:t xml:space="preserve"> </w:t>
@@ -6407,7 +9007,24 @@
         <w:t xml:space="preserve"> </w:t>
       </w:r>
       <w:r>
-        <w:t xml:space="preserve">circular da célula focal. O tamanho do raio do kernel foi definido calculando a variedade em diferentes raios (2, 5, 7, 10, 15, 20 células) e calculando o ganho de variedade a cada aumento de raio. O raio escolhido foi aquele que o subsequente não adicionou variedade. Desta forma, o raio representa o nível de resolução da paisagem que captura o máximo de variedade de landforms. Raios maiores podem aumentar a variedade, mas devido a mudança de paisagem. Assim, o raio escolhido foi de 5 células de raio (450 metros) para todo o Brasil.</w:t>
+        <w:t xml:space="preserve">circular da célula focal. O tamanho do raio do kernel foi definido calculando a variedade em diferentes raios (2, 5, 7, 10, 15, 20 células) e calculando o ganho de variedade a cada aumento de raio. O raio escolhido foi aquele em que o seu subsequente não adicionou variedade.</w:t>
+      </w:r>
+    </w:p>
+    <w:p>
+      <w:pPr>
+        <w:pStyle w:val="Textoindependiente"/>
+      </w:pPr>
+      <w:r>
+        <w:t xml:space="preserve">Desta forma, o raio representa o nível de resolução da paisagem que captura o máximo de variedade de landforms.</w:t>
+      </w:r>
+      <w:r>
+        <w:t xml:space="preserve"> </w:t>
+      </w:r>
+      <w:r>
+        <w:t xml:space="preserve"> </w:t>
+      </w:r>
+      <w:r>
+        <w:t xml:space="preserve">Assim, o raio escolhido foi de 5 células de raio (450 m) para todo o Brasil.</w:t>
       </w:r>
       <w:r>
         <w:t xml:space="preserve"> </w:t>
@@ -6583,18 +9200,18 @@
         <w:t xml:space="preserve"> </w:t>
       </w:r>
       <w:r>
-        <w:t xml:space="preserve">usando as médias e desvios padrões dentro de cada uma das classes.</w:t>
-      </w:r>
-    </w:p>
-    <w:bookmarkEnd w:id="51"/>
-    <w:bookmarkEnd w:id="52"/>
-    <w:bookmarkStart w:id="53" w:name="amplitude-altitudinal-1"/>
+        <w:t xml:space="preserve">usando médias e desvios padrão dentro de cada uma das classes.</w:t>
+      </w:r>
+    </w:p>
+    <w:bookmarkEnd w:id="53"/>
+    <w:bookmarkEnd w:id="54"/>
+    <w:bookmarkStart w:id="55" w:name="amplitude-altitudinal-1"/>
     <w:p>
       <w:pPr>
         <w:pStyle w:val="Ttulo4"/>
       </w:pPr>
       <w:r>
-        <w:t xml:space="preserve">4.2.1.2 Amplitude Altitudinal</w:t>
+        <w:t xml:space="preserve">5.2.1.2 Amplitude altitudinal</w:t>
       </w:r>
     </w:p>
     <w:p>
@@ -6602,23 +9219,25 @@
         <w:pStyle w:val="FirstParagraph"/>
       </w:pPr>
       <w:r>
-        <w:t xml:space="preserve">A amplitude altitudinal vai representar a variação da elevação em uma região, independente do número de</w:t>
-      </w:r>
-      <w:r>
-        <w:t xml:space="preserve"> </w:t>
-      </w:r>
-      <w:hyperlink w:anchor="formas-de-relevo">
+        <w:t xml:space="preserve">A amplitude altitudinal representa a variação da elevação em uma região, independente do número de</w:t>
+      </w:r>
+      <w:r>
+        <w:t xml:space="preserve"> </w:t>
+      </w:r>
+      <w:hyperlink w:anchor="variedade-de-landforms">
         <w:r>
           <w:rPr>
             <w:rStyle w:val="Hipervnculo"/>
+            <w:iCs/>
+            <w:i/>
             <w:bCs/>
             <w:b/>
           </w:rPr>
-          <w:t xml:space="preserve">formas de relevo</w:t>
+          <w:t xml:space="preserve">landforms</w:t>
         </w:r>
       </w:hyperlink>
       <w:r>
-        <w:t xml:space="preserve">, controlando a relação entre as formas de relevo e a elevação já que elas são correlacionadas entre si. A amplitude altitudinal foi calculada como a diferença entre os valores máximos e mínimos de elevação, dentro de um</w:t>
+        <w:t xml:space="preserve">, controlando a relação entre ambas já que elas são correlacionadas entre si. A amplitude altitudinal foi calculada como a diferença entre os valores máximos e mínimos de elevação, dentro de um</w:t>
       </w:r>
       <w:r>
         <w:t xml:space="preserve"> </w:t>
@@ -6634,23 +9253,7 @@
         <w:t xml:space="preserve"> </w:t>
       </w:r>
       <w:r>
-        <w:t xml:space="preserve">circular de 450 metros, a partir dos dados do</w:t>
-      </w:r>
-      <w:r>
-        <w:t xml:space="preserve"> </w:t>
-      </w:r>
-      <w:r>
-        <w:rPr>
-          <w:iCs/>
-          <w:i/>
-        </w:rPr>
-        <w:t xml:space="preserve">Digital Elevation Model</w:t>
-      </w:r>
-      <w:r>
-        <w:t xml:space="preserve"> </w:t>
-      </w:r>
-      <w:r>
-        <w:t xml:space="preserve">do MERIT</w:t>
+        <w:t xml:space="preserve">circular de 450 m, a partir dos dados do DEM do MERIT</w:t>
       </w:r>
       <w:r>
         <w:t xml:space="preserve"> </w:t>
@@ -6659,7 +9262,7 @@
         <w:t xml:space="preserve">(Yamazaki et al. 2017)</w:t>
       </w:r>
       <w:r>
-        <w:t xml:space="preserve">. Então fizemos uma Regressão Linear Simples (</w:t>
+        <w:t xml:space="preserve">. fizemos então uma Regressão Linear Simples (</w:t>
       </w:r>
       <w:r>
         <w:rPr>
@@ -6679,7 +9282,7 @@
           <w:bCs/>
           <w:b/>
         </w:rPr>
-        <w:t xml:space="preserve">valores de amplitude</w:t>
+        <w:t xml:space="preserve">valores de amplitude altitudinal</w:t>
       </w:r>
       <w:r>
         <w:t xml:space="preserve"> </w:t>
@@ -6695,7 +9298,23 @@
           <w:bCs/>
           <w:b/>
         </w:rPr>
-        <w:t xml:space="preserve">variedade de formas de relevo</w:t>
+        <w:t xml:space="preserve">variedade</w:t>
+      </w:r>
+      <w:r>
+        <w:rPr>
+          <w:bCs/>
+          <w:b/>
+        </w:rPr>
+        <w:t xml:space="preserve"> </w:t>
+      </w:r>
+      <w:r>
+        <w:rPr>
+          <w:iCs/>
+          <w:i/>
+          <w:bCs/>
+          <w:b/>
+        </w:rPr>
+        <w:t xml:space="preserve">landforms</w:t>
       </w:r>
       <w:r>
         <w:t xml:space="preserve"> </w:t>
@@ -6738,7 +9357,7 @@
         </m:sSub>
       </m:oMath>
       <w:r>
-        <w:t xml:space="preserve">) podem ser calculados ao subtrair o valor da média (</w:t>
+        <w:t xml:space="preserve">), podem ser calculados ao subtrair o valor da média (</w:t>
       </w:r>
       <m:oMath>
         <m:r>
@@ -6746,7 +9365,7 @@
         </m:r>
       </m:oMath>
       <w:r>
-        <w:t xml:space="preserve">) e dividindo o resultado pelo desvio padrão (</w:t>
+        <w:t xml:space="preserve">) e dividir o resultado pelo desvio padrão (</w:t>
       </w:r>
       <m:oMath>
         <m:r>
@@ -6849,30 +9468,17 @@
         <w:pStyle w:val="FirstParagraph"/>
       </w:pPr>
       <w:r>
-        <w:t xml:space="preserve">Dessa forma, temos uma imagem que nos mostra a variação, em relação à média, dos valores dos resíduos da amplitude altitudinal dentro de cada uma das categorias de</w:t>
-      </w:r>
-      <w:r>
-        <w:t xml:space="preserve"> </w:t>
-      </w:r>
-      <w:r>
-        <w:rPr>
-          <w:bCs/>
-          <w:b/>
-        </w:rPr>
-        <w:t xml:space="preserve">regiões eco-geológicas</w:t>
-      </w:r>
-      <w:r>
-        <w:t xml:space="preserve">.</w:t>
-      </w:r>
-    </w:p>
-    <w:bookmarkEnd w:id="53"/>
-    <w:bookmarkStart w:id="54" w:name="densidade-de-banhados-1"/>
+        <w:t xml:space="preserve">Dessa forma, temos uma imagem que mostra a variação, em relação à média, dos valores dos resíduos da amplitude altitudinal dentro de cada uma das categorias de regiões eco-geológicas.</w:t>
+      </w:r>
+    </w:p>
+    <w:bookmarkEnd w:id="55"/>
+    <w:bookmarkStart w:id="56" w:name="densidade-de-banhados-1"/>
     <w:p>
       <w:pPr>
         <w:pStyle w:val="Ttulo4"/>
       </w:pPr>
       <w:r>
-        <w:t xml:space="preserve">4.2.1.3 Densidade de Banhados</w:t>
+        <w:t xml:space="preserve">5.2.1.3 Densidade de banhados</w:t>
       </w:r>
     </w:p>
     <w:p>
@@ -6907,7 +9513,7 @@
         <w:pStyle w:val="Textoindependiente"/>
       </w:pPr>
       <w:r>
-        <w:t xml:space="preserve">Como áreas de banhados ocorrem em diversas configurações e distribuição no espaço, nós avaliamos as variações das mesmas em escala local (450 metros) e em uma escala regional (1170 metros). Para o cálculo final dos valores de Densidade de banhados, utilizamos tanto o número de pixels em escala regional e a densidade, tanto em escala regional quanto local.</w:t>
+        <w:t xml:space="preserve">Como áreas de banhados ocorrem em diversas configurações e distribuição no espaço, nós avaliamos as variações das mesmas em escala local (450 m) e em uma escala regional (1170 m). Para o cálculo final dos valores de densidade de banhados, utilizamos tanto o número de pixels em escala regional e a densidade em escala regional e local.</w:t>
       </w:r>
     </w:p>
     <w:p>
@@ -6931,7 +9537,7 @@
         <w:t xml:space="preserve"> </w:t>
       </w:r>
       <w:r>
-        <w:t xml:space="preserve">foi calculada como uma média do número de</w:t>
+        <w:t xml:space="preserve">foi calculada como a média do número de</w:t>
       </w:r>
       <w:r>
         <w:t xml:space="preserve"> </w:t>
@@ -6947,7 +9553,7 @@
         <w:t xml:space="preserve"> </w:t>
       </w:r>
       <w:r>
-        <w:t xml:space="preserve">de áreas de banhado, dentro de um kernel de escala regional (1170 metros) e um kernel em escala local (450 metros), excluindo rios e lagos. Já a</w:t>
+        <w:t xml:space="preserve">de áreas de banhado, dentro de um kernel de escala regional (1170 m) e um kernel em escala local (450 m), excluindo rios e lagos. Já a</w:t>
       </w:r>
       <w:r>
         <w:t xml:space="preserve"> </w:t>
@@ -6995,29 +9601,15 @@
         <w:t xml:space="preserve"> </w:t>
       </w:r>
       <w:r>
-        <w:t xml:space="preserve">circular com 1170 metros de diâmetro. A contagem vai representar o número de áreas umidas (excluindo rios e lagos), mostrando regiões de maiores concentrações de pixels de áreas úmidas, que apresentem uma baixa densidade de banhados.</w:t>
-      </w:r>
-      <w:r>
-        <w:t xml:space="preserve"> </w:t>
-      </w:r>
-      <w:r>
-        <w:t xml:space="preserve">Essas 3 camadas vão auxiliar na identificação de regiões de</w:t>
-      </w:r>
-      <w:r>
-        <w:t xml:space="preserve"> </w:t>
-      </w:r>
-      <w:r>
-        <w:rPr>
-          <w:bCs/>
-          <w:b/>
-        </w:rPr>
-        <w:t xml:space="preserve">Diversidade da Paisagem</w:t>
-      </w:r>
-      <w:r>
-        <w:t xml:space="preserve"> </w:t>
-      </w:r>
-      <w:r>
-        <w:t xml:space="preserve">que apresentem valores baixos para formas de relevo e amplitude de elevação, mas que tenham uma acumulação de áreas umidas que poderiam amenizar localmente o efeito das mudanças climáticas</w:t>
+        <w:t xml:space="preserve">circular com 1170 m de diâmetro. A contagem vai representar o número de áreas umidas (excluindo rios e lagos), mostrando regiões de maiores concentrações de pixels de áreas úmidas, que apresentem uma baixa densidade de banhados.</w:t>
+      </w:r>
+    </w:p>
+    <w:p>
+      <w:pPr>
+        <w:pStyle w:val="Textoindependiente"/>
+      </w:pPr>
+      <w:r>
+        <w:t xml:space="preserve">Essas 3 camadas vão auxiliar na identificação de regiões de diversidade da paisagem que apresentem valores baixos para formas de relevo e amplitude de elevação, mas que tenham um acúmulo de áreas umidas que poderiam amenizar localmente o efeito das mudanças climáticas</w:t>
       </w:r>
       <w:r>
         <w:t xml:space="preserve"> </w:t>
@@ -7034,7 +9626,7 @@
         <w:pStyle w:val="Textoindependiente"/>
       </w:pPr>
       <w:r>
-        <w:t xml:space="preserve">Para calcular os valores finais de densidade de banhado, precisamos juntar as informações das 3 camadas produzidas, primeiro calculando os valores padronizados para cada uma delas e depois fazendo uma série de médias pixel a pixel para selecionar os maiores valores de</w:t>
+        <w:t xml:space="preserve">Para calcular os valores finais de densidade de banhado, é necessário juntar as informações das 3 camadas produzidas, primeiro calculando os valores padronizados para cada uma delas e depois fazendo uma série de médias pixel a pixel para selecionar os maiores valores de</w:t>
       </w:r>
       <w:r>
         <w:t xml:space="preserve"> </w:t>
@@ -7768,14 +10360,14 @@
         <w:t xml:space="preserve">Ao final de todas as operações, temos uma única camada com valores que representam a variação em relação à média dos valores de densidade e contagem de pixels de áreas de banhado referentes às regiões eco-geológicas.</w:t>
       </w:r>
     </w:p>
-    <w:bookmarkEnd w:id="54"/>
-    <w:bookmarkStart w:id="55" w:name="diversidade-de-solo-1"/>
+    <w:bookmarkEnd w:id="56"/>
+    <w:bookmarkStart w:id="57" w:name="diversidade-de-solo-1"/>
     <w:p>
       <w:pPr>
         <w:pStyle w:val="Ttulo4"/>
       </w:pPr>
       <w:r>
-        <w:t xml:space="preserve">4.2.1.4 Diversidade de Solo</w:t>
+        <w:t xml:space="preserve">5.2.1.4 Diversidade de solo</w:t>
       </w:r>
     </w:p>
     <w:p>
@@ -7799,7 +10391,7 @@
         <w:t xml:space="preserve"> </w:t>
       </w:r>
       <w:r>
-        <w:t xml:space="preserve">de 1350 metros e foi usada para indicar áreas com grande concentração dos diferentes tipos de solo que vão afetar diretamente na diversidade de espécies do ambiente. Para calcular o raster de diversidade do solo usamos a classificação oficial dos solos brasileiros, disponibilizada pelo Instituto Brasileiro de Geografica e Estatística (IBGE).</w:t>
+        <w:t xml:space="preserve">de 1350 m. Ela foi usada para indicar áreas com grande concentração dos diferentes tipos de solo que vão afetar diretamente na diversidade de espécies no ambiente. Para calcular o raster de diversidade do solo usamos a classificação oficial dos solos brasileiros, disponibilizada pelo Instituto Brasileiro de Geografica e Estatística (IBGE).</w:t>
       </w:r>
     </w:p>
     <w:p>
@@ -7982,43 +10574,27 @@
         <w:t xml:space="preserve"> </w:t>
       </w:r>
       <w:r>
-        <w:t xml:space="preserve">foram feitos dentro de cada classificação de</w:t>
-      </w:r>
-      <w:r>
-        <w:t xml:space="preserve"> </w:t>
-      </w:r>
-      <w:r>
-        <w:rPr>
-          <w:bCs/>
-          <w:b/>
-        </w:rPr>
-        <w:t xml:space="preserve">regiões eco-geológicas</w:t>
-      </w:r>
-      <w:r>
-        <w:t xml:space="preserve"> </w:t>
-      </w:r>
-      <w:r>
-        <w:t xml:space="preserve">usando as médias e desvios padrões dentro de cada uma das classes.</w:t>
-      </w:r>
-    </w:p>
-    <w:bookmarkEnd w:id="55"/>
-    <w:bookmarkEnd w:id="56"/>
-    <w:bookmarkStart w:id="59" w:name="conectividade-local-1"/>
+        <w:t xml:space="preserve">foram feitos dentro de cada classificação de regiões eco-geológicas usando as médias e desvios padrão dentro de cada uma das classes.</w:t>
+      </w:r>
+    </w:p>
+    <w:bookmarkEnd w:id="57"/>
+    <w:bookmarkEnd w:id="58"/>
+    <w:bookmarkStart w:id="61" w:name="conectividade-local-1"/>
     <w:p>
       <w:pPr>
         <w:pStyle w:val="Ttulo3"/>
       </w:pPr>
       <w:r>
-        <w:t xml:space="preserve">4.2.2 Conectividade local</w:t>
-      </w:r>
-    </w:p>
-    <w:bookmarkStart w:id="58" w:name="cálculos-de-resistência"/>
+        <w:t xml:space="preserve">5.2.2 Conectividade local</w:t>
+      </w:r>
+    </w:p>
+    <w:bookmarkStart w:id="60" w:name="cálculos-de-resistência"/>
     <w:p>
       <w:pPr>
         <w:pStyle w:val="Ttulo4"/>
       </w:pPr>
       <w:r>
-        <w:t xml:space="preserve">4.2.2.1 Cálculos de resistência</w:t>
+        <w:t xml:space="preserve">5.2.2.1 Cálculos de resistência</w:t>
       </w:r>
     </w:p>
     <w:p>
@@ -8034,7 +10610,7 @@
         <w:pStyle w:val="Textoindependiente"/>
       </w:pPr>
       <w:r>
-        <w:t xml:space="preserve">Os dados espaciais primários utilizados para calcular a superfície de resistência, até o momento, foram a camada de cobertura do solo fornecida pelo MapBiomas</w:t>
+        <w:t xml:space="preserve">Os dados espaciais primários utilizados para calcular a superfície de resistência foram a camada de cobertura do solo fornecida pelo MapBiomas</w:t>
       </w:r>
       <w:r>
         <w:t xml:space="preserve"> </w:t>
@@ -8046,7 +10622,15 @@
         <w:t xml:space="preserve"> </w:t>
       </w:r>
       <w:r>
-        <w:t xml:space="preserve">e a base de estradas pavimentadas e não pavimentadas fornecida pelo IBGE (BCIM250, ano 2021). Para tanto, preliminarmente, a superfície de cobertura do solo do MapBiomas foi reamostrada para gerar pixels com 90 metros de tamanho, aproximadamente. Também convertemos o arquivo vetorial de estradas para o formato matricial, com pixels de tamanho aproximado de 90 metros. Conjugamos, por álgebra de mapas, as bases matriciais do MapBiomas e de estadas de tal maneira que todos os pixels da base do MapBiomas que se sobrepuseram a um pixel de estrada assumiram um novo valor correpondente a um pixel de estrada pavimentada ou não pavimentada.</w:t>
+        <w:t xml:space="preserve">e a base de estradas pavimentadas e não pavimentadas fornecida pelo IBGE (BCIM250, ano 2021). Em um segundo momento, serão ainda inseridas bases de dados de infraestrutura energética, a serem incorporadas nessa camada.</w:t>
+      </w:r>
+    </w:p>
+    <w:p>
+      <w:pPr>
+        <w:pStyle w:val="Textoindependiente"/>
+      </w:pPr>
+      <w:r>
+        <w:t xml:space="preserve">A superfície de cobertura do solo do MapBiomas foi reamostrada para gerar pixels com 90 m de tamanho, aproximadamente. Também convertemos o arquivo vetorial de estradas para o formato matricial, com pixels de tamanho aproximado de 90 m. Conjugamos, por álgebra de mapas, as bases matriciais do MapBiomas e de estradas de tal maneira que todos os pixels da base do MapBiomas que se sobrepuseram a um pixel de estrada assumiram um novo valor correpondente a um pixel de estrada pavimentada ou não pavimentada.</w:t>
       </w:r>
     </w:p>
     <w:p>
@@ -8064,20 +10648,20 @@
           <w:rPr>
             <w:rStyle w:val="Hipervnculo"/>
           </w:rPr>
-          <w:t xml:space="preserve">Tabela 4.4</w:t>
+          <w:t xml:space="preserve">Tabela 5.4</w:t>
         </w:r>
       </w:hyperlink>
       <w:r>
         <w:t xml:space="preserve">.</w:t>
       </w:r>
     </w:p>
-    <w:bookmarkStart w:id="57" w:name="tbl-resistencia"/>
+    <w:bookmarkStart w:id="59" w:name="tbl-resistencia"/>
     <w:p>
       <w:pPr>
         <w:pStyle w:val="TableCaption"/>
       </w:pPr>
       <w:r>
-        <w:t xml:space="preserve">Tabela 4.4: Valores de resistência para cada tipo de cobertura por bioma</w:t>
+        <w:t xml:space="preserve">Tabela 5.4: Valores de resistência para cada tipo de cobertura por bioma</w:t>
       </w:r>
     </w:p>
     <w:tbl>
@@ -8086,7 +10670,7 @@
         <w:tblW w:type="auto" w:w="0"/>
         <w:tblLook w:firstRow="1" w:lastRow="0" w:firstColumn="0" w:lastColumn="0" w:noHBand="0" w:noVBand="0" w:val="0020"/>
         <w:jc w:val="start"/>
-        <w:tblCaption w:val="Tabela 4.4: Valores de resistência para cada tipo de cobertura por bioma"/>
+        <w:tblCaption w:val="Tabela 5.4: Valores de resistência para cada tipo de cobertura por bioma"/>
       </w:tblPr>
       <w:tblGrid>
         <w:gridCol w:w="2640"/>
@@ -8211,13 +10795,45 @@
         </w:tc>
       </w:tr>
     </w:tbl>
-    <w:bookmarkEnd w:id="57"/>
+    <w:bookmarkEnd w:id="59"/>
     <w:p>
       <w:pPr>
         <w:pStyle w:val="Textoindependiente"/>
       </w:pPr>
       <w:r>
-        <w:t xml:space="preserve">Depois de atribuídos os valores de resistência, aplicamos à superfície gerada a função Kernel de decaimento linear. Esta análise considerou, numa janela móvel de 23 pixels (~2070m), o contexto espacial em que cada pixel está inserido, reconhecendo que pixels mais próximos possuem uma influência maior um sobre outro do que pixels mais distantes. Desta maneira, a função Kernel nos auxilia na tarefa de encontrar os melhores caminhos de deslocamento na paisagem, ou seja, aqueles caminhos que oferecem menor resistência.</w:t>
+        <w:t xml:space="preserve">Depois de atribuídos os valores de resistência, aplicamos à superfície gerada a função</w:t>
+      </w:r>
+      <w:r>
+        <w:t xml:space="preserve"> </w:t>
+      </w:r>
+      <w:r>
+        <w:rPr>
+          <w:iCs/>
+          <w:i/>
+        </w:rPr>
+        <w:t xml:space="preserve">kernel</w:t>
+      </w:r>
+      <w:r>
+        <w:t xml:space="preserve"> </w:t>
+      </w:r>
+      <w:r>
+        <w:t xml:space="preserve">de decaimento linear. Esta análise considerou, numa janela móvel de 23 pixels (~2070 m), o contexto espacial em que cada pixel está inserido, reconhecendo que pixels mais próximos possuem uma influência maior um sobre o outro do que pixels mais distantes. Desta maneira, a função</w:t>
+      </w:r>
+      <w:r>
+        <w:t xml:space="preserve"> </w:t>
+      </w:r>
+      <w:r>
+        <w:rPr>
+          <w:iCs/>
+          <w:i/>
+        </w:rPr>
+        <w:t xml:space="preserve">kernel</w:t>
+      </w:r>
+      <w:r>
+        <w:t xml:space="preserve"> </w:t>
+      </w:r>
+      <w:r>
+        <w:t xml:space="preserve">nos auxilia na tarefa de encontrar os melhores caminhos de deslocamento na paisagem, ou seja, aqueles caminhos que oferecem menor resistência.</w:t>
       </w:r>
     </w:p>
     <w:p>
@@ -8404,23 +11020,7 @@
         <w:t xml:space="preserve"> </w:t>
       </w:r>
       <w:r>
-        <w:t xml:space="preserve">foram feitos dentro de cada classificação de</w:t>
-      </w:r>
-      <w:r>
-        <w:t xml:space="preserve"> </w:t>
-      </w:r>
-      <w:r>
-        <w:rPr>
-          <w:bCs/>
-          <w:b/>
-        </w:rPr>
-        <w:t xml:space="preserve">regiões eco-geológicas</w:t>
-      </w:r>
-      <w:r>
-        <w:t xml:space="preserve"> </w:t>
-      </w:r>
-      <w:r>
-        <w:t xml:space="preserve">usando as médias e desvios padrões dentro de cada uma das classes. Nós multiplicamos o valores por -1 por considerarmos que a conectividade local é o inverso dos valores de resistência suavizados pelo</w:t>
+        <w:t xml:space="preserve">foram feitos dentro de cada classificação de regiões eco-geológicas usando as médias e desvios padrão dentro de cada uma das classes. Multiplicamos o valores por -1 por considerarmos que a conectividade local é o inverso dos valores de resistência suavizados pelo</w:t>
       </w:r>
       <w:r>
         <w:t xml:space="preserve"> </w:t>
@@ -8436,15 +11036,15 @@
         <w:t xml:space="preserve">.</w:t>
       </w:r>
     </w:p>
-    <w:bookmarkEnd w:id="58"/>
-    <w:bookmarkEnd w:id="59"/>
-    <w:bookmarkStart w:id="60" w:name="X92e4cd55c489dd4a866fe60321a598b36f59b6f"/>
+    <w:bookmarkEnd w:id="60"/>
+    <w:bookmarkEnd w:id="61"/>
+    <w:bookmarkStart w:id="62" w:name="Xa86c49912864c74ff4dd1ab1f2df7d5fdb35488"/>
     <w:p>
       <w:pPr>
         <w:pStyle w:val="Ttulo3"/>
       </w:pPr>
       <w:r>
-        <w:t xml:space="preserve">4.2.3 Combinando diversidade da paisagem e conectividade local: resiliência</w:t>
+        <w:t xml:space="preserve">5.2.3 Resiliência: combinando diversidade da paisagem e conectividade local</w:t>
       </w:r>
     </w:p>
     <w:p>
@@ -8462,13 +11062,13 @@
           <w:bCs/>
           <w:b/>
         </w:rPr>
-        <w:t xml:space="preserve">Resiliência da Paisagem</w:t>
-      </w:r>
-      <w:r>
-        <w:t xml:space="preserve"> </w:t>
-      </w:r>
-      <w:r>
-        <w:t xml:space="preserve">é definida como a capacidade de um local em mantem diversidade de espécies e funções ecosistêmicas perante as pressões impostas por mudanças climáticas. Ela foi calculada como a média entre os valores padronizados (</w:t>
+        <w:t xml:space="preserve">resiliência da paisagem</w:t>
+      </w:r>
+      <w:r>
+        <w:t xml:space="preserve"> </w:t>
+      </w:r>
+      <w:r>
+        <w:t xml:space="preserve">é definida como a capacidade de um local de manter diversidade de espécies e funções ecossistêmicas perante as pressões impostas por mudanças climáticas. Ela foi calculada como a média entre os valores padronizados (</w:t>
       </w:r>
       <m:oMath>
         <m:r>
@@ -8488,7 +11088,7 @@
             <w:bCs/>
             <w:b/>
           </w:rPr>
-          <w:t xml:space="preserve">Diversidade da Paisagem</w:t>
+          <w:t xml:space="preserve">diversidade da paisagem</w:t>
         </w:r>
       </w:hyperlink>
       <w:r>
@@ -8507,7 +11107,7 @@
             <w:bCs/>
             <w:b/>
           </w:rPr>
-          <w:t xml:space="preserve">Conectividade Local</w:t>
+          <w:t xml:space="preserve">conectividade local</w:t>
         </w:r>
       </w:hyperlink>
       <w:r>
@@ -8519,19 +11119,19 @@
         <w:pStyle w:val="Textoindependiente"/>
       </w:pPr>
       <w:r>
-        <w:t xml:space="preserve">Para melhorar a visualização e comparação entre os valores de conectividade e diversidade da paisagem calculamos os quartis de 5% e 95% e limitamos os valores maiores que 95% e menores que 5%.</w:t>
-      </w:r>
-    </w:p>
-    <w:bookmarkEnd w:id="60"/>
-    <w:bookmarkEnd w:id="61"/>
+        <w:t xml:space="preserve">Para melhorar a visualização e comparação entre os valores de diversidade da paisagem e conectividade local calculamos os quartis de 5% e 95% e limitamos os valores maiores que 95% e menores que 5%.</w:t>
+      </w:r>
+    </w:p>
     <w:bookmarkEnd w:id="62"/>
-    <w:bookmarkStart w:id="64" w:name="resultados"/>
+    <w:bookmarkEnd w:id="63"/>
+    <w:bookmarkEnd w:id="64"/>
+    <w:bookmarkStart w:id="66" w:name="resultados-preliminares"/>
     <w:p>
       <w:pPr>
         <w:pStyle w:val="Ttulo1"/>
       </w:pPr>
       <w:r>
-        <w:t xml:space="preserve">5. Resultados</w:t>
+        <w:t xml:space="preserve">6. Resultados preliminares</w:t>
       </w:r>
     </w:p>
     <w:p>
@@ -8560,7 +11160,7 @@
       <w:r>
         <w:t xml:space="preserve"> </w:t>
       </w:r>
-      <w:hyperlink r:id="rId63">
+      <w:hyperlink r:id="rId65">
         <w:r>
           <w:rPr>
             <w:rStyle w:val="Hipervnculo"/>
@@ -8587,8 +11187,8 @@
         </w:r>
       </w:hyperlink>
     </w:p>
-    <w:bookmarkEnd w:id="64"/>
-    <w:bookmarkStart w:id="84" w:name="references"/>
+    <w:bookmarkEnd w:id="66"/>
+    <w:bookmarkStart w:id="86" w:name="references"/>
     <w:p>
       <w:pPr>
         <w:pStyle w:val="Ttulo1"/>
@@ -8597,8 +11197,8 @@
         <w:t xml:space="preserve">References</w:t>
       </w:r>
     </w:p>
-    <w:bookmarkStart w:id="83" w:name="refs"/>
-    <w:bookmarkStart w:id="66" w:name="ref-anderson_resilient_2023"/>
+    <w:bookmarkStart w:id="85" w:name="refs"/>
+    <w:bookmarkStart w:id="68" w:name="ref-anderson_resilient_2023"/>
     <w:p>
       <w:pPr>
         <w:pStyle w:val="Bibliografa"/>
@@ -8609,7 +11209,7 @@
       <w:r>
         <w:t xml:space="preserve"> </w:t>
       </w:r>
-      <w:hyperlink r:id="rId65">
+      <w:hyperlink r:id="rId67">
         <w:r>
           <w:rPr>
             <w:rStyle w:val="Hipervnculo"/>
@@ -8621,8 +11221,8 @@
         <w:t xml:space="preserve">. Proceedings of the National Academy of Sciences 120:e2204434119.</w:t>
       </w:r>
     </w:p>
-    <w:bookmarkEnd w:id="66"/>
-    <w:bookmarkStart w:id="68" w:name="ref-anderson_estimating_2014"/>
+    <w:bookmarkEnd w:id="68"/>
+    <w:bookmarkStart w:id="70" w:name="ref-anderson_estimating_2014"/>
     <w:p>
       <w:pPr>
         <w:pStyle w:val="Bibliografa"/>
@@ -8633,7 +11233,7 @@
       <w:r>
         <w:t xml:space="preserve"> </w:t>
       </w:r>
-      <w:hyperlink r:id="rId67">
+      <w:hyperlink r:id="rId69">
         <w:r>
           <w:rPr>
             <w:rStyle w:val="Hipervnculo"/>
@@ -8705,8 +11305,8 @@
         <w:t xml:space="preserve">. Conservation Biology 28:959–970.</w:t>
       </w:r>
     </w:p>
-    <w:bookmarkEnd w:id="68"/>
-    <w:bookmarkStart w:id="69" w:name="ref-anderson_resilient_2016"/>
+    <w:bookmarkEnd w:id="70"/>
+    <w:bookmarkStart w:id="71" w:name="ref-anderson_resilient_2016"/>
     <w:p>
       <w:pPr>
         <w:pStyle w:val="Bibliografa"/>
@@ -8717,7 +11317,7 @@
       <w:r>
         <w:t xml:space="preserve"> </w:t>
       </w:r>
-      <w:hyperlink r:id="rId67">
+      <w:hyperlink r:id="rId69">
         <w:r>
           <w:rPr>
             <w:rStyle w:val="Hipervnculo"/>
@@ -8789,8 +11389,8 @@
         <w:t xml:space="preserve">. Conservation Biology 28:959–970.</w:t>
       </w:r>
     </w:p>
-    <w:bookmarkEnd w:id="69"/>
-    <w:bookmarkStart w:id="70" w:name="ref-anderson_resilient_2016-1"/>
+    <w:bookmarkEnd w:id="71"/>
+    <w:bookmarkStart w:id="72" w:name="ref-anderson_resilient_2016-1"/>
     <w:p>
       <w:pPr>
         <w:pStyle w:val="Bibliografa"/>
@@ -8820,8 +11420,8 @@
         <w:t xml:space="preserve">.</w:t>
       </w:r>
     </w:p>
-    <w:bookmarkEnd w:id="70"/>
-    <w:bookmarkStart w:id="72" w:name="ref-gorelick_google_2017"/>
+    <w:bookmarkEnd w:id="72"/>
+    <w:bookmarkStart w:id="74" w:name="ref-gorelick_google_2017"/>
     <w:p>
       <w:pPr>
         <w:pStyle w:val="Bibliografa"/>
@@ -8832,7 +11432,7 @@
       <w:r>
         <w:t xml:space="preserve"> </w:t>
       </w:r>
-      <w:hyperlink r:id="rId71">
+      <w:hyperlink r:id="rId73">
         <w:r>
           <w:rPr>
             <w:rStyle w:val="Hipervnculo"/>
@@ -8886,8 +11486,8 @@
         <w:t xml:space="preserve">. Remote Sensing of Environment.</w:t>
       </w:r>
     </w:p>
-    <w:bookmarkEnd w:id="72"/>
-    <w:bookmarkStart w:id="74" w:name="ref-gumbricht_tropical_2017"/>
+    <w:bookmarkEnd w:id="74"/>
+    <w:bookmarkStart w:id="76" w:name="ref-gumbricht_tropical_2017"/>
     <w:p>
       <w:pPr>
         <w:pStyle w:val="Bibliografa"/>
@@ -8898,7 +11498,7 @@
       <w:r>
         <w:t xml:space="preserve"> </w:t>
       </w:r>
-      <w:hyperlink r:id="rId73">
+      <w:hyperlink r:id="rId75">
         <w:r>
           <w:rPr>
             <w:rStyle w:val="Hipervnculo"/>
@@ -8910,8 +11510,8 @@
         <w:t xml:space="preserve">.</w:t>
       </w:r>
     </w:p>
-    <w:bookmarkEnd w:id="74"/>
-    <w:bookmarkStart w:id="75" w:name="ref-olson_terrestrial_2017"/>
+    <w:bookmarkEnd w:id="76"/>
+    <w:bookmarkStart w:id="77" w:name="ref-olson_terrestrial_2017"/>
     <w:p>
       <w:pPr>
         <w:pStyle w:val="Bibliografa"/>
@@ -8983,8 +11583,8 @@
         <w:t xml:space="preserve">.</w:t>
       </w:r>
     </w:p>
-    <w:bookmarkEnd w:id="75"/>
-    <w:bookmarkStart w:id="76" w:name="ref-mapbiomas_project_collection_2020"/>
+    <w:bookmarkEnd w:id="77"/>
+    <w:bookmarkStart w:id="78" w:name="ref-mapbiomas_project_collection_2020"/>
     <w:p>
       <w:pPr>
         <w:pStyle w:val="Bibliografa"/>
@@ -9038,8 +11638,8 @@
         <w:t xml:space="preserve">. projects/mapbiomas-workspace/public/collection7/mapbiomas_collection70_integration_v2.</w:t>
       </w:r>
     </w:p>
-    <w:bookmarkEnd w:id="76"/>
-    <w:bookmarkStart w:id="78" w:name="ref-theobald_ecologically-relevant_2015"/>
+    <w:bookmarkEnd w:id="78"/>
+    <w:bookmarkStart w:id="80" w:name="ref-theobald_ecologically-relevant_2015"/>
     <w:p>
       <w:pPr>
         <w:pStyle w:val="Bibliografa"/>
@@ -9050,7 +11650,7 @@
       <w:r>
         <w:t xml:space="preserve"> </w:t>
       </w:r>
-      <w:hyperlink r:id="rId77">
+      <w:hyperlink r:id="rId79">
         <w:r>
           <w:rPr>
             <w:rStyle w:val="Hipervnculo"/>
@@ -9140,8 +11740,8 @@
         <w:t xml:space="preserve">. PLOS ONE 10:e0143619.</w:t>
       </w:r>
     </w:p>
-    <w:bookmarkEnd w:id="78"/>
-    <w:bookmarkStart w:id="80" w:name="ref-yamazaki_merit_2019"/>
+    <w:bookmarkEnd w:id="80"/>
+    <w:bookmarkStart w:id="82" w:name="ref-yamazaki_merit_2019"/>
     <w:p>
       <w:pPr>
         <w:pStyle w:val="Bibliografa"/>
@@ -9152,7 +11752,7 @@
       <w:r>
         <w:t xml:space="preserve"> </w:t>
       </w:r>
-      <w:hyperlink r:id="rId79">
+      <w:hyperlink r:id="rId81">
         <w:r>
           <w:rPr>
             <w:rStyle w:val="Hipervnculo"/>
@@ -9218,8 +11818,8 @@
         <w:t xml:space="preserve">. Water Resources Research 55:5053–5073.</w:t>
       </w:r>
     </w:p>
-    <w:bookmarkEnd w:id="80"/>
-    <w:bookmarkStart w:id="82" w:name="ref-yamazaki_high-accuracy_2017"/>
+    <w:bookmarkEnd w:id="82"/>
+    <w:bookmarkStart w:id="84" w:name="ref-yamazaki_high-accuracy_2017"/>
     <w:p>
       <w:pPr>
         <w:pStyle w:val="Bibliografa"/>
@@ -9230,7 +11830,7 @@
       <w:r>
         <w:t xml:space="preserve"> </w:t>
       </w:r>
-      <w:hyperlink r:id="rId81">
+      <w:hyperlink r:id="rId83">
         <w:r>
           <w:rPr>
             <w:rStyle w:val="Hipervnculo"/>
@@ -9266,9 +11866,9 @@
         <w:t xml:space="preserve">. Geophysical Research Letters 44:5844–5853.</w:t>
       </w:r>
     </w:p>
-    <w:bookmarkEnd w:id="82"/>
-    <w:bookmarkEnd w:id="83"/>
     <w:bookmarkEnd w:id="84"/>
+    <w:bookmarkEnd w:id="85"/>
+    <w:bookmarkEnd w:id="86"/>
     <w:sectPr>
       <w:pgSz w:h="15840" w:w="12240"/>
       <w:pgMar w:bottom="1417" w:footer="720" w:gutter="0" w:header="720" w:left="1701" w:right="1701" w:top="1417"/>

</xml_diff>